<commit_message>
Ready for peer review, small clean up of what could have become bugs
</commit_message>
<xml_diff>
--- a/Report/User Manual for the Automated Optimizer for MCNP Input.docx
+++ b/Report/User Manual for the Automated Optimizer for MCNP Input.docx
@@ -7,7 +7,7 @@
         <w:rPr>
           <w:rFonts w:ascii="Times New Roman" w:hAnsi="Times New Roman" w:cs="Times New Roman"/>
           <w:b/>
-          <w:sz w:val="24"/>
+          <w:sz w:val="28"/>
           <w:szCs w:val="24"/>
         </w:rPr>
       </w:pPr>
@@ -15,91 +15,863 @@
         <w:rPr>
           <w:rFonts w:ascii="Times New Roman" w:hAnsi="Times New Roman" w:cs="Times New Roman"/>
           <w:b/>
-          <w:sz w:val="24"/>
+          <w:sz w:val="28"/>
           <w:szCs w:val="24"/>
         </w:rPr>
         <w:t>User Manual for the Automated Optimizer for MCNP Input</w:t>
       </w:r>
     </w:p>
-    <w:p>
-      <w:pPr>
-        <w:rPr>
-          <w:rFonts w:ascii="Times New Roman" w:hAnsi="Times New Roman" w:cs="Times New Roman"/>
+    <w:sdt>
+      <w:sdtPr>
+        <w:id w:val="-485392376"/>
+        <w:docPartObj>
+          <w:docPartGallery w:val="Table of Contents"/>
+          <w:docPartUnique/>
+        </w:docPartObj>
+      </w:sdtPr>
+      <w:sdtEndPr>
+        <w:rPr>
+          <w:rFonts w:asciiTheme="minorHAnsi" w:eastAsiaTheme="minorHAnsi" w:hAnsiTheme="minorHAnsi" w:cstheme="minorBidi"/>
           <w:b/>
-          <w:sz w:val="24"/>
-          <w:szCs w:val="24"/>
-        </w:rPr>
-      </w:pPr>
-      <w:r>
+          <w:bCs/>
+          <w:noProof/>
+          <w:color w:val="auto"/>
+          <w:sz w:val="22"/>
+          <w:szCs w:val="22"/>
+        </w:rPr>
+      </w:sdtEndPr>
+      <w:sdtContent>
+        <w:p>
+          <w:pPr>
+            <w:pStyle w:val="TOCHeading"/>
+          </w:pPr>
+          <w:r>
+            <w:t>Contents</w:t>
+          </w:r>
+        </w:p>
+        <w:p>
+          <w:pPr>
+            <w:pStyle w:val="TOC1"/>
+            <w:tabs>
+              <w:tab w:val="right" w:leader="dot" w:pos="9350"/>
+            </w:tabs>
+            <w:rPr>
+              <w:rFonts w:eastAsiaTheme="minorEastAsia"/>
+              <w:noProof/>
+            </w:rPr>
+          </w:pPr>
+          <w:r>
+            <w:fldChar w:fldCharType="begin"/>
+          </w:r>
+          <w:r>
+            <w:instrText xml:space="preserve"> TOC \o "1-3" \h \z \u </w:instrText>
+          </w:r>
+          <w:r>
+            <w:fldChar w:fldCharType="separate"/>
+          </w:r>
+          <w:hyperlink w:anchor="_Toc500594797" w:history="1">
+            <w:r>
+              <w:rPr>
+                <w:rStyle w:val="Hyperlink"/>
+                <w:rFonts w:ascii="Times New Roman" w:hAnsi="Times New Roman" w:cs="Times New Roman"/>
+                <w:b/>
+                <w:noProof/>
+              </w:rPr>
+              <w:t>Revision</w:t>
+            </w:r>
+            <w:r>
+              <w:rPr>
+                <w:noProof/>
+                <w:webHidden/>
+              </w:rPr>
+              <w:tab/>
+            </w:r>
+            <w:r>
+              <w:rPr>
+                <w:noProof/>
+                <w:webHidden/>
+              </w:rPr>
+              <w:fldChar w:fldCharType="begin"/>
+            </w:r>
+            <w:r>
+              <w:rPr>
+                <w:noProof/>
+                <w:webHidden/>
+              </w:rPr>
+              <w:instrText xml:space="preserve"> PAGEREF _Toc500594797 \h </w:instrText>
+            </w:r>
+            <w:r>
+              <w:rPr>
+                <w:noProof/>
+                <w:webHidden/>
+              </w:rPr>
+            </w:r>
+            <w:r>
+              <w:rPr>
+                <w:noProof/>
+                <w:webHidden/>
+              </w:rPr>
+              <w:fldChar w:fldCharType="separate"/>
+            </w:r>
+            <w:r>
+              <w:rPr>
+                <w:noProof/>
+                <w:webHidden/>
+              </w:rPr>
+              <w:t>1</w:t>
+            </w:r>
+            <w:r>
+              <w:rPr>
+                <w:noProof/>
+                <w:webHidden/>
+              </w:rPr>
+              <w:fldChar w:fldCharType="end"/>
+            </w:r>
+          </w:hyperlink>
+        </w:p>
+        <w:p>
+          <w:pPr>
+            <w:pStyle w:val="TOC1"/>
+            <w:tabs>
+              <w:tab w:val="right" w:leader="dot" w:pos="9350"/>
+            </w:tabs>
+            <w:rPr>
+              <w:rFonts w:eastAsiaTheme="minorEastAsia"/>
+              <w:noProof/>
+            </w:rPr>
+          </w:pPr>
+          <w:hyperlink w:anchor="_Toc500594798" w:history="1">
+            <w:r>
+              <w:rPr>
+                <w:rStyle w:val="Hyperlink"/>
+                <w:rFonts w:ascii="Times New Roman" w:hAnsi="Times New Roman" w:cs="Times New Roman"/>
+                <w:b/>
+                <w:noProof/>
+              </w:rPr>
+              <w:t>Overview</w:t>
+            </w:r>
+            <w:r>
+              <w:rPr>
+                <w:noProof/>
+                <w:webHidden/>
+              </w:rPr>
+              <w:tab/>
+            </w:r>
+            <w:r>
+              <w:rPr>
+                <w:noProof/>
+                <w:webHidden/>
+              </w:rPr>
+              <w:fldChar w:fldCharType="begin"/>
+            </w:r>
+            <w:r>
+              <w:rPr>
+                <w:noProof/>
+                <w:webHidden/>
+              </w:rPr>
+              <w:instrText xml:space="preserve"> PAGEREF _Toc500594798 \h </w:instrText>
+            </w:r>
+            <w:r>
+              <w:rPr>
+                <w:noProof/>
+                <w:webHidden/>
+              </w:rPr>
+            </w:r>
+            <w:r>
+              <w:rPr>
+                <w:noProof/>
+                <w:webHidden/>
+              </w:rPr>
+              <w:fldChar w:fldCharType="separate"/>
+            </w:r>
+            <w:r>
+              <w:rPr>
+                <w:noProof/>
+                <w:webHidden/>
+              </w:rPr>
+              <w:t>1</w:t>
+            </w:r>
+            <w:r>
+              <w:rPr>
+                <w:noProof/>
+                <w:webHidden/>
+              </w:rPr>
+              <w:fldChar w:fldCharType="end"/>
+            </w:r>
+          </w:hyperlink>
+        </w:p>
+        <w:p>
+          <w:pPr>
+            <w:pStyle w:val="TOC2"/>
+            <w:tabs>
+              <w:tab w:val="right" w:leader="dot" w:pos="9350"/>
+            </w:tabs>
+            <w:rPr>
+              <w:rFonts w:eastAsiaTheme="minorEastAsia"/>
+              <w:noProof/>
+            </w:rPr>
+          </w:pPr>
+          <w:hyperlink w:anchor="_Toc500594799" w:history="1">
+            <w:r>
+              <w:rPr>
+                <w:rStyle w:val="Hyperlink"/>
+                <w:rFonts w:ascii="Times New Roman" w:hAnsi="Times New Roman" w:cs="Times New Roman"/>
+                <w:b/>
+                <w:noProof/>
+              </w:rPr>
+              <w:t>Points of Contact</w:t>
+            </w:r>
+            <w:r>
+              <w:rPr>
+                <w:noProof/>
+                <w:webHidden/>
+              </w:rPr>
+              <w:tab/>
+            </w:r>
+            <w:r>
+              <w:rPr>
+                <w:noProof/>
+                <w:webHidden/>
+              </w:rPr>
+              <w:fldChar w:fldCharType="begin"/>
+            </w:r>
+            <w:r>
+              <w:rPr>
+                <w:noProof/>
+                <w:webHidden/>
+              </w:rPr>
+              <w:instrText xml:space="preserve"> PAGEREF _Toc500594799 \h </w:instrText>
+            </w:r>
+            <w:r>
+              <w:rPr>
+                <w:noProof/>
+                <w:webHidden/>
+              </w:rPr>
+            </w:r>
+            <w:r>
+              <w:rPr>
+                <w:noProof/>
+                <w:webHidden/>
+              </w:rPr>
+              <w:fldChar w:fldCharType="separate"/>
+            </w:r>
+            <w:r>
+              <w:rPr>
+                <w:noProof/>
+                <w:webHidden/>
+              </w:rPr>
+              <w:t>1</w:t>
+            </w:r>
+            <w:r>
+              <w:rPr>
+                <w:noProof/>
+                <w:webHidden/>
+              </w:rPr>
+              <w:fldChar w:fldCharType="end"/>
+            </w:r>
+          </w:hyperlink>
+        </w:p>
+        <w:p>
+          <w:pPr>
+            <w:pStyle w:val="TOC2"/>
+            <w:tabs>
+              <w:tab w:val="right" w:leader="dot" w:pos="9350"/>
+            </w:tabs>
+            <w:rPr>
+              <w:rFonts w:eastAsiaTheme="minorEastAsia"/>
+              <w:noProof/>
+            </w:rPr>
+          </w:pPr>
+          <w:hyperlink w:anchor="_Toc500594800" w:history="1">
+            <w:r>
+              <w:rPr>
+                <w:rStyle w:val="Hyperlink"/>
+                <w:rFonts w:ascii="Times New Roman" w:hAnsi="Times New Roman" w:cs="Times New Roman"/>
+                <w:b/>
+                <w:noProof/>
+              </w:rPr>
+              <w:t>System Environment</w:t>
+            </w:r>
+            <w:r>
+              <w:rPr>
+                <w:noProof/>
+                <w:webHidden/>
+              </w:rPr>
+              <w:tab/>
+            </w:r>
+            <w:r>
+              <w:rPr>
+                <w:noProof/>
+                <w:webHidden/>
+              </w:rPr>
+              <w:fldChar w:fldCharType="begin"/>
+            </w:r>
+            <w:r>
+              <w:rPr>
+                <w:noProof/>
+                <w:webHidden/>
+              </w:rPr>
+              <w:instrText xml:space="preserve"> PAGEREF _Toc500594800 \h </w:instrText>
+            </w:r>
+            <w:r>
+              <w:rPr>
+                <w:noProof/>
+                <w:webHidden/>
+              </w:rPr>
+            </w:r>
+            <w:r>
+              <w:rPr>
+                <w:noProof/>
+                <w:webHidden/>
+              </w:rPr>
+              <w:fldChar w:fldCharType="separate"/>
+            </w:r>
+            <w:r>
+              <w:rPr>
+                <w:noProof/>
+                <w:webHidden/>
+              </w:rPr>
+              <w:t>2</w:t>
+            </w:r>
+            <w:r>
+              <w:rPr>
+                <w:noProof/>
+                <w:webHidden/>
+              </w:rPr>
+              <w:fldChar w:fldCharType="end"/>
+            </w:r>
+          </w:hyperlink>
+        </w:p>
+        <w:p>
+          <w:pPr>
+            <w:pStyle w:val="TOC1"/>
+            <w:tabs>
+              <w:tab w:val="right" w:leader="dot" w:pos="9350"/>
+            </w:tabs>
+            <w:rPr>
+              <w:rFonts w:eastAsiaTheme="minorEastAsia"/>
+              <w:noProof/>
+            </w:rPr>
+          </w:pPr>
+          <w:hyperlink w:anchor="_Toc500594801" w:history="1">
+            <w:r>
+              <w:rPr>
+                <w:rStyle w:val="Hyperlink"/>
+                <w:rFonts w:ascii="Times New Roman" w:hAnsi="Times New Roman" w:cs="Times New Roman"/>
+                <w:b/>
+                <w:noProof/>
+              </w:rPr>
+              <w:t>Application Overview</w:t>
+            </w:r>
+            <w:r>
+              <w:rPr>
+                <w:noProof/>
+                <w:webHidden/>
+              </w:rPr>
+              <w:tab/>
+            </w:r>
+            <w:r>
+              <w:rPr>
+                <w:noProof/>
+                <w:webHidden/>
+              </w:rPr>
+              <w:fldChar w:fldCharType="begin"/>
+            </w:r>
+            <w:r>
+              <w:rPr>
+                <w:noProof/>
+                <w:webHidden/>
+              </w:rPr>
+              <w:instrText xml:space="preserve"> PAGEREF _Toc500594801 \h </w:instrText>
+            </w:r>
+            <w:r>
+              <w:rPr>
+                <w:noProof/>
+                <w:webHidden/>
+              </w:rPr>
+            </w:r>
+            <w:r>
+              <w:rPr>
+                <w:noProof/>
+                <w:webHidden/>
+              </w:rPr>
+              <w:fldChar w:fldCharType="separate"/>
+            </w:r>
+            <w:r>
+              <w:rPr>
+                <w:noProof/>
+                <w:webHidden/>
+              </w:rPr>
+              <w:t>2</w:t>
+            </w:r>
+            <w:r>
+              <w:rPr>
+                <w:noProof/>
+                <w:webHidden/>
+              </w:rPr>
+              <w:fldChar w:fldCharType="end"/>
+            </w:r>
+          </w:hyperlink>
+        </w:p>
+        <w:p>
+          <w:pPr>
+            <w:pStyle w:val="TOC2"/>
+            <w:tabs>
+              <w:tab w:val="right" w:leader="dot" w:pos="9350"/>
+            </w:tabs>
+            <w:rPr>
+              <w:rFonts w:eastAsiaTheme="minorEastAsia"/>
+              <w:noProof/>
+            </w:rPr>
+          </w:pPr>
+          <w:hyperlink w:anchor="_Toc500594802" w:history="1">
+            <w:r>
+              <w:rPr>
+                <w:rStyle w:val="Hyperlink"/>
+                <w:rFonts w:ascii="Times New Roman" w:hAnsi="Times New Roman" w:cs="Times New Roman"/>
+                <w:b/>
+                <w:noProof/>
+              </w:rPr>
+              <w:t>Data Input</w:t>
+            </w:r>
+            <w:r>
+              <w:rPr>
+                <w:noProof/>
+                <w:webHidden/>
+              </w:rPr>
+              <w:tab/>
+            </w:r>
+            <w:r>
+              <w:rPr>
+                <w:noProof/>
+                <w:webHidden/>
+              </w:rPr>
+              <w:fldChar w:fldCharType="begin"/>
+            </w:r>
+            <w:r>
+              <w:rPr>
+                <w:noProof/>
+                <w:webHidden/>
+              </w:rPr>
+              <w:instrText xml:space="preserve"> PAGEREF _Toc500594802 \h </w:instrText>
+            </w:r>
+            <w:r>
+              <w:rPr>
+                <w:noProof/>
+                <w:webHidden/>
+              </w:rPr>
+            </w:r>
+            <w:r>
+              <w:rPr>
+                <w:noProof/>
+                <w:webHidden/>
+              </w:rPr>
+              <w:fldChar w:fldCharType="separate"/>
+            </w:r>
+            <w:r>
+              <w:rPr>
+                <w:noProof/>
+                <w:webHidden/>
+              </w:rPr>
+              <w:t>2</w:t>
+            </w:r>
+            <w:r>
+              <w:rPr>
+                <w:noProof/>
+                <w:webHidden/>
+              </w:rPr>
+              <w:fldChar w:fldCharType="end"/>
+            </w:r>
+          </w:hyperlink>
+        </w:p>
+        <w:p>
+          <w:pPr>
+            <w:pStyle w:val="TOC2"/>
+            <w:tabs>
+              <w:tab w:val="right" w:leader="dot" w:pos="9350"/>
+            </w:tabs>
+            <w:rPr>
+              <w:rFonts w:eastAsiaTheme="minorEastAsia"/>
+              <w:noProof/>
+            </w:rPr>
+          </w:pPr>
+          <w:hyperlink w:anchor="_Toc500594803" w:history="1">
+            <w:r>
+              <w:rPr>
+                <w:rStyle w:val="Hyperlink"/>
+                <w:rFonts w:ascii="Times New Roman" w:hAnsi="Times New Roman" w:cs="Times New Roman"/>
+                <w:b/>
+                <w:noProof/>
+              </w:rPr>
+              <w:t>Data Output</w:t>
+            </w:r>
+            <w:r>
+              <w:rPr>
+                <w:noProof/>
+                <w:webHidden/>
+              </w:rPr>
+              <w:tab/>
+            </w:r>
+            <w:r>
+              <w:rPr>
+                <w:noProof/>
+                <w:webHidden/>
+              </w:rPr>
+              <w:fldChar w:fldCharType="begin"/>
+            </w:r>
+            <w:r>
+              <w:rPr>
+                <w:noProof/>
+                <w:webHidden/>
+              </w:rPr>
+              <w:instrText xml:space="preserve"> PAGEREF _Toc500594803 \h </w:instrText>
+            </w:r>
+            <w:r>
+              <w:rPr>
+                <w:noProof/>
+                <w:webHidden/>
+              </w:rPr>
+            </w:r>
+            <w:r>
+              <w:rPr>
+                <w:noProof/>
+                <w:webHidden/>
+              </w:rPr>
+              <w:fldChar w:fldCharType="separate"/>
+            </w:r>
+            <w:r>
+              <w:rPr>
+                <w:noProof/>
+                <w:webHidden/>
+              </w:rPr>
+              <w:t>3</w:t>
+            </w:r>
+            <w:r>
+              <w:rPr>
+                <w:noProof/>
+                <w:webHidden/>
+              </w:rPr>
+              <w:fldChar w:fldCharType="end"/>
+            </w:r>
+          </w:hyperlink>
+        </w:p>
+        <w:p>
+          <w:pPr>
+            <w:pStyle w:val="TOC2"/>
+            <w:tabs>
+              <w:tab w:val="right" w:leader="dot" w:pos="9350"/>
+            </w:tabs>
+            <w:rPr>
+              <w:rFonts w:eastAsiaTheme="minorEastAsia"/>
+              <w:noProof/>
+            </w:rPr>
+          </w:pPr>
+          <w:hyperlink w:anchor="_Toc500594804" w:history="1">
+            <w:r>
+              <w:rPr>
+                <w:rStyle w:val="Hyperlink"/>
+                <w:rFonts w:ascii="Times New Roman" w:hAnsi="Times New Roman" w:cs="Times New Roman"/>
+                <w:b/>
+                <w:noProof/>
+              </w:rPr>
+              <w:t>Run Operation</w:t>
+            </w:r>
+            <w:r>
+              <w:rPr>
+                <w:noProof/>
+                <w:webHidden/>
+              </w:rPr>
+              <w:tab/>
+            </w:r>
+            <w:r>
+              <w:rPr>
+                <w:noProof/>
+                <w:webHidden/>
+              </w:rPr>
+              <w:fldChar w:fldCharType="begin"/>
+            </w:r>
+            <w:r>
+              <w:rPr>
+                <w:noProof/>
+                <w:webHidden/>
+              </w:rPr>
+              <w:instrText xml:space="preserve"> PAGEREF _Toc500594804 \h </w:instrText>
+            </w:r>
+            <w:r>
+              <w:rPr>
+                <w:noProof/>
+                <w:webHidden/>
+              </w:rPr>
+            </w:r>
+            <w:r>
+              <w:rPr>
+                <w:noProof/>
+                <w:webHidden/>
+              </w:rPr>
+              <w:fldChar w:fldCharType="separate"/>
+            </w:r>
+            <w:r>
+              <w:rPr>
+                <w:noProof/>
+                <w:webHidden/>
+              </w:rPr>
+              <w:t>3</w:t>
+            </w:r>
+            <w:r>
+              <w:rPr>
+                <w:noProof/>
+                <w:webHidden/>
+              </w:rPr>
+              <w:fldChar w:fldCharType="end"/>
+            </w:r>
+          </w:hyperlink>
+        </w:p>
+        <w:p>
+          <w:pPr>
+            <w:pStyle w:val="TOC2"/>
+            <w:tabs>
+              <w:tab w:val="right" w:leader="dot" w:pos="9350"/>
+            </w:tabs>
+            <w:rPr>
+              <w:rFonts w:eastAsiaTheme="minorEastAsia"/>
+              <w:noProof/>
+            </w:rPr>
+          </w:pPr>
+          <w:hyperlink w:anchor="_Toc500594805" w:history="1">
+            <w:r>
+              <w:rPr>
+                <w:rStyle w:val="Hyperlink"/>
+                <w:rFonts w:ascii="Times New Roman" w:hAnsi="Times New Roman" w:cs="Times New Roman"/>
+                <w:b/>
+                <w:noProof/>
+              </w:rPr>
+              <w:t>User Required Code Alterations</w:t>
+            </w:r>
+            <w:r>
+              <w:rPr>
+                <w:noProof/>
+                <w:webHidden/>
+              </w:rPr>
+              <w:tab/>
+            </w:r>
+            <w:r>
+              <w:rPr>
+                <w:noProof/>
+                <w:webHidden/>
+              </w:rPr>
+              <w:fldChar w:fldCharType="begin"/>
+            </w:r>
+            <w:r>
+              <w:rPr>
+                <w:noProof/>
+                <w:webHidden/>
+              </w:rPr>
+              <w:instrText xml:space="preserve"> PAGEREF _Toc500594805 \h </w:instrText>
+            </w:r>
+            <w:r>
+              <w:rPr>
+                <w:noProof/>
+                <w:webHidden/>
+              </w:rPr>
+            </w:r>
+            <w:r>
+              <w:rPr>
+                <w:noProof/>
+                <w:webHidden/>
+              </w:rPr>
+              <w:fldChar w:fldCharType="separate"/>
+            </w:r>
+            <w:r>
+              <w:rPr>
+                <w:noProof/>
+                <w:webHidden/>
+              </w:rPr>
+              <w:t>4</w:t>
+            </w:r>
+            <w:r>
+              <w:rPr>
+                <w:noProof/>
+                <w:webHidden/>
+              </w:rPr>
+              <w:fldChar w:fldCharType="end"/>
+            </w:r>
+          </w:hyperlink>
+        </w:p>
+        <w:p>
+          <w:pPr>
+            <w:pStyle w:val="TOC3"/>
+            <w:tabs>
+              <w:tab w:val="right" w:leader="dot" w:pos="9350"/>
+            </w:tabs>
+            <w:rPr>
+              <w:rFonts w:eastAsiaTheme="minorEastAsia"/>
+              <w:noProof/>
+            </w:rPr>
+          </w:pPr>
+          <w:hyperlink w:anchor="_Toc500594806" w:history="1">
+            <w:r>
+              <w:rPr>
+                <w:rStyle w:val="Hyperlink"/>
+                <w:rFonts w:ascii="Times New Roman" w:hAnsi="Times New Roman" w:cs="Times New Roman"/>
+                <w:b/>
+                <w:noProof/>
+              </w:rPr>
+              <w:t>Functions</w:t>
+            </w:r>
+            <w:r>
+              <w:rPr>
+                <w:noProof/>
+                <w:webHidden/>
+              </w:rPr>
+              <w:tab/>
+            </w:r>
+            <w:r>
+              <w:rPr>
+                <w:noProof/>
+                <w:webHidden/>
+              </w:rPr>
+              <w:fldChar w:fldCharType="begin"/>
+            </w:r>
+            <w:r>
+              <w:rPr>
+                <w:noProof/>
+                <w:webHidden/>
+              </w:rPr>
+              <w:instrText xml:space="preserve"> PAGEREF _Toc500594806 \h </w:instrText>
+            </w:r>
+            <w:r>
+              <w:rPr>
+                <w:noProof/>
+                <w:webHidden/>
+              </w:rPr>
+            </w:r>
+            <w:r>
+              <w:rPr>
+                <w:noProof/>
+                <w:webHidden/>
+              </w:rPr>
+              <w:fldChar w:fldCharType="separate"/>
+            </w:r>
+            <w:r>
+              <w:rPr>
+                <w:noProof/>
+                <w:webHidden/>
+              </w:rPr>
+              <w:t>5</w:t>
+            </w:r>
+            <w:r>
+              <w:rPr>
+                <w:noProof/>
+                <w:webHidden/>
+              </w:rPr>
+              <w:fldChar w:fldCharType="end"/>
+            </w:r>
+          </w:hyperlink>
+        </w:p>
+        <w:p>
+          <w:pPr>
+            <w:pStyle w:val="TOC1"/>
+            <w:tabs>
+              <w:tab w:val="right" w:leader="dot" w:pos="9350"/>
+            </w:tabs>
+            <w:rPr>
+              <w:rFonts w:eastAsiaTheme="minorEastAsia"/>
+              <w:noProof/>
+            </w:rPr>
+          </w:pPr>
+          <w:hyperlink w:anchor="_Toc500594807" w:history="1">
+            <w:r>
+              <w:rPr>
+                <w:rStyle w:val="Hyperlink"/>
+                <w:rFonts w:ascii="Times New Roman" w:hAnsi="Times New Roman" w:cs="Times New Roman"/>
+                <w:b/>
+                <w:noProof/>
+              </w:rPr>
+              <w:t>Assumptions and Future Work</w:t>
+            </w:r>
+            <w:r>
+              <w:rPr>
+                <w:noProof/>
+                <w:webHidden/>
+              </w:rPr>
+              <w:tab/>
+            </w:r>
+            <w:r>
+              <w:rPr>
+                <w:noProof/>
+                <w:webHidden/>
+              </w:rPr>
+              <w:fldChar w:fldCharType="begin"/>
+            </w:r>
+            <w:r>
+              <w:rPr>
+                <w:noProof/>
+                <w:webHidden/>
+              </w:rPr>
+              <w:instrText xml:space="preserve"> PAGEREF _Toc500594807 \h </w:instrText>
+            </w:r>
+            <w:r>
+              <w:rPr>
+                <w:noProof/>
+                <w:webHidden/>
+              </w:rPr>
+            </w:r>
+            <w:r>
+              <w:rPr>
+                <w:noProof/>
+                <w:webHidden/>
+              </w:rPr>
+              <w:fldChar w:fldCharType="separate"/>
+            </w:r>
+            <w:r>
+              <w:rPr>
+                <w:noProof/>
+                <w:webHidden/>
+              </w:rPr>
+              <w:t>6</w:t>
+            </w:r>
+            <w:r>
+              <w:rPr>
+                <w:noProof/>
+                <w:webHidden/>
+              </w:rPr>
+              <w:fldChar w:fldCharType="end"/>
+            </w:r>
+          </w:hyperlink>
+        </w:p>
+        <w:p>
+          <w:r>
+            <w:rPr>
+              <w:b/>
+              <w:bCs/>
+              <w:noProof/>
+            </w:rPr>
+            <w:fldChar w:fldCharType="end"/>
+          </w:r>
+        </w:p>
+      </w:sdtContent>
+    </w:sdt>
+    <w:p>
+      <w:pPr>
+        <w:pStyle w:val="Heading1"/>
         <w:rPr>
           <w:rFonts w:ascii="Times New Roman" w:hAnsi="Times New Roman" w:cs="Times New Roman"/>
           <w:b/>
           <w:sz w:val="24"/>
           <w:szCs w:val="24"/>
         </w:rPr>
-        <w:t>Purpose</w:t>
-      </w:r>
-    </w:p>
-    <w:p>
-      <w:pPr>
-        <w:rPr>
-          <w:rFonts w:ascii="Times New Roman" w:hAnsi="Times New Roman" w:cs="Times New Roman"/>
-          <w:sz w:val="24"/>
-          <w:szCs w:val="24"/>
-        </w:rPr>
-      </w:pPr>
-      <w:r>
-        <w:rPr>
-          <w:rFonts w:ascii="Times New Roman" w:hAnsi="Times New Roman" w:cs="Times New Roman"/>
-          <w:sz w:val="24"/>
-          <w:szCs w:val="24"/>
-        </w:rPr>
-        <w:t>The Automated Optimizer for MCNP Input Decks, hence forth referred to as the application, optimizes the</w:t>
-      </w:r>
-      <w:r>
-        <w:rPr>
-          <w:rFonts w:ascii="Times New Roman" w:hAnsi="Times New Roman" w:cs="Times New Roman"/>
-          <w:sz w:val="24"/>
-          <w:szCs w:val="24"/>
-        </w:rPr>
-        <w:t xml:space="preserve"> specified parameters inside an MCNP input deck. This is accomplished by prioritizing the </w:t>
-      </w:r>
-      <w:r>
-        <w:rPr>
-          <w:rFonts w:ascii="Times New Roman" w:hAnsi="Times New Roman" w:cs="Times New Roman"/>
-          <w:sz w:val="24"/>
-          <w:szCs w:val="24"/>
-        </w:rPr>
-        <w:t xml:space="preserve">parameters </w:t>
-      </w:r>
-      <w:bookmarkStart w:id="0" w:name="_GoBack"/>
+      </w:pPr>
+      <w:bookmarkStart w:id="0" w:name="_Toc500594797"/>
+      <w:r>
+        <w:rPr>
+          <w:rFonts w:ascii="Times New Roman" w:hAnsi="Times New Roman" w:cs="Times New Roman"/>
+          <w:b/>
+          <w:sz w:val="24"/>
+          <w:szCs w:val="24"/>
+        </w:rPr>
+        <w:t>Revision</w:t>
+      </w:r>
       <w:bookmarkEnd w:id="0"/>
-      <w:r>
-        <w:rPr>
-          <w:rFonts w:ascii="Times New Roman" w:hAnsi="Times New Roman" w:cs="Times New Roman"/>
-          <w:sz w:val="24"/>
-          <w:szCs w:val="24"/>
-        </w:rPr>
-        <w:t>indicated by the user.</w:t>
-      </w:r>
-    </w:p>
-    <w:p>
-      <w:pPr>
-        <w:rPr>
-          <w:rFonts w:ascii="Times New Roman" w:hAnsi="Times New Roman" w:cs="Times New Roman"/>
-          <w:sz w:val="24"/>
-          <w:szCs w:val="24"/>
-        </w:rPr>
-      </w:pPr>
-      <w:r>
-        <w:rPr>
-          <w:rFonts w:ascii="Times New Roman" w:hAnsi="Times New Roman" w:cs="Times New Roman"/>
-          <w:b/>
-          <w:sz w:val="24"/>
-          <w:szCs w:val="24"/>
-        </w:rPr>
-        <w:t>Software Needs</w:t>
-      </w:r>
     </w:p>
     <w:tbl>
       <w:tblPr>
@@ -120,6 +892,453 @@
           <w:p>
             <w:pPr>
               <w:rPr>
+                <w:b/>
+              </w:rPr>
+            </w:pPr>
+            <w:r>
+              <w:rPr>
+                <w:b/>
+              </w:rPr>
+              <w:t>Release Version</w:t>
+            </w:r>
+          </w:p>
+        </w:tc>
+        <w:tc>
+          <w:tcPr>
+            <w:tcW w:w="3117" w:type="dxa"/>
+          </w:tcPr>
+          <w:p>
+            <w:pPr>
+              <w:rPr>
+                <w:b/>
+              </w:rPr>
+            </w:pPr>
+            <w:r>
+              <w:rPr>
+                <w:b/>
+              </w:rPr>
+              <w:t>Date</w:t>
+            </w:r>
+          </w:p>
+        </w:tc>
+        <w:tc>
+          <w:tcPr>
+            <w:tcW w:w="3117" w:type="dxa"/>
+          </w:tcPr>
+          <w:p>
+            <w:pPr>
+              <w:rPr>
+                <w:b/>
+              </w:rPr>
+            </w:pPr>
+            <w:r>
+              <w:rPr>
+                <w:b/>
+              </w:rPr>
+              <w:t>Description</w:t>
+            </w:r>
+          </w:p>
+        </w:tc>
+      </w:tr>
+      <w:tr>
+        <w:tc>
+          <w:tcPr>
+            <w:tcW w:w="3116" w:type="dxa"/>
+          </w:tcPr>
+          <w:p>
+            <w:r>
+              <w:t>1.0</w:t>
+            </w:r>
+          </w:p>
+        </w:tc>
+        <w:tc>
+          <w:tcPr>
+            <w:tcW w:w="3117" w:type="dxa"/>
+          </w:tcPr>
+          <w:p>
+            <w:r>
+              <w:t>9 Dec 2017</w:t>
+            </w:r>
+          </w:p>
+        </w:tc>
+        <w:tc>
+          <w:tcPr>
+            <w:tcW w:w="3117" w:type="dxa"/>
+          </w:tcPr>
+          <w:p>
+            <w:r>
+              <w:t>Initial Product</w:t>
+            </w:r>
+          </w:p>
+        </w:tc>
+      </w:tr>
+    </w:tbl>
+    <w:p>
+      <w:pPr>
+        <w:rPr>
+          <w:b/>
+        </w:rPr>
+      </w:pPr>
+    </w:p>
+    <w:p>
+      <w:pPr>
+        <w:pStyle w:val="Heading1"/>
+        <w:rPr>
+          <w:rFonts w:ascii="Times New Roman" w:hAnsi="Times New Roman" w:cs="Times New Roman"/>
+          <w:b/>
+          <w:sz w:val="24"/>
+          <w:szCs w:val="24"/>
+        </w:rPr>
+      </w:pPr>
+      <w:bookmarkStart w:id="1" w:name="_Toc500594798"/>
+      <w:r>
+        <w:rPr>
+          <w:rFonts w:ascii="Times New Roman" w:hAnsi="Times New Roman" w:cs="Times New Roman"/>
+          <w:b/>
+          <w:sz w:val="24"/>
+          <w:szCs w:val="24"/>
+        </w:rPr>
+        <w:t>Overview</w:t>
+      </w:r>
+      <w:bookmarkEnd w:id="1"/>
+    </w:p>
+    <w:p>
+      <w:pPr>
+        <w:ind w:firstLine="720"/>
+        <w:rPr>
+          <w:rFonts w:ascii="Times New Roman" w:hAnsi="Times New Roman" w:cs="Times New Roman"/>
+          <w:sz w:val="24"/>
+          <w:szCs w:val="24"/>
+        </w:rPr>
+      </w:pPr>
+      <w:r>
+        <w:rPr>
+          <w:rFonts w:ascii="Times New Roman" w:hAnsi="Times New Roman" w:cs="Times New Roman"/>
+          <w:sz w:val="24"/>
+          <w:szCs w:val="24"/>
+        </w:rPr>
+        <w:t>The Automated Optimizer for MCNP Input Decks, hence forth referred to as the application, optimizes the</w:t>
+      </w:r>
+      <w:r>
+        <w:rPr>
+          <w:rFonts w:ascii="Times New Roman" w:hAnsi="Times New Roman" w:cs="Times New Roman"/>
+          <w:sz w:val="24"/>
+          <w:szCs w:val="24"/>
+        </w:rPr>
+        <w:t xml:space="preserve"> specified parameters inside an MCNP input deck</w:t>
+      </w:r>
+      <w:r>
+        <w:rPr>
+          <w:rFonts w:ascii="Times New Roman" w:hAnsi="Times New Roman" w:cs="Times New Roman"/>
+          <w:sz w:val="24"/>
+          <w:szCs w:val="24"/>
+        </w:rPr>
+        <w:t xml:space="preserve"> in an attempt to match experimental data where the main variable is the radioactive source’s position</w:t>
+      </w:r>
+      <w:r>
+        <w:rPr>
+          <w:rFonts w:ascii="Times New Roman" w:hAnsi="Times New Roman" w:cs="Times New Roman"/>
+          <w:sz w:val="24"/>
+          <w:szCs w:val="24"/>
+        </w:rPr>
+        <w:t xml:space="preserve">. This is accomplished by prioritizing the </w:t>
+      </w:r>
+      <w:r>
+        <w:rPr>
+          <w:rFonts w:ascii="Times New Roman" w:hAnsi="Times New Roman" w:cs="Times New Roman"/>
+          <w:sz w:val="24"/>
+          <w:szCs w:val="24"/>
+        </w:rPr>
+        <w:t xml:space="preserve">parameters </w:t>
+      </w:r>
+      <w:r>
+        <w:rPr>
+          <w:rFonts w:ascii="Times New Roman" w:hAnsi="Times New Roman" w:cs="Times New Roman"/>
+          <w:sz w:val="24"/>
+          <w:szCs w:val="24"/>
+        </w:rPr>
+        <w:t>indicated by the user.</w:t>
+      </w:r>
+      <w:r>
+        <w:rPr>
+          <w:rFonts w:ascii="Times New Roman" w:hAnsi="Times New Roman" w:cs="Times New Roman"/>
+          <w:sz w:val="24"/>
+          <w:szCs w:val="24"/>
+        </w:rPr>
+        <w:t xml:space="preserve"> Additionally </w:t>
+      </w:r>
+      <w:r>
+        <w:rPr>
+          <w:rFonts w:ascii="Times New Roman" w:hAnsi="Times New Roman" w:cs="Times New Roman"/>
+          <w:sz w:val="24"/>
+          <w:szCs w:val="24"/>
+        </w:rPr>
+        <w:t>once</w:t>
+      </w:r>
+      <w:r>
+        <w:rPr>
+          <w:rFonts w:ascii="Times New Roman" w:hAnsi="Times New Roman" w:cs="Times New Roman"/>
+          <w:sz w:val="24"/>
+          <w:szCs w:val="24"/>
+        </w:rPr>
+        <w:t xml:space="preserve"> the application has determined what the best result is</w:t>
+      </w:r>
+      <w:r>
+        <w:rPr>
+          <w:rFonts w:ascii="Times New Roman" w:hAnsi="Times New Roman" w:cs="Times New Roman"/>
+          <w:sz w:val="24"/>
+          <w:szCs w:val="24"/>
+        </w:rPr>
+        <w:t>,</w:t>
+      </w:r>
+      <w:r>
+        <w:rPr>
+          <w:rFonts w:ascii="Times New Roman" w:hAnsi="Times New Roman" w:cs="Times New Roman"/>
+          <w:sz w:val="24"/>
+          <w:szCs w:val="24"/>
+        </w:rPr>
+        <w:t xml:space="preserve"> it outputs a MCNP Input deck for the user to use as needed.</w:t>
+      </w:r>
+      <w:r>
+        <w:rPr>
+          <w:rFonts w:ascii="Times New Roman" w:hAnsi="Times New Roman" w:cs="Times New Roman"/>
+          <w:sz w:val="24"/>
+          <w:szCs w:val="24"/>
+        </w:rPr>
+        <w:t xml:space="preserve"> </w:t>
+      </w:r>
+    </w:p>
+    <w:p>
+      <w:pPr>
+        <w:ind w:firstLine="720"/>
+        <w:rPr>
+          <w:rFonts w:ascii="Times New Roman" w:hAnsi="Times New Roman" w:cs="Times New Roman"/>
+          <w:sz w:val="24"/>
+          <w:szCs w:val="24"/>
+        </w:rPr>
+      </w:pPr>
+      <w:r>
+        <w:rPr>
+          <w:rFonts w:ascii="Times New Roman" w:hAnsi="Times New Roman" w:cs="Times New Roman"/>
+          <w:sz w:val="24"/>
+          <w:szCs w:val="24"/>
+        </w:rPr>
+        <w:t xml:space="preserve">The application is a local program that is hands free during its execution allowing the User to accomplish other tasks as memory permits. </w:t>
+      </w:r>
+      <w:r>
+        <w:rPr>
+          <w:rFonts w:ascii="Times New Roman" w:hAnsi="Times New Roman" w:cs="Times New Roman"/>
+          <w:sz w:val="24"/>
+          <w:szCs w:val="24"/>
+        </w:rPr>
+        <w:t>Since its main function is to optimize MCNP decks this application is filed as a stand-alone utility. Additionally it is currently operational for demonstration purposes.</w:t>
+      </w:r>
+    </w:p>
+    <w:p>
+      <w:pPr>
+        <w:pStyle w:val="Heading2"/>
+        <w:rPr>
+          <w:rFonts w:ascii="Times New Roman" w:hAnsi="Times New Roman" w:cs="Times New Roman"/>
+          <w:b/>
+          <w:sz w:val="24"/>
+          <w:szCs w:val="24"/>
+        </w:rPr>
+      </w:pPr>
+      <w:bookmarkStart w:id="2" w:name="_Toc500594799"/>
+      <w:r>
+        <w:rPr>
+          <w:rFonts w:ascii="Times New Roman" w:hAnsi="Times New Roman" w:cs="Times New Roman"/>
+          <w:b/>
+          <w:sz w:val="24"/>
+          <w:szCs w:val="24"/>
+        </w:rPr>
+        <w:t>Points of Contact</w:t>
+      </w:r>
+      <w:bookmarkEnd w:id="2"/>
+    </w:p>
+    <w:p>
+      <w:pPr>
+        <w:rPr>
+          <w:rFonts w:ascii="Times New Roman" w:hAnsi="Times New Roman" w:cs="Times New Roman"/>
+          <w:sz w:val="24"/>
+          <w:szCs w:val="24"/>
+        </w:rPr>
+      </w:pPr>
+      <w:r>
+        <w:rPr>
+          <w:rFonts w:ascii="Times New Roman" w:hAnsi="Times New Roman" w:cs="Times New Roman"/>
+          <w:sz w:val="24"/>
+          <w:szCs w:val="24"/>
+        </w:rPr>
+        <w:t>This application was created under the Air Force Institute of Technology as an academic exercise under the instruction of Captain Bevins.</w:t>
+      </w:r>
+      <w:r>
+        <w:rPr>
+          <w:rFonts w:ascii="Times New Roman" w:hAnsi="Times New Roman" w:cs="Times New Roman"/>
+          <w:sz w:val="24"/>
+          <w:szCs w:val="24"/>
+        </w:rPr>
+        <w:t xml:space="preserve"> </w:t>
+      </w:r>
+      <w:r>
+        <w:rPr>
+          <w:rFonts w:ascii="Times New Roman" w:hAnsi="Times New Roman" w:cs="Times New Roman"/>
+          <w:sz w:val="24"/>
+          <w:szCs w:val="24"/>
+        </w:rPr>
+        <w:t>As such support for this application is minimal to the extent of the Authors.</w:t>
+      </w:r>
+    </w:p>
+    <w:p>
+      <w:pPr>
+        <w:rPr>
+          <w:rFonts w:ascii="Times New Roman" w:hAnsi="Times New Roman" w:cs="Times New Roman"/>
+          <w:i/>
+          <w:sz w:val="24"/>
+          <w:szCs w:val="24"/>
+        </w:rPr>
+      </w:pPr>
+      <w:r>
+        <w:rPr>
+          <w:rFonts w:ascii="Times New Roman" w:hAnsi="Times New Roman" w:cs="Times New Roman"/>
+          <w:sz w:val="24"/>
+          <w:szCs w:val="24"/>
+        </w:rPr>
+        <w:t>Author: Robert Torzilli, AFIT</w:t>
+      </w:r>
+      <w:r>
+        <w:rPr>
+          <w:rFonts w:ascii="Times New Roman" w:hAnsi="Times New Roman" w:cs="Times New Roman"/>
+          <w:sz w:val="24"/>
+          <w:szCs w:val="24"/>
+        </w:rPr>
+        <w:br/>
+      </w:r>
+      <w:r>
+        <w:rPr>
+          <w:rFonts w:ascii="Times New Roman" w:hAnsi="Times New Roman" w:cs="Times New Roman"/>
+          <w:sz w:val="24"/>
+          <w:szCs w:val="24"/>
+        </w:rPr>
+        <w:tab/>
+      </w:r>
+      <w:hyperlink r:id="rId6" w:history="1">
+        <w:r>
+          <w:rPr>
+            <w:rStyle w:val="Hyperlink"/>
+            <w:rFonts w:ascii="Times New Roman" w:hAnsi="Times New Roman" w:cs="Times New Roman"/>
+            <w:i/>
+            <w:sz w:val="24"/>
+            <w:szCs w:val="24"/>
+          </w:rPr>
+          <w:t>Robert.Torzilli@afit.edu</w:t>
+        </w:r>
+      </w:hyperlink>
+    </w:p>
+    <w:p>
+      <w:pPr>
+        <w:rPr>
+          <w:rFonts w:ascii="Times New Roman" w:hAnsi="Times New Roman" w:cs="Times New Roman"/>
+          <w:sz w:val="24"/>
+          <w:szCs w:val="24"/>
+        </w:rPr>
+      </w:pPr>
+      <w:r>
+        <w:rPr>
+          <w:rFonts w:ascii="Times New Roman" w:hAnsi="Times New Roman" w:cs="Times New Roman"/>
+          <w:sz w:val="24"/>
+          <w:szCs w:val="24"/>
+        </w:rPr>
+        <w:lastRenderedPageBreak/>
+        <w:t xml:space="preserve">Co-Author: Lieutenant Bryan </w:t>
+      </w:r>
+      <w:r>
+        <w:rPr>
+          <w:rFonts w:ascii="Times New Roman" w:hAnsi="Times New Roman" w:cs="Times New Roman"/>
+          <w:sz w:val="24"/>
+          <w:szCs w:val="24"/>
+        </w:rPr>
+        <w:t>Egner</w:t>
+      </w:r>
+      <w:r>
+        <w:rPr>
+          <w:rFonts w:ascii="Times New Roman" w:hAnsi="Times New Roman" w:cs="Times New Roman"/>
+          <w:sz w:val="24"/>
+          <w:szCs w:val="24"/>
+        </w:rPr>
+        <w:t>, AFIT</w:t>
+      </w:r>
+    </w:p>
+    <w:p>
+      <w:pPr>
+        <w:rPr>
+          <w:rFonts w:ascii="Times New Roman" w:hAnsi="Times New Roman" w:cs="Times New Roman"/>
+          <w:i/>
+          <w:sz w:val="24"/>
+          <w:szCs w:val="24"/>
+        </w:rPr>
+      </w:pPr>
+      <w:r>
+        <w:rPr>
+          <w:rFonts w:ascii="Times New Roman" w:hAnsi="Times New Roman" w:cs="Times New Roman"/>
+          <w:sz w:val="24"/>
+          <w:szCs w:val="24"/>
+        </w:rPr>
+        <w:tab/>
+      </w:r>
+      <w:hyperlink r:id="rId7" w:history="1">
+        <w:r>
+          <w:rPr>
+            <w:rStyle w:val="Hyperlink"/>
+            <w:rFonts w:ascii="Times New Roman" w:hAnsi="Times New Roman" w:cs="Times New Roman"/>
+            <w:i/>
+            <w:sz w:val="24"/>
+            <w:szCs w:val="24"/>
+          </w:rPr>
+          <w:t>bryan.egner@afit.edu</w:t>
+        </w:r>
+      </w:hyperlink>
+    </w:p>
+    <w:p>
+      <w:pPr>
+        <w:pStyle w:val="Heading2"/>
+        <w:rPr>
+          <w:rFonts w:ascii="Times New Roman" w:hAnsi="Times New Roman" w:cs="Times New Roman"/>
+          <w:sz w:val="24"/>
+          <w:szCs w:val="24"/>
+        </w:rPr>
+      </w:pPr>
+      <w:bookmarkStart w:id="3" w:name="_Toc500594800"/>
+      <w:r>
+        <w:rPr>
+          <w:rFonts w:ascii="Times New Roman" w:hAnsi="Times New Roman" w:cs="Times New Roman"/>
+          <w:b/>
+          <w:sz w:val="24"/>
+          <w:szCs w:val="24"/>
+        </w:rPr>
+        <w:t>System Environment</w:t>
+      </w:r>
+      <w:bookmarkEnd w:id="3"/>
+    </w:p>
+    <w:tbl>
+      <w:tblPr>
+        <w:tblStyle w:val="TableGrid"/>
+        <w:tblW w:w="0" w:type="auto"/>
+        <w:tblLook w:val="04A0" w:firstRow="1" w:lastRow="0" w:firstColumn="1" w:lastColumn="0" w:noHBand="0" w:noVBand="1"/>
+      </w:tblPr>
+      <w:tblGrid>
+        <w:gridCol w:w="3116"/>
+        <w:gridCol w:w="3117"/>
+        <w:gridCol w:w="3117"/>
+      </w:tblGrid>
+      <w:tr>
+        <w:tc>
+          <w:tcPr>
+            <w:tcW w:w="3116" w:type="dxa"/>
+          </w:tcPr>
+          <w:p>
+            <w:pPr>
+              <w:rPr>
                 <w:rFonts w:ascii="Times New Roman" w:hAnsi="Times New Roman" w:cs="Times New Roman"/>
                 <w:b/>
                 <w:sz w:val="24"/>
@@ -251,6 +1470,14 @@
               </w:rPr>
               <w:t>140 MB</w:t>
             </w:r>
+            <w:r>
+              <w:rPr>
+                <w:rFonts w:ascii="Times New Roman" w:hAnsi="Times New Roman" w:cs="Times New Roman"/>
+                <w:sz w:val="24"/>
+                <w:szCs w:val="24"/>
+              </w:rPr>
+              <w:t xml:space="preserve"> + Created Data</w:t>
+            </w:r>
           </w:p>
         </w:tc>
       </w:tr>
@@ -319,6 +1546,7 @@
     </w:p>
     <w:p>
       <w:pPr>
+        <w:pStyle w:val="Heading1"/>
         <w:rPr>
           <w:rFonts w:ascii="Times New Roman" w:hAnsi="Times New Roman" w:cs="Times New Roman"/>
           <w:b/>
@@ -326,6 +1554,7 @@
           <w:szCs w:val="24"/>
         </w:rPr>
       </w:pPr>
+      <w:bookmarkStart w:id="4" w:name="_Toc500594801"/>
       <w:r>
         <w:rPr>
           <w:rFonts w:ascii="Times New Roman" w:hAnsi="Times New Roman" w:cs="Times New Roman"/>
@@ -333,7 +1562,99 @@
           <w:sz w:val="24"/>
           <w:szCs w:val="24"/>
         </w:rPr>
-        <w:t>Files Given by the User</w:t>
+        <w:t>Application Overview</w:t>
+      </w:r>
+      <w:bookmarkEnd w:id="4"/>
+    </w:p>
+    <w:p>
+      <w:pPr>
+        <w:rPr>
+          <w:rFonts w:ascii="Times New Roman" w:hAnsi="Times New Roman" w:cs="Times New Roman"/>
+          <w:sz w:val="24"/>
+          <w:szCs w:val="24"/>
+        </w:rPr>
+      </w:pPr>
+      <w:r>
+        <w:rPr>
+          <w:rFonts w:ascii="Times New Roman" w:hAnsi="Times New Roman" w:cs="Times New Roman"/>
+          <w:sz w:val="24"/>
+          <w:szCs w:val="24"/>
+        </w:rPr>
+        <w:t xml:space="preserve">This application takes a variety of provided input files from the user from predefined locations and performs a brute force method of optimizing the primary file of interest, the MCNP Input Deck. Once it has optimized the deck it saves it with actual values in a predefined location. While performing this optimization the application saves models and data summaries as a visual aid for the User to use to determine if the application is performing as expected. </w:t>
+      </w:r>
+    </w:p>
+    <w:p>
+      <w:pPr>
+        <w:rPr>
+          <w:rFonts w:ascii="Times New Roman" w:hAnsi="Times New Roman" w:cs="Times New Roman"/>
+          <w:sz w:val="24"/>
+          <w:szCs w:val="24"/>
+        </w:rPr>
+      </w:pPr>
+      <w:r>
+        <w:rPr>
+          <w:rFonts w:ascii="Times New Roman" w:hAnsi="Times New Roman" w:cs="Times New Roman"/>
+          <w:sz w:val="24"/>
+          <w:szCs w:val="24"/>
+        </w:rPr>
+        <w:t xml:space="preserve">These locations are outlined below in </w:t>
+      </w:r>
+      <w:r>
+        <w:rPr>
+          <w:rFonts w:ascii="Times New Roman" w:hAnsi="Times New Roman" w:cs="Times New Roman"/>
+          <w:b/>
+          <w:sz w:val="24"/>
+          <w:szCs w:val="24"/>
+        </w:rPr>
+        <w:t>User Required Code Alterations</w:t>
+      </w:r>
+      <w:r>
+        <w:rPr>
+          <w:rFonts w:ascii="Times New Roman" w:hAnsi="Times New Roman" w:cs="Times New Roman"/>
+          <w:b/>
+          <w:sz w:val="24"/>
+          <w:szCs w:val="24"/>
+        </w:rPr>
+        <w:t>.</w:t>
+      </w:r>
+    </w:p>
+    <w:p>
+      <w:pPr>
+        <w:pStyle w:val="Heading2"/>
+        <w:rPr>
+          <w:rFonts w:ascii="Times New Roman" w:hAnsi="Times New Roman" w:cs="Times New Roman"/>
+          <w:b/>
+          <w:sz w:val="24"/>
+          <w:szCs w:val="24"/>
+        </w:rPr>
+      </w:pPr>
+      <w:bookmarkStart w:id="5" w:name="_Toc500594802"/>
+      <w:r>
+        <w:rPr>
+          <w:rFonts w:ascii="Times New Roman" w:hAnsi="Times New Roman" w:cs="Times New Roman"/>
+          <w:b/>
+          <w:sz w:val="24"/>
+          <w:szCs w:val="24"/>
+        </w:rPr>
+        <w:t>Data Input</w:t>
+      </w:r>
+      <w:bookmarkEnd w:id="5"/>
+    </w:p>
+    <w:p>
+      <w:pPr>
+        <w:rPr>
+          <w:rFonts w:ascii="Times New Roman" w:hAnsi="Times New Roman" w:cs="Times New Roman"/>
+          <w:sz w:val="24"/>
+          <w:szCs w:val="24"/>
+        </w:rPr>
+      </w:pPr>
+      <w:r>
+        <w:rPr>
+          <w:rFonts w:ascii="Times New Roman" w:hAnsi="Times New Roman" w:cs="Times New Roman"/>
+          <w:sz w:val="24"/>
+          <w:szCs w:val="24"/>
+        </w:rPr>
+        <w:t>The following is a list of files the application expects in order for it to execute without error. These file must be provided by the User and will have extra requirements pending what the User is attempting to do.</w:t>
       </w:r>
     </w:p>
     <w:p>
@@ -362,7 +1683,7 @@
       <w:pPr>
         <w:pStyle w:val="ListParagraph"/>
         <w:numPr>
-          <w:ilvl w:val="0"/>
+          <w:ilvl w:val="1"/>
           <w:numId w:val="1"/>
         </w:numPr>
         <w:rPr>
@@ -377,23 +1698,7 @@
           <w:sz w:val="24"/>
           <w:szCs w:val="24"/>
         </w:rPr>
-        <w:t xml:space="preserve">Experimental data that is being used as the reference the application </w:t>
-      </w:r>
-      <w:r>
-        <w:rPr>
-          <w:rFonts w:ascii="Times New Roman" w:hAnsi="Times New Roman" w:cs="Times New Roman"/>
-          <w:sz w:val="24"/>
-          <w:szCs w:val="24"/>
-        </w:rPr>
-        <w:t>is trying</w:t>
-      </w:r>
-      <w:r>
-        <w:rPr>
-          <w:rFonts w:ascii="Times New Roman" w:hAnsi="Times New Roman" w:cs="Times New Roman"/>
-          <w:sz w:val="24"/>
-          <w:szCs w:val="24"/>
-        </w:rPr>
-        <w:t xml:space="preserve"> to duplicate.</w:t>
+        <w:t>Example: geDensity</w:t>
       </w:r>
     </w:p>
     <w:p>
@@ -415,7 +1720,97 @@
           <w:sz w:val="24"/>
           <w:szCs w:val="24"/>
         </w:rPr>
-        <w:t>A Variable Input text file with the interested parameters, their default values, and the amount of iterations wanted to run between the min and max values</w:t>
+        <w:t xml:space="preserve">Experimental data that is being used as the reference the application </w:t>
+      </w:r>
+      <w:r>
+        <w:rPr>
+          <w:rFonts w:ascii="Times New Roman" w:hAnsi="Times New Roman" w:cs="Times New Roman"/>
+          <w:sz w:val="24"/>
+          <w:szCs w:val="24"/>
+        </w:rPr>
+        <w:t>is trying</w:t>
+      </w:r>
+      <w:r>
+        <w:rPr>
+          <w:rFonts w:ascii="Times New Roman" w:hAnsi="Times New Roman" w:cs="Times New Roman"/>
+          <w:sz w:val="24"/>
+          <w:szCs w:val="24"/>
+        </w:rPr>
+        <w:t xml:space="preserve"> to duplicate.</w:t>
+      </w:r>
+    </w:p>
+    <w:p>
+      <w:pPr>
+        <w:pStyle w:val="ListParagraph"/>
+        <w:numPr>
+          <w:ilvl w:val="1"/>
+          <w:numId w:val="1"/>
+        </w:numPr>
+        <w:rPr>
+          <w:rFonts w:ascii="Times New Roman" w:hAnsi="Times New Roman" w:cs="Times New Roman"/>
+          <w:sz w:val="24"/>
+          <w:szCs w:val="24"/>
+        </w:rPr>
+      </w:pPr>
+      <w:r>
+        <w:rPr>
+          <w:rFonts w:ascii="Times New Roman" w:hAnsi="Times New Roman" w:cs="Times New Roman"/>
+          <w:sz w:val="24"/>
+          <w:szCs w:val="24"/>
+        </w:rPr>
+        <w:t>First column needs to be interested energy bins</w:t>
+      </w:r>
+    </w:p>
+    <w:p>
+      <w:pPr>
+        <w:pStyle w:val="ListParagraph"/>
+        <w:numPr>
+          <w:ilvl w:val="1"/>
+          <w:numId w:val="1"/>
+        </w:numPr>
+        <w:rPr>
+          <w:rFonts w:ascii="Times New Roman" w:hAnsi="Times New Roman" w:cs="Times New Roman"/>
+          <w:sz w:val="24"/>
+          <w:szCs w:val="24"/>
+        </w:rPr>
+      </w:pPr>
+      <w:r>
+        <w:rPr>
+          <w:rFonts w:ascii="Times New Roman" w:hAnsi="Times New Roman" w:cs="Times New Roman"/>
+          <w:sz w:val="24"/>
+          <w:szCs w:val="24"/>
+        </w:rPr>
+        <w:t xml:space="preserve">Second column needs to be efficiencies </w:t>
+      </w:r>
+    </w:p>
+    <w:p>
+      <w:pPr>
+        <w:pStyle w:val="ListParagraph"/>
+        <w:numPr>
+          <w:ilvl w:val="1"/>
+          <w:numId w:val="1"/>
+        </w:numPr>
+        <w:rPr>
+          <w:rFonts w:ascii="Times New Roman" w:hAnsi="Times New Roman" w:cs="Times New Roman"/>
+          <w:sz w:val="24"/>
+          <w:szCs w:val="24"/>
+        </w:rPr>
+      </w:pPr>
+      <w:r>
+        <w:rPr>
+          <w:rFonts w:ascii="Times New Roman" w:hAnsi="Times New Roman" w:cs="Times New Roman"/>
+          <w:sz w:val="24"/>
+          <w:szCs w:val="24"/>
+        </w:rPr>
+        <w:t xml:space="preserve">Third column needs to be </w:t>
+      </w:r>
+      <w:r>
+        <w:rPr>
+          <w:rFonts w:ascii="Times New Roman" w:hAnsi="Times New Roman" w:cs="Times New Roman"/>
+          <w:sz w:val="24"/>
+          <w:szCs w:val="24"/>
+        </w:rPr>
+        <w:t>uncertainty</w:t>
       </w:r>
     </w:p>
     <w:p>
@@ -437,7 +1832,15 @@
           <w:sz w:val="24"/>
           <w:szCs w:val="24"/>
         </w:rPr>
-        <w:t>An Iteration text file with the interested parameter names followed by Min and Max and their associated values.</w:t>
+        <w:t xml:space="preserve">A Variable Input text file with the </w:t>
+      </w:r>
+      <w:r>
+        <w:rPr>
+          <w:rFonts w:ascii="Times New Roman" w:hAnsi="Times New Roman" w:cs="Times New Roman"/>
+          <w:sz w:val="24"/>
+          <w:szCs w:val="24"/>
+        </w:rPr>
+        <w:t>following three columns in order</w:t>
       </w:r>
     </w:p>
     <w:p>
@@ -459,18 +1862,212 @@
           <w:sz w:val="24"/>
           <w:szCs w:val="24"/>
         </w:rPr>
-        <w:t xml:space="preserve">Example </w:t>
-      </w:r>
-      <w:proofErr w:type="spellStart"/>
-      <w:r>
-        <w:rPr>
-          <w:rFonts w:ascii="Times New Roman" w:hAnsi="Times New Roman" w:cs="Times New Roman"/>
-          <w:sz w:val="24"/>
-          <w:szCs w:val="24"/>
-        </w:rPr>
-        <w:t>geDensityMin</w:t>
-      </w:r>
-      <w:proofErr w:type="spellEnd"/>
+        <w:t>I</w:t>
+      </w:r>
+      <w:r>
+        <w:rPr>
+          <w:rFonts w:ascii="Times New Roman" w:hAnsi="Times New Roman" w:cs="Times New Roman"/>
+          <w:sz w:val="24"/>
+          <w:szCs w:val="24"/>
+        </w:rPr>
+        <w:t>nterested parameters</w:t>
+      </w:r>
+      <w:r>
+        <w:rPr>
+          <w:rFonts w:ascii="Times New Roman" w:hAnsi="Times New Roman" w:cs="Times New Roman"/>
+          <w:sz w:val="24"/>
+          <w:szCs w:val="24"/>
+        </w:rPr>
+        <w:t>, matching the unique variable names from 1</w:t>
+      </w:r>
+    </w:p>
+    <w:p>
+      <w:pPr>
+        <w:pStyle w:val="ListParagraph"/>
+        <w:numPr>
+          <w:ilvl w:val="1"/>
+          <w:numId w:val="1"/>
+        </w:numPr>
+        <w:rPr>
+          <w:rFonts w:ascii="Times New Roman" w:hAnsi="Times New Roman" w:cs="Times New Roman"/>
+          <w:sz w:val="24"/>
+          <w:szCs w:val="24"/>
+        </w:rPr>
+      </w:pPr>
+      <w:r>
+        <w:rPr>
+          <w:rFonts w:ascii="Times New Roman" w:hAnsi="Times New Roman" w:cs="Times New Roman"/>
+          <w:sz w:val="24"/>
+          <w:szCs w:val="24"/>
+        </w:rPr>
+        <w:t>D</w:t>
+      </w:r>
+      <w:r>
+        <w:rPr>
+          <w:rFonts w:ascii="Times New Roman" w:hAnsi="Times New Roman" w:cs="Times New Roman"/>
+          <w:sz w:val="24"/>
+          <w:szCs w:val="24"/>
+        </w:rPr>
+        <w:t>efault values</w:t>
+      </w:r>
+    </w:p>
+    <w:p>
+      <w:pPr>
+        <w:pStyle w:val="ListParagraph"/>
+        <w:numPr>
+          <w:ilvl w:val="1"/>
+          <w:numId w:val="1"/>
+        </w:numPr>
+        <w:rPr>
+          <w:rFonts w:ascii="Times New Roman" w:hAnsi="Times New Roman" w:cs="Times New Roman"/>
+          <w:sz w:val="24"/>
+          <w:szCs w:val="24"/>
+        </w:rPr>
+      </w:pPr>
+      <w:r>
+        <w:rPr>
+          <w:rFonts w:ascii="Times New Roman" w:hAnsi="Times New Roman" w:cs="Times New Roman"/>
+          <w:sz w:val="24"/>
+          <w:szCs w:val="24"/>
+        </w:rPr>
+        <w:t>Number</w:t>
+      </w:r>
+      <w:r>
+        <w:rPr>
+          <w:rFonts w:ascii="Times New Roman" w:hAnsi="Times New Roman" w:cs="Times New Roman"/>
+          <w:sz w:val="24"/>
+          <w:szCs w:val="24"/>
+        </w:rPr>
+        <w:t xml:space="preserve"> of iterations to run between the min and max values</w:t>
+      </w:r>
+      <w:r>
+        <w:rPr>
+          <w:rFonts w:ascii="Times New Roman" w:hAnsi="Times New Roman" w:cs="Times New Roman"/>
+          <w:sz w:val="24"/>
+          <w:szCs w:val="24"/>
+        </w:rPr>
+        <w:t>, ie step</w:t>
+      </w:r>
+    </w:p>
+    <w:p>
+      <w:pPr>
+        <w:pStyle w:val="ListParagraph"/>
+        <w:numPr>
+          <w:ilvl w:val="0"/>
+          <w:numId w:val="1"/>
+        </w:numPr>
+        <w:rPr>
+          <w:rFonts w:ascii="Times New Roman" w:hAnsi="Times New Roman" w:cs="Times New Roman"/>
+          <w:sz w:val="24"/>
+          <w:szCs w:val="24"/>
+        </w:rPr>
+      </w:pPr>
+      <w:r>
+        <w:rPr>
+          <w:rFonts w:ascii="Times New Roman" w:hAnsi="Times New Roman" w:cs="Times New Roman"/>
+          <w:sz w:val="24"/>
+          <w:szCs w:val="24"/>
+        </w:rPr>
+        <w:t xml:space="preserve">An Iteration text file with the </w:t>
+      </w:r>
+      <w:r>
+        <w:rPr>
+          <w:rFonts w:ascii="Times New Roman" w:hAnsi="Times New Roman" w:cs="Times New Roman"/>
+          <w:sz w:val="24"/>
+          <w:szCs w:val="24"/>
+        </w:rPr>
+        <w:t>following two columns in order</w:t>
+      </w:r>
+    </w:p>
+    <w:p>
+      <w:pPr>
+        <w:pStyle w:val="ListParagraph"/>
+        <w:numPr>
+          <w:ilvl w:val="1"/>
+          <w:numId w:val="1"/>
+        </w:numPr>
+        <w:rPr>
+          <w:rFonts w:ascii="Times New Roman" w:hAnsi="Times New Roman" w:cs="Times New Roman"/>
+          <w:sz w:val="24"/>
+          <w:szCs w:val="24"/>
+        </w:rPr>
+      </w:pPr>
+      <w:r>
+        <w:rPr>
+          <w:rFonts w:ascii="Times New Roman" w:hAnsi="Times New Roman" w:cs="Times New Roman"/>
+          <w:sz w:val="24"/>
+          <w:szCs w:val="24"/>
+        </w:rPr>
+        <w:t>Interested parameters, matching the unique variable names from 1</w:t>
+      </w:r>
+      <w:r>
+        <w:rPr>
+          <w:rFonts w:ascii="Times New Roman" w:hAnsi="Times New Roman" w:cs="Times New Roman"/>
+          <w:sz w:val="24"/>
+          <w:szCs w:val="24"/>
+        </w:rPr>
+        <w:t xml:space="preserve"> followed by Min and Max</w:t>
+      </w:r>
+    </w:p>
+    <w:p>
+      <w:pPr>
+        <w:pStyle w:val="ListParagraph"/>
+        <w:numPr>
+          <w:ilvl w:val="2"/>
+          <w:numId w:val="1"/>
+        </w:numPr>
+        <w:rPr>
+          <w:rFonts w:ascii="Times New Roman" w:hAnsi="Times New Roman" w:cs="Times New Roman"/>
+          <w:sz w:val="24"/>
+          <w:szCs w:val="24"/>
+        </w:rPr>
+      </w:pPr>
+      <w:r>
+        <w:rPr>
+          <w:rFonts w:ascii="Times New Roman" w:hAnsi="Times New Roman" w:cs="Times New Roman"/>
+          <w:sz w:val="24"/>
+          <w:szCs w:val="24"/>
+        </w:rPr>
+        <w:t>Example</w:t>
+      </w:r>
+      <w:r>
+        <w:rPr>
+          <w:rFonts w:ascii="Times New Roman" w:hAnsi="Times New Roman" w:cs="Times New Roman"/>
+          <w:sz w:val="24"/>
+          <w:szCs w:val="24"/>
+        </w:rPr>
+        <w:t>:</w:t>
+      </w:r>
+      <w:r>
+        <w:rPr>
+          <w:rFonts w:ascii="Times New Roman" w:hAnsi="Times New Roman" w:cs="Times New Roman"/>
+          <w:sz w:val="24"/>
+          <w:szCs w:val="24"/>
+        </w:rPr>
+        <w:t xml:space="preserve"> geDensityMin</w:t>
+      </w:r>
+    </w:p>
+    <w:p>
+      <w:pPr>
+        <w:pStyle w:val="ListParagraph"/>
+        <w:numPr>
+          <w:ilvl w:val="1"/>
+          <w:numId w:val="1"/>
+        </w:numPr>
+        <w:rPr>
+          <w:rFonts w:ascii="Times New Roman" w:hAnsi="Times New Roman" w:cs="Times New Roman"/>
+          <w:sz w:val="24"/>
+          <w:szCs w:val="24"/>
+        </w:rPr>
+      </w:pPr>
+      <w:r>
+        <w:rPr>
+          <w:rFonts w:ascii="Times New Roman" w:hAnsi="Times New Roman" w:cs="Times New Roman"/>
+          <w:sz w:val="24"/>
+          <w:szCs w:val="24"/>
+        </w:rPr>
+        <w:t>Value for the parameter</w:t>
+      </w:r>
     </w:p>
     <w:p>
       <w:pPr>
@@ -546,9 +2143,41 @@
           <w:szCs w:val="24"/>
         </w:rPr>
       </w:pPr>
-    </w:p>
-    <w:p>
-      <w:pPr>
+      <w:r>
+        <w:rPr>
+          <w:rFonts w:ascii="Times New Roman" w:hAnsi="Times New Roman" w:cs="Times New Roman"/>
+          <w:sz w:val="24"/>
+          <w:szCs w:val="24"/>
+        </w:rPr>
+        <w:t>The non-symmetrical data of the positions each with a different file name</w:t>
+      </w:r>
+    </w:p>
+    <w:p>
+      <w:pPr>
+        <w:pStyle w:val="ListParagraph"/>
+        <w:numPr>
+          <w:ilvl w:val="1"/>
+          <w:numId w:val="2"/>
+        </w:numPr>
+        <w:rPr>
+          <w:rFonts w:ascii="Times New Roman" w:hAnsi="Times New Roman" w:cs="Times New Roman"/>
+          <w:sz w:val="24"/>
+          <w:szCs w:val="24"/>
+        </w:rPr>
+      </w:pPr>
+      <w:r>
+        <w:rPr>
+          <w:rFonts w:ascii="Times New Roman" w:hAnsi="Times New Roman" w:cs="Times New Roman"/>
+          <w:sz w:val="24"/>
+          <w:szCs w:val="24"/>
+        </w:rPr>
+        <w:lastRenderedPageBreak/>
+        <w:t>The names of these halves will be part of the Code Alterations described below.</w:t>
+      </w:r>
+    </w:p>
+    <w:p>
+      <w:pPr>
+        <w:pStyle w:val="Heading2"/>
         <w:rPr>
           <w:rFonts w:ascii="Times New Roman" w:hAnsi="Times New Roman" w:cs="Times New Roman"/>
           <w:b/>
@@ -556,6 +2185,7 @@
           <w:szCs w:val="24"/>
         </w:rPr>
       </w:pPr>
+      <w:bookmarkStart w:id="6" w:name="_Toc500594803"/>
       <w:r>
         <w:rPr>
           <w:rFonts w:ascii="Times New Roman" w:hAnsi="Times New Roman" w:cs="Times New Roman"/>
@@ -563,11 +2193,34 @@
           <w:sz w:val="24"/>
           <w:szCs w:val="24"/>
         </w:rPr>
-        <w:t>Files Generated for the User</w:t>
-      </w:r>
-    </w:p>
-    <w:p>
-      <w:pPr>
+        <w:t>Data Output</w:t>
+      </w:r>
+      <w:bookmarkEnd w:id="6"/>
+    </w:p>
+    <w:p>
+      <w:pPr>
+        <w:rPr>
+          <w:rFonts w:ascii="Times New Roman" w:hAnsi="Times New Roman" w:cs="Times New Roman"/>
+          <w:sz w:val="24"/>
+          <w:szCs w:val="24"/>
+        </w:rPr>
+      </w:pPr>
+      <w:r>
+        <w:rPr>
+          <w:rFonts w:ascii="Times New Roman" w:hAnsi="Times New Roman" w:cs="Times New Roman"/>
+          <w:sz w:val="24"/>
+          <w:szCs w:val="24"/>
+        </w:rPr>
+        <w:t>The following describes the data output that is recorded by the application in the form of Input decks, text files, and PNGs.</w:t>
+      </w:r>
+    </w:p>
+    <w:p>
+      <w:pPr>
+        <w:pStyle w:val="ListParagraph"/>
+        <w:numPr>
+          <w:ilvl w:val="0"/>
+          <w:numId w:val="6"/>
+        </w:numPr>
         <w:rPr>
           <w:rFonts w:ascii="Times New Roman" w:hAnsi="Times New Roman" w:cs="Times New Roman"/>
           <w:sz w:val="24"/>
@@ -604,19 +2257,182 @@
           <w:sz w:val="24"/>
           <w:szCs w:val="24"/>
         </w:rPr>
-        <w:t xml:space="preserve"> and the final optimized deck is plotted and an Input Deck is created for future use.</w:t>
-      </w:r>
-      <w:r>
-        <w:rPr>
-          <w:rFonts w:ascii="Times New Roman" w:hAnsi="Times New Roman" w:cs="Times New Roman"/>
-          <w:sz w:val="24"/>
-          <w:szCs w:val="24"/>
-        </w:rPr>
-        <w:t xml:space="preserve"> Additionally a summary of the data for the given energy bins is extracted for ease of comparison.</w:t>
-      </w:r>
-    </w:p>
-    <w:p>
-      <w:pPr>
+        <w:t xml:space="preserve"> and </w:t>
+      </w:r>
+      <w:r>
+        <w:rPr>
+          <w:rFonts w:ascii="Times New Roman" w:hAnsi="Times New Roman" w:cs="Times New Roman"/>
+          <w:sz w:val="24"/>
+          <w:szCs w:val="24"/>
+        </w:rPr>
+        <w:t>placed in the User Defined folder for storage</w:t>
+      </w:r>
+      <w:r>
+        <w:rPr>
+          <w:rFonts w:ascii="Times New Roman" w:hAnsi="Times New Roman" w:cs="Times New Roman"/>
+          <w:sz w:val="24"/>
+          <w:szCs w:val="24"/>
+        </w:rPr>
+        <w:t xml:space="preserve"> named after the Input Deck and concatenated with the parameter it is iterating over</w:t>
+      </w:r>
+      <w:r>
+        <w:rPr>
+          <w:rFonts w:ascii="Times New Roman" w:hAnsi="Times New Roman" w:cs="Times New Roman"/>
+          <w:sz w:val="24"/>
+          <w:szCs w:val="24"/>
+        </w:rPr>
+        <w:t>.</w:t>
+      </w:r>
+      <w:r>
+        <w:rPr>
+          <w:rFonts w:ascii="Times New Roman" w:hAnsi="Times New Roman" w:cs="Times New Roman"/>
+          <w:sz w:val="24"/>
+          <w:szCs w:val="24"/>
+        </w:rPr>
+        <w:t xml:space="preserve"> The first run is labeled as the default run and the final run is simply the name of the input deck.</w:t>
+      </w:r>
+      <w:r>
+        <w:rPr>
+          <w:rFonts w:ascii="Times New Roman" w:hAnsi="Times New Roman" w:cs="Times New Roman"/>
+          <w:sz w:val="24"/>
+          <w:szCs w:val="24"/>
+        </w:rPr>
+        <w:t xml:space="preserve"> </w:t>
+      </w:r>
+      <w:r>
+        <w:rPr>
+          <w:rFonts w:ascii="Times New Roman" w:hAnsi="Times New Roman" w:cs="Times New Roman"/>
+          <w:sz w:val="24"/>
+          <w:szCs w:val="24"/>
+        </w:rPr>
+        <w:t>These files are text files and thus can be opened normally</w:t>
+      </w:r>
+    </w:p>
+    <w:p>
+      <w:pPr>
+        <w:pStyle w:val="ListParagraph"/>
+        <w:numPr>
+          <w:ilvl w:val="0"/>
+          <w:numId w:val="6"/>
+        </w:numPr>
+        <w:rPr>
+          <w:rFonts w:ascii="Times New Roman" w:hAnsi="Times New Roman" w:cs="Times New Roman"/>
+          <w:sz w:val="24"/>
+          <w:szCs w:val="24"/>
+        </w:rPr>
+      </w:pPr>
+      <w:r>
+        <w:rPr>
+          <w:rFonts w:ascii="Times New Roman" w:hAnsi="Times New Roman" w:cs="Times New Roman"/>
+          <w:sz w:val="24"/>
+          <w:szCs w:val="24"/>
+        </w:rPr>
+        <w:t>T</w:t>
+      </w:r>
+      <w:r>
+        <w:rPr>
+          <w:rFonts w:ascii="Times New Roman" w:hAnsi="Times New Roman" w:cs="Times New Roman"/>
+          <w:sz w:val="24"/>
+          <w:szCs w:val="24"/>
+        </w:rPr>
+        <w:t>he final optimized deck is plotted</w:t>
+      </w:r>
+      <w:r>
+        <w:rPr>
+          <w:rFonts w:ascii="Times New Roman" w:hAnsi="Times New Roman" w:cs="Times New Roman"/>
+          <w:sz w:val="24"/>
+          <w:szCs w:val="24"/>
+        </w:rPr>
+        <w:t xml:space="preserve"> </w:t>
+      </w:r>
+      <w:r>
+        <w:rPr>
+          <w:rFonts w:ascii="Times New Roman" w:hAnsi="Times New Roman" w:cs="Times New Roman"/>
+          <w:sz w:val="24"/>
+          <w:szCs w:val="24"/>
+        </w:rPr>
+        <w:t>and saved as a PNG file to serve as a visual aid. It shows the provided data plotted on the same graph as the analytical data. Currently the application also saves the analytical data used for the plot so that it can be recreated if need be.</w:t>
+      </w:r>
+    </w:p>
+    <w:p>
+      <w:pPr>
+        <w:pStyle w:val="ListParagraph"/>
+        <w:numPr>
+          <w:ilvl w:val="0"/>
+          <w:numId w:val="6"/>
+        </w:numPr>
+        <w:rPr>
+          <w:rFonts w:ascii="Times New Roman" w:hAnsi="Times New Roman" w:cs="Times New Roman"/>
+          <w:sz w:val="24"/>
+          <w:szCs w:val="24"/>
+        </w:rPr>
+      </w:pPr>
+      <w:r>
+        <w:rPr>
+          <w:rFonts w:ascii="Times New Roman" w:hAnsi="Times New Roman" w:cs="Times New Roman"/>
+          <w:sz w:val="24"/>
+          <w:szCs w:val="24"/>
+        </w:rPr>
+        <w:t>A</w:t>
+      </w:r>
+      <w:r>
+        <w:rPr>
+          <w:rFonts w:ascii="Times New Roman" w:hAnsi="Times New Roman" w:cs="Times New Roman"/>
+          <w:sz w:val="24"/>
+          <w:szCs w:val="24"/>
+        </w:rPr>
+        <w:t xml:space="preserve"> summary of the data for the given energy bins is extracted for ease of comparison.</w:t>
+      </w:r>
+      <w:r>
+        <w:rPr>
+          <w:rFonts w:ascii="Times New Roman" w:hAnsi="Times New Roman" w:cs="Times New Roman"/>
+          <w:sz w:val="24"/>
+          <w:szCs w:val="24"/>
+        </w:rPr>
+        <w:t xml:space="preserve"> This summary file includes the </w:t>
+      </w:r>
+      <w:r>
+        <w:rPr>
+          <w:rFonts w:ascii="Times New Roman" w:hAnsi="Times New Roman" w:cs="Times New Roman"/>
+          <w:sz w:val="24"/>
+          <w:szCs w:val="24"/>
+        </w:rPr>
+        <w:t>Average Error, Chi Squared value, and the Relative Error for each bin co</w:t>
+      </w:r>
+      <w:r>
+        <w:rPr>
+          <w:rFonts w:ascii="Times New Roman" w:hAnsi="Times New Roman" w:cs="Times New Roman"/>
+          <w:sz w:val="24"/>
+          <w:szCs w:val="24"/>
+        </w:rPr>
+        <w:t>mpared to the experimental data and is saved as a text file.</w:t>
+      </w:r>
+    </w:p>
+    <w:p>
+      <w:pPr>
+        <w:pStyle w:val="ListParagraph"/>
+        <w:numPr>
+          <w:ilvl w:val="0"/>
+          <w:numId w:val="6"/>
+        </w:numPr>
+        <w:rPr>
+          <w:rFonts w:ascii="Times New Roman" w:hAnsi="Times New Roman" w:cs="Times New Roman"/>
+          <w:sz w:val="24"/>
+          <w:szCs w:val="24"/>
+        </w:rPr>
+      </w:pPr>
+      <w:r>
+        <w:rPr>
+          <w:rFonts w:ascii="Times New Roman" w:hAnsi="Times New Roman" w:cs="Times New Roman"/>
+          <w:sz w:val="24"/>
+          <w:szCs w:val="24"/>
+        </w:rPr>
+        <w:t>A runnable input deck is saved as a .i file once the application has finished its optimization routine so that the user can run different configurations to determine likely experimental results.</w:t>
+      </w:r>
+    </w:p>
+    <w:p>
+      <w:pPr>
+        <w:pStyle w:val="Heading2"/>
         <w:rPr>
           <w:rFonts w:ascii="Times New Roman" w:hAnsi="Times New Roman" w:cs="Times New Roman"/>
           <w:b/>
@@ -624,6 +2440,7 @@
           <w:szCs w:val="24"/>
         </w:rPr>
       </w:pPr>
+      <w:bookmarkStart w:id="7" w:name="_Toc500594804"/>
       <w:r>
         <w:rPr>
           <w:rFonts w:ascii="Times New Roman" w:hAnsi="Times New Roman" w:cs="Times New Roman"/>
@@ -633,6 +2450,7 @@
         </w:rPr>
         <w:t>Run Operation</w:t>
       </w:r>
+      <w:bookmarkEnd w:id="7"/>
     </w:p>
     <w:p>
       <w:pPr>
@@ -664,64 +2482,272 @@
           <w:sz w:val="24"/>
           <w:szCs w:val="24"/>
         </w:rPr>
-        <w:t xml:space="preserve">can be run as packaged by simply executing the </w:t>
-      </w:r>
-      <w:proofErr w:type="spellStart"/>
-      <w:r>
-        <w:rPr>
-          <w:rFonts w:ascii="Times New Roman" w:hAnsi="Times New Roman" w:cs="Times New Roman"/>
-          <w:sz w:val="24"/>
-          <w:szCs w:val="24"/>
-        </w:rPr>
-        <w:t>StartAutomaton</w:t>
-      </w:r>
-      <w:proofErr w:type="spellEnd"/>
-      <w:r>
-        <w:rPr>
-          <w:rFonts w:ascii="Times New Roman" w:hAnsi="Times New Roman" w:cs="Times New Roman"/>
-          <w:sz w:val="24"/>
-          <w:szCs w:val="24"/>
-        </w:rPr>
-        <w:t xml:space="preserve"> batch file; if the user has the aforementioned required software installed on their local drive. Otherwise this application will need to be manually ran by the use of an IDE or inside the command prompt.</w:t>
-      </w:r>
-    </w:p>
-    <w:p>
-      <w:pPr>
-        <w:rPr>
-          <w:rFonts w:ascii="Times New Roman" w:hAnsi="Times New Roman" w:cs="Times New Roman"/>
-          <w:sz w:val="24"/>
-          <w:szCs w:val="24"/>
-        </w:rPr>
-      </w:pPr>
-    </w:p>
-    <w:p>
-      <w:pPr>
-        <w:rPr>
-          <w:rFonts w:ascii="Times New Roman" w:hAnsi="Times New Roman" w:cs="Times New Roman"/>
-          <w:sz w:val="24"/>
-          <w:szCs w:val="24"/>
-        </w:rPr>
-      </w:pPr>
-      <w:r>
-        <w:rPr>
-          <w:rFonts w:ascii="Times New Roman" w:hAnsi="Times New Roman" w:cs="Times New Roman"/>
-          <w:sz w:val="24"/>
-          <w:szCs w:val="24"/>
-        </w:rPr>
-        <w:t xml:space="preserve">In order to run this application the </w:t>
-      </w:r>
-    </w:p>
-    <w:p>
-      <w:pPr>
-        <w:rPr>
-          <w:rFonts w:ascii="Times New Roman" w:hAnsi="Times New Roman" w:cs="Times New Roman"/>
-          <w:sz w:val="24"/>
-          <w:szCs w:val="24"/>
-        </w:rPr>
-      </w:pPr>
-    </w:p>
-    <w:p>
-      <w:pPr>
+        <w:t>can be run as packaged by simply executing the StartAutomaton batch file; if the user has the aforementioned required software installed on their local drive. Otherwise this application will need to be manually ran by the use of an IDE or inside the command prompt.</w:t>
+      </w:r>
+    </w:p>
+    <w:p>
+      <w:pPr>
+        <w:rPr>
+          <w:rFonts w:ascii="Times New Roman" w:hAnsi="Times New Roman" w:cs="Times New Roman"/>
+          <w:sz w:val="24"/>
+          <w:szCs w:val="24"/>
+        </w:rPr>
+      </w:pPr>
+      <w:r>
+        <w:rPr>
+          <w:rFonts w:ascii="Times New Roman" w:hAnsi="Times New Roman" w:cs="Times New Roman"/>
+          <w:sz w:val="24"/>
+          <w:szCs w:val="24"/>
+        </w:rPr>
+        <w:t>Once the application has started it will go through the following process until it has completed running each iteration step, the default run, and the determined optimized run.</w:t>
+      </w:r>
+    </w:p>
+    <w:p>
+      <w:pPr>
+        <w:rPr>
+          <w:rFonts w:ascii="Times New Roman" w:hAnsi="Times New Roman" w:cs="Times New Roman"/>
+          <w:sz w:val="24"/>
+          <w:szCs w:val="24"/>
+        </w:rPr>
+      </w:pPr>
+      <w:r>
+        <w:rPr>
+          <w:rFonts w:ascii="Times New Roman" w:hAnsi="Times New Roman" w:cs="Times New Roman"/>
+          <w:sz w:val="24"/>
+          <w:szCs w:val="24"/>
+        </w:rPr>
+        <w:t xml:space="preserve">The first run, the default run, of the code does not need to create input values as it uses the defined ones in the Variable_Input file. The final run </w:t>
+      </w:r>
+      <w:r>
+        <w:rPr>
+          <w:rFonts w:ascii="Times New Roman" w:hAnsi="Times New Roman" w:cs="Times New Roman"/>
+          <w:sz w:val="24"/>
+          <w:szCs w:val="24"/>
+        </w:rPr>
+        <w:t>has an additional step where it creates a plot and saves the input deck.</w:t>
+      </w:r>
+    </w:p>
+    <w:p>
+      <w:pPr>
+        <w:pStyle w:val="ListParagraph"/>
+        <w:numPr>
+          <w:ilvl w:val="0"/>
+          <w:numId w:val="5"/>
+        </w:numPr>
+        <w:rPr>
+          <w:rFonts w:ascii="Times New Roman" w:hAnsi="Times New Roman" w:cs="Times New Roman"/>
+          <w:sz w:val="24"/>
+          <w:szCs w:val="24"/>
+        </w:rPr>
+      </w:pPr>
+      <w:r>
+        <w:rPr>
+          <w:rFonts w:ascii="Times New Roman" w:hAnsi="Times New Roman" w:cs="Times New Roman"/>
+          <w:sz w:val="24"/>
+          <w:szCs w:val="24"/>
+        </w:rPr>
+        <w:t>Create the Input Values</w:t>
+      </w:r>
+    </w:p>
+    <w:p>
+      <w:pPr>
+        <w:ind w:left="360"/>
+        <w:rPr>
+          <w:rFonts w:ascii="Times New Roman" w:hAnsi="Times New Roman" w:cs="Times New Roman"/>
+          <w:sz w:val="24"/>
+          <w:szCs w:val="24"/>
+        </w:rPr>
+      </w:pPr>
+      <w:r>
+        <w:rPr>
+          <w:rFonts w:ascii="Times New Roman" w:hAnsi="Times New Roman" w:cs="Times New Roman"/>
+          <w:sz w:val="24"/>
+          <w:szCs w:val="24"/>
+        </w:rPr>
+        <w:t xml:space="preserve">This application creates its input values by replacing the keyword’s value in the application created dictionary with the current iteration value. It accomplishes this by using the editDictionary function. </w:t>
+      </w:r>
+    </w:p>
+    <w:p>
+      <w:pPr>
+        <w:pStyle w:val="ListParagraph"/>
+        <w:numPr>
+          <w:ilvl w:val="0"/>
+          <w:numId w:val="5"/>
+        </w:numPr>
+        <w:rPr>
+          <w:rFonts w:ascii="Times New Roman" w:hAnsi="Times New Roman" w:cs="Times New Roman"/>
+          <w:sz w:val="24"/>
+          <w:szCs w:val="24"/>
+        </w:rPr>
+      </w:pPr>
+      <w:r>
+        <w:rPr>
+          <w:rFonts w:ascii="Times New Roman" w:hAnsi="Times New Roman" w:cs="Times New Roman"/>
+          <w:sz w:val="24"/>
+          <w:szCs w:val="24"/>
+        </w:rPr>
+        <w:t>Alter the Model</w:t>
+      </w:r>
+    </w:p>
+    <w:p>
+      <w:pPr>
+        <w:ind w:left="360"/>
+        <w:rPr>
+          <w:rFonts w:ascii="Times New Roman" w:hAnsi="Times New Roman" w:cs="Times New Roman"/>
+          <w:sz w:val="24"/>
+          <w:szCs w:val="24"/>
+        </w:rPr>
+      </w:pPr>
+      <w:r>
+        <w:rPr>
+          <w:rFonts w:ascii="Times New Roman" w:hAnsi="Times New Roman" w:cs="Times New Roman"/>
+          <w:sz w:val="24"/>
+          <w:szCs w:val="24"/>
+        </w:rPr>
+        <w:t>In order to alter the model the editFile function is called whereupon it searches for the parameter keywords in the MCNP input deck and replaces them with the values it has associated in its provided dictionary.</w:t>
+      </w:r>
+    </w:p>
+    <w:p>
+      <w:pPr>
+        <w:pStyle w:val="ListParagraph"/>
+        <w:numPr>
+          <w:ilvl w:val="0"/>
+          <w:numId w:val="5"/>
+        </w:numPr>
+        <w:rPr>
+          <w:rFonts w:ascii="Times New Roman" w:hAnsi="Times New Roman" w:cs="Times New Roman"/>
+          <w:sz w:val="24"/>
+          <w:szCs w:val="24"/>
+        </w:rPr>
+      </w:pPr>
+      <w:r>
+        <w:rPr>
+          <w:rFonts w:ascii="Times New Roman" w:hAnsi="Times New Roman" w:cs="Times New Roman"/>
+          <w:sz w:val="24"/>
+          <w:szCs w:val="24"/>
+        </w:rPr>
+        <w:t>Run MCNP</w:t>
+      </w:r>
+    </w:p>
+    <w:p>
+      <w:pPr>
+        <w:ind w:left="360"/>
+        <w:rPr>
+          <w:rFonts w:ascii="Times New Roman" w:hAnsi="Times New Roman" w:cs="Times New Roman"/>
+          <w:sz w:val="24"/>
+          <w:szCs w:val="24"/>
+        </w:rPr>
+      </w:pPr>
+      <w:r>
+        <w:rPr>
+          <w:rFonts w:ascii="Times New Roman" w:hAnsi="Times New Roman" w:cs="Times New Roman"/>
+          <w:sz w:val="24"/>
+          <w:szCs w:val="24"/>
+        </w:rPr>
+        <w:lastRenderedPageBreak/>
+        <w:t>In order to get data the application makes use of MCNP which it calls by using a batch file. Once the batch file starts the application waits until MCNP is finished before moving to the next step.</w:t>
+      </w:r>
+    </w:p>
+    <w:p>
+      <w:pPr>
+        <w:pStyle w:val="ListParagraph"/>
+        <w:numPr>
+          <w:ilvl w:val="0"/>
+          <w:numId w:val="5"/>
+        </w:numPr>
+        <w:rPr>
+          <w:rFonts w:ascii="Times New Roman" w:hAnsi="Times New Roman" w:cs="Times New Roman"/>
+          <w:sz w:val="24"/>
+          <w:szCs w:val="24"/>
+        </w:rPr>
+      </w:pPr>
+      <w:r>
+        <w:rPr>
+          <w:rFonts w:ascii="Times New Roman" w:hAnsi="Times New Roman" w:cs="Times New Roman"/>
+          <w:sz w:val="24"/>
+          <w:szCs w:val="24"/>
+        </w:rPr>
+        <w:t>Compare Values</w:t>
+      </w:r>
+    </w:p>
+    <w:p>
+      <w:pPr>
+        <w:ind w:left="360"/>
+        <w:rPr>
+          <w:rFonts w:ascii="Times New Roman" w:hAnsi="Times New Roman" w:cs="Times New Roman"/>
+          <w:sz w:val="24"/>
+          <w:szCs w:val="24"/>
+        </w:rPr>
+      </w:pPr>
+      <w:r>
+        <w:rPr>
+          <w:rFonts w:ascii="Times New Roman" w:hAnsi="Times New Roman" w:cs="Times New Roman"/>
+          <w:sz w:val="24"/>
+          <w:szCs w:val="24"/>
+        </w:rPr>
+        <w:t>In order to compare the values the application needs to get the data out of the output file that was created by the last step. Once that data is gathered it can then compare the results to the user provided data. If the resulting chi squared value is less than one the program exits the current position optimization routine and moves on to running the final optimized run.</w:t>
+      </w:r>
+      <w:r>
+        <w:rPr>
+          <w:rFonts w:ascii="Times New Roman" w:hAnsi="Times New Roman" w:cs="Times New Roman"/>
+          <w:sz w:val="24"/>
+          <w:szCs w:val="24"/>
+        </w:rPr>
+        <w:t xml:space="preserve"> If the chi squared value does not meet the break out condition it is compared to the previous chi squared value where upon if the result is better it stores it for use in the next parameter run.</w:t>
+      </w:r>
+    </w:p>
+    <w:p>
+      <w:pPr>
+        <w:pStyle w:val="ListParagraph"/>
+        <w:numPr>
+          <w:ilvl w:val="0"/>
+          <w:numId w:val="5"/>
+        </w:numPr>
+        <w:rPr>
+          <w:rFonts w:ascii="Times New Roman" w:hAnsi="Times New Roman" w:cs="Times New Roman"/>
+          <w:sz w:val="24"/>
+          <w:szCs w:val="24"/>
+        </w:rPr>
+      </w:pPr>
+      <w:r>
+        <w:rPr>
+          <w:rFonts w:ascii="Times New Roman" w:hAnsi="Times New Roman" w:cs="Times New Roman"/>
+          <w:sz w:val="24"/>
+          <w:szCs w:val="24"/>
+        </w:rPr>
+        <w:t>Record, Clean, and Reset</w:t>
+      </w:r>
+    </w:p>
+    <w:p>
+      <w:pPr>
+        <w:ind w:left="360"/>
+        <w:rPr>
+          <w:rFonts w:ascii="Times New Roman" w:hAnsi="Times New Roman" w:cs="Times New Roman"/>
+          <w:sz w:val="24"/>
+          <w:szCs w:val="24"/>
+        </w:rPr>
+      </w:pPr>
+      <w:r>
+        <w:rPr>
+          <w:rFonts w:ascii="Times New Roman" w:hAnsi="Times New Roman" w:cs="Times New Roman"/>
+          <w:sz w:val="24"/>
+          <w:szCs w:val="24"/>
+        </w:rPr>
+        <w:t>Before repeating the loop at the next iteration or the next parameter the data used for comparison as well as the comparison results are saved in text file that denotes which run as well as which parameter the results relate to. In order to save the MCNP output file as a whole the application renames it and places it in its corresponding position folder. Once all the iterations for the current parameter have been completed the application saves the best result as the new one for the other parameters. Hence the application will only use the best known parameter while iterating over values for the interested parameter.</w:t>
+      </w:r>
+    </w:p>
+    <w:p>
+      <w:pPr>
+        <w:rPr>
+          <w:rFonts w:ascii="Times New Roman" w:hAnsi="Times New Roman" w:cs="Times New Roman"/>
+          <w:sz w:val="24"/>
+          <w:szCs w:val="24"/>
+        </w:rPr>
+      </w:pPr>
+    </w:p>
+    <w:p>
+      <w:pPr>
+        <w:pStyle w:val="Heading2"/>
         <w:rPr>
           <w:rFonts w:ascii="Times New Roman" w:hAnsi="Times New Roman" w:cs="Times New Roman"/>
           <w:b/>
@@ -729,6 +2755,7 @@
           <w:szCs w:val="24"/>
         </w:rPr>
       </w:pPr>
+      <w:bookmarkStart w:id="8" w:name="_Toc500594805"/>
       <w:r>
         <w:rPr>
           <w:rFonts w:ascii="Times New Roman" w:hAnsi="Times New Roman" w:cs="Times New Roman"/>
@@ -736,8 +2763,35 @@
           <w:sz w:val="24"/>
           <w:szCs w:val="24"/>
         </w:rPr>
-        <w:lastRenderedPageBreak/>
-        <w:t xml:space="preserve">Code Alterations </w:t>
+        <w:t xml:space="preserve">User </w:t>
+      </w:r>
+      <w:r>
+        <w:rPr>
+          <w:rFonts w:ascii="Times New Roman" w:hAnsi="Times New Roman" w:cs="Times New Roman"/>
+          <w:b/>
+          <w:sz w:val="24"/>
+          <w:szCs w:val="24"/>
+        </w:rPr>
+        <w:t xml:space="preserve">Required </w:t>
+      </w:r>
+      <w:r>
+        <w:rPr>
+          <w:rFonts w:ascii="Times New Roman" w:hAnsi="Times New Roman" w:cs="Times New Roman"/>
+          <w:b/>
+          <w:sz w:val="24"/>
+          <w:szCs w:val="24"/>
+        </w:rPr>
+        <w:t>Code Alterations</w:t>
+      </w:r>
+      <w:bookmarkEnd w:id="8"/>
+      <w:r>
+        <w:rPr>
+          <w:rFonts w:ascii="Times New Roman" w:hAnsi="Times New Roman" w:cs="Times New Roman"/>
+          <w:b/>
+          <w:sz w:val="24"/>
+          <w:szCs w:val="24"/>
+        </w:rPr>
+        <w:t xml:space="preserve"> </w:t>
       </w:r>
     </w:p>
     <w:p>
@@ -753,7 +2807,6 @@
           <w:szCs w:val="24"/>
         </w:rPr>
       </w:pPr>
-      <w:proofErr w:type="spellStart"/>
       <w:r>
         <w:rPr>
           <w:rFonts w:ascii="Times New Roman" w:hAnsi="Times New Roman" w:cs="Times New Roman"/>
@@ -762,7 +2815,391 @@
         </w:rPr>
         <w:t>inputEditor</w:t>
       </w:r>
-      <w:proofErr w:type="spellEnd"/>
+      <w:r>
+        <w:rPr>
+          <w:rFonts w:ascii="Times New Roman" w:hAnsi="Times New Roman" w:cs="Times New Roman"/>
+          <w:sz w:val="24"/>
+          <w:szCs w:val="24"/>
+        </w:rPr>
+        <w:t>.py</w:t>
+      </w:r>
+    </w:p>
+    <w:p>
+      <w:pPr>
+        <w:ind w:left="720"/>
+        <w:rPr>
+          <w:rFonts w:ascii="Times New Roman" w:hAnsi="Times New Roman" w:cs="Times New Roman"/>
+          <w:sz w:val="24"/>
+          <w:szCs w:val="24"/>
+        </w:rPr>
+      </w:pPr>
+      <w:r>
+        <w:rPr>
+          <w:rFonts w:ascii="Times New Roman" w:hAnsi="Times New Roman" w:cs="Times New Roman"/>
+          <w:sz w:val="24"/>
+          <w:szCs w:val="24"/>
+        </w:rPr>
+        <w:t>mcnpModel</w:t>
+      </w:r>
+      <w:r>
+        <w:rPr>
+          <w:rFonts w:ascii="Times New Roman" w:hAnsi="Times New Roman" w:cs="Times New Roman"/>
+          <w:sz w:val="24"/>
+          <w:szCs w:val="24"/>
+        </w:rPr>
+        <w:t>: This variable dictates the name of the Input deck that will be ran by the MCNP program. Thus it must match the name provided to the runMCNP batch file as the input file.</w:t>
+      </w:r>
+    </w:p>
+    <w:p>
+      <w:pPr>
+        <w:ind w:left="720"/>
+        <w:rPr>
+          <w:rFonts w:ascii="Times New Roman" w:hAnsi="Times New Roman" w:cs="Times New Roman"/>
+          <w:sz w:val="24"/>
+          <w:szCs w:val="24"/>
+        </w:rPr>
+      </w:pPr>
+      <w:r>
+        <w:rPr>
+          <w:rFonts w:ascii="Times New Roman" w:hAnsi="Times New Roman" w:cs="Times New Roman"/>
+          <w:sz w:val="24"/>
+          <w:szCs w:val="24"/>
+        </w:rPr>
+        <w:t>mcnpBest</w:t>
+      </w:r>
+      <w:r>
+        <w:rPr>
+          <w:rFonts w:ascii="Times New Roman" w:hAnsi="Times New Roman" w:cs="Times New Roman"/>
+          <w:sz w:val="24"/>
+          <w:szCs w:val="24"/>
+        </w:rPr>
+        <w:t xml:space="preserve">: </w:t>
+      </w:r>
+      <w:r>
+        <w:rPr>
+          <w:rFonts w:ascii="Times New Roman" w:hAnsi="Times New Roman" w:cs="Times New Roman"/>
+          <w:sz w:val="24"/>
+          <w:szCs w:val="24"/>
+        </w:rPr>
+        <w:t>This</w:t>
+      </w:r>
+      <w:r>
+        <w:rPr>
+          <w:rFonts w:ascii="Times New Roman" w:hAnsi="Times New Roman" w:cs="Times New Roman"/>
+          <w:sz w:val="24"/>
+          <w:szCs w:val="24"/>
+        </w:rPr>
+        <w:t xml:space="preserve"> </w:t>
+      </w:r>
+      <w:r>
+        <w:rPr>
+          <w:rFonts w:ascii="Times New Roman" w:hAnsi="Times New Roman" w:cs="Times New Roman"/>
+          <w:sz w:val="24"/>
+          <w:szCs w:val="24"/>
+        </w:rPr>
+        <w:t xml:space="preserve">is </w:t>
+      </w:r>
+      <w:r>
+        <w:rPr>
+          <w:rFonts w:ascii="Times New Roman" w:hAnsi="Times New Roman" w:cs="Times New Roman"/>
+          <w:sz w:val="24"/>
+          <w:szCs w:val="24"/>
+        </w:rPr>
+        <w:t xml:space="preserve">the name </w:t>
+      </w:r>
+      <w:r>
+        <w:rPr>
+          <w:rFonts w:ascii="Times New Roman" w:hAnsi="Times New Roman" w:cs="Times New Roman"/>
+          <w:sz w:val="24"/>
+          <w:szCs w:val="24"/>
+        </w:rPr>
+        <w:t>of the final optimized input deck saved for the user.</w:t>
+      </w:r>
+    </w:p>
+    <w:p>
+      <w:pPr>
+        <w:ind w:left="720"/>
+        <w:rPr>
+          <w:rFonts w:ascii="Times New Roman" w:hAnsi="Times New Roman" w:cs="Times New Roman"/>
+          <w:sz w:val="24"/>
+          <w:szCs w:val="24"/>
+        </w:rPr>
+      </w:pPr>
+      <w:r>
+        <w:rPr>
+          <w:rFonts w:ascii="Times New Roman" w:hAnsi="Times New Roman" w:cs="Times New Roman"/>
+          <w:sz w:val="24"/>
+          <w:szCs w:val="24"/>
+        </w:rPr>
+        <w:t>variablesToAdjust</w:t>
+      </w:r>
+      <w:r>
+        <w:rPr>
+          <w:rFonts w:ascii="Times New Roman" w:hAnsi="Times New Roman" w:cs="Times New Roman"/>
+          <w:sz w:val="24"/>
+          <w:szCs w:val="24"/>
+        </w:rPr>
+        <w:t>: This indicates what text file to use an the input for the variables that User has placed inside their edited Input Deck. As such if the user wants to use a different file that must be reflected here.</w:t>
+      </w:r>
+    </w:p>
+    <w:p>
+      <w:pPr>
+        <w:ind w:left="720"/>
+        <w:rPr>
+          <w:rFonts w:ascii="Times New Roman" w:hAnsi="Times New Roman" w:cs="Times New Roman"/>
+          <w:sz w:val="24"/>
+          <w:szCs w:val="24"/>
+        </w:rPr>
+      </w:pPr>
+      <w:r>
+        <w:rPr>
+          <w:rFonts w:ascii="Times New Roman" w:hAnsi="Times New Roman" w:cs="Times New Roman"/>
+          <w:sz w:val="24"/>
+          <w:szCs w:val="24"/>
+        </w:rPr>
+        <w:t>valuesToIterateOver</w:t>
+      </w:r>
+      <w:r>
+        <w:rPr>
+          <w:rFonts w:ascii="Times New Roman" w:hAnsi="Times New Roman" w:cs="Times New Roman"/>
+          <w:sz w:val="24"/>
+          <w:szCs w:val="24"/>
+        </w:rPr>
+        <w:t>: This indicates what text file to use when determining the minimum and maximum range for the application to iterate over. As such if the user wants to change the name of the file that must be reflected here.</w:t>
+      </w:r>
+    </w:p>
+    <w:p>
+      <w:pPr>
+        <w:ind w:left="720"/>
+        <w:rPr>
+          <w:rFonts w:ascii="Times New Roman" w:hAnsi="Times New Roman" w:cs="Times New Roman"/>
+          <w:sz w:val="24"/>
+          <w:szCs w:val="24"/>
+        </w:rPr>
+      </w:pPr>
+      <w:r>
+        <w:rPr>
+          <w:rFonts w:ascii="Times New Roman" w:hAnsi="Times New Roman" w:cs="Times New Roman"/>
+          <w:sz w:val="24"/>
+          <w:szCs w:val="24"/>
+        </w:rPr>
+        <w:t>sourceMcnp</w:t>
+      </w:r>
+      <w:r>
+        <w:rPr>
+          <w:rFonts w:ascii="Times New Roman" w:hAnsi="Times New Roman" w:cs="Times New Roman"/>
+          <w:sz w:val="24"/>
+          <w:szCs w:val="24"/>
+        </w:rPr>
+        <w:t>: This is the numerical value of how many surfaces the user has instructed MCNP to use during the run. Since this value causes the total energy to become a ratio it is necessary for it to be used when calculating the difference between the MCNP results and the experimental ones. Note that this is not the same as the amount of energies that the user is actually interested in comparing.</w:t>
+      </w:r>
+    </w:p>
+    <w:p>
+      <w:pPr>
+        <w:ind w:left="720"/>
+        <w:rPr>
+          <w:rFonts w:ascii="Times New Roman" w:hAnsi="Times New Roman" w:cs="Times New Roman"/>
+          <w:sz w:val="24"/>
+          <w:szCs w:val="24"/>
+        </w:rPr>
+      </w:pPr>
+      <w:r>
+        <w:rPr>
+          <w:rFonts w:ascii="Times New Roman" w:hAnsi="Times New Roman" w:cs="Times New Roman"/>
+          <w:sz w:val="24"/>
+          <w:szCs w:val="24"/>
+        </w:rPr>
+        <w:lastRenderedPageBreak/>
+        <w:t>mcnpOut</w:t>
+      </w:r>
+      <w:r>
+        <w:rPr>
+          <w:rFonts w:ascii="Times New Roman" w:hAnsi="Times New Roman" w:cs="Times New Roman"/>
+          <w:sz w:val="24"/>
+          <w:szCs w:val="24"/>
+        </w:rPr>
+        <w:t>: This is the file name that the application will look for once MCNP has created a new out file. If the user wants to use a different name the runMCNP batch file must be altered to match so that the file is created with the name and can be found by the application.</w:t>
+      </w:r>
+      <w:r>
+        <w:rPr>
+          <w:rFonts w:ascii="Times New Roman" w:hAnsi="Times New Roman" w:cs="Times New Roman"/>
+          <w:sz w:val="24"/>
+          <w:szCs w:val="24"/>
+        </w:rPr>
+        <w:t xml:space="preserve"> Note that the extension in this case does not matter as the application will create the extension later during the </w:t>
+      </w:r>
+      <w:r>
+        <w:rPr>
+          <w:rFonts w:ascii="Times New Roman" w:hAnsi="Times New Roman" w:cs="Times New Roman"/>
+          <w:sz w:val="24"/>
+          <w:szCs w:val="24"/>
+        </w:rPr>
+        <w:t>cleanup</w:t>
+      </w:r>
+      <w:r>
+        <w:rPr>
+          <w:rFonts w:ascii="Times New Roman" w:hAnsi="Times New Roman" w:cs="Times New Roman"/>
+          <w:sz w:val="24"/>
+          <w:szCs w:val="24"/>
+        </w:rPr>
+        <w:t xml:space="preserve"> process.</w:t>
+      </w:r>
+    </w:p>
+    <w:p>
+      <w:pPr>
+        <w:ind w:left="720"/>
+        <w:rPr>
+          <w:rFonts w:ascii="Times New Roman" w:hAnsi="Times New Roman" w:cs="Times New Roman"/>
+          <w:sz w:val="24"/>
+          <w:szCs w:val="24"/>
+        </w:rPr>
+      </w:pPr>
+      <w:r>
+        <w:rPr>
+          <w:rFonts w:ascii="Times New Roman" w:hAnsi="Times New Roman" w:cs="Times New Roman"/>
+          <w:sz w:val="24"/>
+          <w:szCs w:val="24"/>
+        </w:rPr>
+        <w:t>dimensionKeys</w:t>
+      </w:r>
+      <w:r>
+        <w:rPr>
+          <w:rFonts w:ascii="Times New Roman" w:hAnsi="Times New Roman" w:cs="Times New Roman"/>
+          <w:sz w:val="24"/>
+          <w:szCs w:val="24"/>
+        </w:rPr>
+        <w:t>: This is the list of parameters in order of importance that user want the program to optimize, iterate over. If the user originally has 10 values and does not wish to alter the text file they should be able to simply remove it from this list without breaking the program.</w:t>
+      </w:r>
+    </w:p>
+    <w:p>
+      <w:pPr>
+        <w:ind w:left="720"/>
+        <w:rPr>
+          <w:rFonts w:ascii="Times New Roman" w:hAnsi="Times New Roman" w:cs="Times New Roman"/>
+          <w:sz w:val="24"/>
+          <w:szCs w:val="24"/>
+        </w:rPr>
+      </w:pPr>
+      <w:r>
+        <w:rPr>
+          <w:rFonts w:ascii="Times New Roman" w:hAnsi="Times New Roman" w:cs="Times New Roman"/>
+          <w:sz w:val="24"/>
+          <w:szCs w:val="24"/>
+        </w:rPr>
+        <w:t>fileNames</w:t>
+      </w:r>
+      <w:r>
+        <w:rPr>
+          <w:rFonts w:ascii="Times New Roman" w:hAnsi="Times New Roman" w:cs="Times New Roman"/>
+          <w:sz w:val="24"/>
+          <w:szCs w:val="24"/>
+        </w:rPr>
+        <w:t>: This is the list of files the program will attempt to merge when running multiple different source positions. The first value must be the main file that has the same lines across the different positions.</w:t>
+      </w:r>
+    </w:p>
+    <w:p>
+      <w:pPr>
+        <w:ind w:left="720"/>
+        <w:rPr>
+          <w:rFonts w:ascii="Times New Roman" w:hAnsi="Times New Roman" w:cs="Times New Roman"/>
+          <w:sz w:val="24"/>
+          <w:szCs w:val="24"/>
+        </w:rPr>
+      </w:pPr>
+      <w:r>
+        <w:rPr>
+          <w:rFonts w:ascii="Times New Roman" w:hAnsi="Times New Roman" w:cs="Times New Roman"/>
+          <w:sz w:val="24"/>
+          <w:szCs w:val="24"/>
+        </w:rPr>
+        <w:t>If the user is running a single position this can be ignored as long as the user is using the preexisting inputEditor_for_single_poistion_.py instead of the main application code.</w:t>
+      </w:r>
+    </w:p>
+    <w:p>
+      <w:pPr>
+        <w:ind w:left="720"/>
+        <w:rPr>
+          <w:rFonts w:ascii="Times New Roman" w:hAnsi="Times New Roman" w:cs="Times New Roman"/>
+          <w:sz w:val="24"/>
+          <w:szCs w:val="24"/>
+        </w:rPr>
+      </w:pPr>
+      <w:r>
+        <w:rPr>
+          <w:rFonts w:ascii="Times New Roman" w:hAnsi="Times New Roman" w:cs="Times New Roman"/>
+          <w:sz w:val="24"/>
+          <w:szCs w:val="24"/>
+        </w:rPr>
+        <w:t>compareValues</w:t>
+      </w:r>
+      <w:r>
+        <w:rPr>
+          <w:rFonts w:ascii="Times New Roman" w:hAnsi="Times New Roman" w:cs="Times New Roman"/>
+          <w:sz w:val="24"/>
+          <w:szCs w:val="24"/>
+        </w:rPr>
+        <w:t>: This is the name of the text file that will be accessed to determine the values for comparison. It should only have values and those values should be in order as described above in the Data Input section.</w:t>
+      </w:r>
+    </w:p>
+    <w:p>
+      <w:pPr>
+        <w:ind w:left="720"/>
+        <w:rPr>
+          <w:rFonts w:ascii="Times New Roman" w:hAnsi="Times New Roman" w:cs="Times New Roman"/>
+          <w:sz w:val="24"/>
+          <w:szCs w:val="24"/>
+        </w:rPr>
+      </w:pPr>
+      <w:r>
+        <w:rPr>
+          <w:rFonts w:ascii="Times New Roman" w:hAnsi="Times New Roman" w:cs="Times New Roman"/>
+          <w:sz w:val="24"/>
+          <w:szCs w:val="24"/>
+        </w:rPr>
+        <w:t>currentPositionFolder</w:t>
+      </w:r>
+      <w:r>
+        <w:rPr>
+          <w:rFonts w:ascii="Times New Roman" w:hAnsi="Times New Roman" w:cs="Times New Roman"/>
+          <w:sz w:val="24"/>
+          <w:szCs w:val="24"/>
+        </w:rPr>
+        <w:t>: This is the name of the directory where the output files will be stored. This folder must exist and it must by inside that parent directory of the application. It is also used to determine the name of the plot PNG that is created.</w:t>
+      </w:r>
+    </w:p>
+    <w:p>
+      <w:pPr>
+        <w:ind w:left="720"/>
+        <w:rPr>
+          <w:rFonts w:ascii="Times New Roman" w:hAnsi="Times New Roman" w:cs="Times New Roman"/>
+          <w:sz w:val="24"/>
+          <w:szCs w:val="24"/>
+        </w:rPr>
+      </w:pPr>
+      <w:r>
+        <w:rPr>
+          <w:rFonts w:ascii="Times New Roman" w:hAnsi="Times New Roman" w:cs="Times New Roman"/>
+          <w:sz w:val="24"/>
+          <w:szCs w:val="24"/>
+        </w:rPr>
+        <w:t>dataOutLoc</w:t>
+      </w:r>
+      <w:r>
+        <w:rPr>
+          <w:rFonts w:ascii="Times New Roman" w:hAnsi="Times New Roman" w:cs="Times New Roman"/>
+          <w:sz w:val="24"/>
+          <w:szCs w:val="24"/>
+        </w:rPr>
+        <w:t>:</w:t>
+      </w:r>
+      <w:r>
+        <w:rPr>
+          <w:rFonts w:ascii="Times New Roman" w:hAnsi="Times New Roman" w:cs="Times New Roman"/>
+          <w:sz w:val="24"/>
+          <w:szCs w:val="24"/>
+        </w:rPr>
+        <w:t xml:space="preserve"> This list is used to determine which directories to store the summary data that is created. Again these directories must exist and must be within the parent directory of the application.</w:t>
+      </w:r>
     </w:p>
     <w:p>
       <w:pPr>
@@ -777,7 +3214,6 @@
           <w:szCs w:val="24"/>
         </w:rPr>
       </w:pPr>
-      <w:proofErr w:type="spellStart"/>
       <w:r>
         <w:rPr>
           <w:rFonts w:ascii="Times New Roman" w:hAnsi="Times New Roman" w:cs="Times New Roman"/>
@@ -786,7 +3222,32 @@
         </w:rPr>
         <w:t>StartAutomaton</w:t>
       </w:r>
-      <w:proofErr w:type="spellEnd"/>
+      <w:r>
+        <w:rPr>
+          <w:rFonts w:ascii="Times New Roman" w:hAnsi="Times New Roman" w:cs="Times New Roman"/>
+          <w:sz w:val="24"/>
+          <w:szCs w:val="24"/>
+        </w:rPr>
+        <w:t>.bat</w:t>
+      </w:r>
+    </w:p>
+    <w:p>
+      <w:pPr>
+        <w:ind w:left="720"/>
+        <w:rPr>
+          <w:rFonts w:ascii="Times New Roman" w:hAnsi="Times New Roman" w:cs="Times New Roman"/>
+          <w:sz w:val="24"/>
+          <w:szCs w:val="24"/>
+        </w:rPr>
+      </w:pPr>
+      <w:r>
+        <w:rPr>
+          <w:rFonts w:ascii="Times New Roman" w:hAnsi="Times New Roman" w:cs="Times New Roman"/>
+          <w:sz w:val="24"/>
+          <w:szCs w:val="24"/>
+        </w:rPr>
+        <w:t>This file should only need to be edited if the user wants to rename the application core file or if the user wants to swap to the single position core file.</w:t>
+      </w:r>
     </w:p>
     <w:p>
       <w:pPr>
@@ -801,7 +3262,6 @@
           <w:szCs w:val="24"/>
         </w:rPr>
       </w:pPr>
-      <w:proofErr w:type="spellStart"/>
       <w:r>
         <w:rPr>
           <w:rFonts w:ascii="Times New Roman" w:hAnsi="Times New Roman" w:cs="Times New Roman"/>
@@ -810,35 +3270,664 @@
         </w:rPr>
         <w:t>runMCNP</w:t>
       </w:r>
-      <w:proofErr w:type="spellEnd"/>
-    </w:p>
-    <w:p>
-      <w:pPr>
+      <w:r>
+        <w:rPr>
+          <w:rFonts w:ascii="Times New Roman" w:hAnsi="Times New Roman" w:cs="Times New Roman"/>
+          <w:sz w:val="24"/>
+          <w:szCs w:val="24"/>
+        </w:rPr>
+        <w:t>.bat</w:t>
+      </w:r>
+    </w:p>
+    <w:p>
+      <w:pPr>
+        <w:ind w:left="720"/>
+        <w:rPr>
+          <w:rFonts w:ascii="Times New Roman" w:hAnsi="Times New Roman" w:cs="Times New Roman"/>
+          <w:sz w:val="24"/>
+          <w:szCs w:val="24"/>
+        </w:rPr>
+      </w:pPr>
+      <w:r>
+        <w:rPr>
+          <w:rFonts w:ascii="Times New Roman" w:hAnsi="Times New Roman" w:cs="Times New Roman"/>
+          <w:sz w:val="24"/>
+          <w:szCs w:val="24"/>
+        </w:rPr>
+        <w:t>The user must place their path to their MCNP bin directory as well as the path to their MCNP data directory. This will allow the batch file to set the path so MCNP can be called as needed.</w:t>
+      </w:r>
+    </w:p>
+    <w:p>
+      <w:pPr>
+        <w:ind w:left="720"/>
+        <w:rPr>
+          <w:rFonts w:ascii="Times New Roman" w:hAnsi="Times New Roman" w:cs="Times New Roman"/>
+          <w:sz w:val="24"/>
+          <w:szCs w:val="24"/>
+        </w:rPr>
+      </w:pPr>
+      <w:r>
+        <w:rPr>
+          <w:rFonts w:ascii="Times New Roman" w:hAnsi="Times New Roman" w:cs="Times New Roman"/>
+          <w:sz w:val="24"/>
+          <w:szCs w:val="24"/>
+        </w:rPr>
+        <w:t>Additionally the input and output lines will need to be edited if the user decides to change the names of the output file created or the name of the MCNP Input deck the user provides.</w:t>
+      </w:r>
+    </w:p>
+    <w:p>
+      <w:pPr>
+        <w:pStyle w:val="Heading3"/>
         <w:rPr>
           <w:rFonts w:ascii="Times New Roman" w:hAnsi="Times New Roman" w:cs="Times New Roman"/>
           <w:b/>
-          <w:sz w:val="24"/>
-          <w:szCs w:val="24"/>
-        </w:rPr>
-      </w:pPr>
+        </w:rPr>
+      </w:pPr>
+      <w:bookmarkStart w:id="9" w:name="_Toc500594806"/>
       <w:r>
         <w:rPr>
           <w:rFonts w:ascii="Times New Roman" w:hAnsi="Times New Roman" w:cs="Times New Roman"/>
           <w:b/>
-          <w:sz w:val="24"/>
-          <w:szCs w:val="24"/>
-        </w:rPr>
-        <w:t xml:space="preserve"> </w:t>
-      </w:r>
-      <w:r>
+        </w:rPr>
+        <w:t>Functions</w:t>
+      </w:r>
+      <w:bookmarkEnd w:id="9"/>
+    </w:p>
+    <w:p>
+      <w:pPr>
+        <w:rPr>
+          <w:rFonts w:ascii="Times New Roman" w:hAnsi="Times New Roman" w:cs="Times New Roman"/>
+          <w:sz w:val="24"/>
+          <w:szCs w:val="24"/>
+        </w:rPr>
+      </w:pPr>
+      <w:r>
+        <w:rPr>
+          <w:rFonts w:ascii="Times New Roman" w:hAnsi="Times New Roman" w:cs="Times New Roman"/>
+          <w:sz w:val="24"/>
+          <w:szCs w:val="24"/>
+        </w:rPr>
+        <w:t>editFile</w:t>
+      </w:r>
+      <w:r>
+        <w:rPr>
+          <w:rFonts w:ascii="Times New Roman" w:hAnsi="Times New Roman" w:cs="Times New Roman"/>
+          <w:sz w:val="24"/>
+          <w:szCs w:val="24"/>
+        </w:rPr>
+        <w:t>: This function is used to find the parameters indicated by the User and replace them with a numerical value, either the default provided or one of the iterations.</w:t>
+      </w:r>
+    </w:p>
+    <w:p>
+      <w:pPr>
+        <w:rPr>
+          <w:rFonts w:ascii="Times New Roman" w:hAnsi="Times New Roman" w:cs="Times New Roman"/>
+          <w:sz w:val="24"/>
+          <w:szCs w:val="24"/>
+        </w:rPr>
+      </w:pPr>
+      <w:r>
+        <w:rPr>
+          <w:rFonts w:ascii="Times New Roman" w:hAnsi="Times New Roman" w:cs="Times New Roman"/>
+          <w:sz w:val="24"/>
+          <w:szCs w:val="24"/>
+        </w:rPr>
+        <w:lastRenderedPageBreak/>
+        <w:t>mergeFile</w:t>
+      </w:r>
+      <w:r>
+        <w:rPr>
+          <w:rFonts w:ascii="Times New Roman" w:hAnsi="Times New Roman" w:cs="Times New Roman"/>
+          <w:sz w:val="24"/>
+          <w:szCs w:val="24"/>
+        </w:rPr>
+        <w:t xml:space="preserve">: This function merges to files where the first input parameter of the function is the top of the file and the second parameter of the function corresponds to the bottom half. </w:t>
+      </w:r>
+      <w:r>
+        <w:rPr>
+          <w:rFonts w:ascii="Times New Roman" w:hAnsi="Times New Roman" w:cs="Times New Roman"/>
+          <w:sz w:val="24"/>
+          <w:szCs w:val="24"/>
+        </w:rPr>
+        <w:t>Once created it is saved as the indicated file that was the third parameter it accepts.</w:t>
+      </w:r>
+    </w:p>
+    <w:p>
+      <w:pPr>
+        <w:rPr>
+          <w:rFonts w:ascii="Times New Roman" w:hAnsi="Times New Roman" w:cs="Times New Roman"/>
+          <w:sz w:val="24"/>
+          <w:szCs w:val="24"/>
+        </w:rPr>
+      </w:pPr>
+      <w:r>
+        <w:rPr>
+          <w:rFonts w:ascii="Times New Roman" w:hAnsi="Times New Roman" w:cs="Times New Roman"/>
+          <w:sz w:val="24"/>
+          <w:szCs w:val="24"/>
+        </w:rPr>
+        <w:t>createFile</w:t>
+      </w:r>
+      <w:r>
+        <w:rPr>
+          <w:rFonts w:ascii="Times New Roman" w:hAnsi="Times New Roman" w:cs="Times New Roman"/>
+          <w:sz w:val="24"/>
+          <w:szCs w:val="24"/>
+        </w:rPr>
+        <w:t>: This function is used to record the data collected while the application is running and saving it in a human readable text file. It requires a dictionary of the collected data and the values of each calculated error in order to be used as intended.</w:t>
+      </w:r>
+    </w:p>
+    <w:p>
+      <w:pPr>
+        <w:rPr>
+          <w:rFonts w:ascii="Times New Roman" w:hAnsi="Times New Roman" w:cs="Times New Roman"/>
+          <w:sz w:val="24"/>
+          <w:szCs w:val="24"/>
+        </w:rPr>
+      </w:pPr>
+      <w:r>
+        <w:rPr>
+          <w:rFonts w:ascii="Times New Roman" w:hAnsi="Times New Roman" w:cs="Times New Roman"/>
+          <w:sz w:val="24"/>
+          <w:szCs w:val="24"/>
+        </w:rPr>
+        <w:t>createPlotFile</w:t>
+      </w:r>
+      <w:r>
+        <w:rPr>
+          <w:rFonts w:ascii="Times New Roman" w:hAnsi="Times New Roman" w:cs="Times New Roman"/>
+          <w:sz w:val="24"/>
+          <w:szCs w:val="24"/>
+        </w:rPr>
+        <w:t>: This function is used to create a numpy readable text file that will be passed to the plot module in order to plot the MCNP analytical values.</w:t>
+      </w:r>
+    </w:p>
+    <w:p>
+      <w:pPr>
+        <w:rPr>
+          <w:rFonts w:ascii="Times New Roman" w:hAnsi="Times New Roman" w:cs="Times New Roman"/>
+          <w:sz w:val="24"/>
+          <w:szCs w:val="24"/>
+        </w:rPr>
+      </w:pPr>
+      <w:r>
+        <w:rPr>
+          <w:rFonts w:ascii="Times New Roman" w:hAnsi="Times New Roman" w:cs="Times New Roman"/>
+          <w:sz w:val="24"/>
+          <w:szCs w:val="24"/>
+        </w:rPr>
+        <w:t>createDictionary</w:t>
+      </w:r>
+      <w:r>
+        <w:rPr>
+          <w:rFonts w:ascii="Times New Roman" w:hAnsi="Times New Roman" w:cs="Times New Roman"/>
+          <w:sz w:val="24"/>
+          <w:szCs w:val="24"/>
+        </w:rPr>
+        <w:t>: Takes in a text file and uses the first column as the keyword and the second column as the value associated with that keyword. It is delimited by a space.</w:t>
+      </w:r>
+    </w:p>
+    <w:p>
+      <w:pPr>
+        <w:rPr>
+          <w:rFonts w:ascii="Times New Roman" w:hAnsi="Times New Roman" w:cs="Times New Roman"/>
+          <w:sz w:val="24"/>
+          <w:szCs w:val="24"/>
+        </w:rPr>
+      </w:pPr>
+      <w:r>
+        <w:rPr>
+          <w:rFonts w:ascii="Times New Roman" w:hAnsi="Times New Roman" w:cs="Times New Roman"/>
+          <w:sz w:val="24"/>
+          <w:szCs w:val="24"/>
+        </w:rPr>
+        <w:t>getThirdCol</w:t>
+      </w:r>
+      <w:r>
+        <w:rPr>
+          <w:rFonts w:ascii="Times New Roman" w:hAnsi="Times New Roman" w:cs="Times New Roman"/>
+          <w:sz w:val="24"/>
+          <w:szCs w:val="24"/>
+        </w:rPr>
+        <w:t xml:space="preserve">: This was created to supplement the createDictionary function without introducing additional error. It does the same thing </w:t>
+      </w:r>
+      <w:r>
+        <w:rPr>
+          <w:rFonts w:ascii="Times New Roman" w:hAnsi="Times New Roman" w:cs="Times New Roman"/>
+          <w:sz w:val="24"/>
+          <w:szCs w:val="24"/>
+        </w:rPr>
+        <w:t>but</w:t>
+      </w:r>
+      <w:r>
+        <w:rPr>
+          <w:rFonts w:ascii="Times New Roman" w:hAnsi="Times New Roman" w:cs="Times New Roman"/>
+          <w:sz w:val="24"/>
+          <w:szCs w:val="24"/>
+        </w:rPr>
+        <w:t xml:space="preserve"> instead looks for the third column to associate with keyword. This can be merged in the future with the createDicttionary function.</w:t>
+      </w:r>
+    </w:p>
+    <w:p>
+      <w:pPr>
+        <w:rPr>
+          <w:rFonts w:ascii="Times New Roman" w:hAnsi="Times New Roman" w:cs="Times New Roman"/>
+          <w:sz w:val="24"/>
+          <w:szCs w:val="24"/>
+        </w:rPr>
+      </w:pPr>
+      <w:r>
+        <w:rPr>
+          <w:rFonts w:ascii="Times New Roman" w:hAnsi="Times New Roman" w:cs="Times New Roman"/>
+          <w:sz w:val="24"/>
+          <w:szCs w:val="24"/>
+        </w:rPr>
+        <w:t>getData</w:t>
+      </w:r>
+      <w:r>
+        <w:rPr>
+          <w:rFonts w:ascii="Times New Roman" w:hAnsi="Times New Roman" w:cs="Times New Roman"/>
+          <w:sz w:val="24"/>
+          <w:szCs w:val="24"/>
+        </w:rPr>
+        <w:t>: This function searches for the interested values by using a dictionary keyword. Once the keyword is found it strips the line to get the results needed for comparison. This function is currently very specific to the energy bins of the MCNP out file and should be used with caution if used on a different file with a potentially different format.</w:t>
+      </w:r>
+    </w:p>
+    <w:p>
+      <w:pPr>
+        <w:rPr>
+          <w:rFonts w:ascii="Times New Roman" w:hAnsi="Times New Roman" w:cs="Times New Roman"/>
+          <w:sz w:val="24"/>
+          <w:szCs w:val="24"/>
+        </w:rPr>
+      </w:pPr>
+      <w:r>
+        <w:rPr>
+          <w:rFonts w:ascii="Times New Roman" w:hAnsi="Times New Roman" w:cs="Times New Roman"/>
+          <w:sz w:val="24"/>
+          <w:szCs w:val="24"/>
+        </w:rPr>
+        <w:t>relativeErr</w:t>
+      </w:r>
+      <w:r>
+        <w:rPr>
+          <w:rFonts w:ascii="Times New Roman" w:hAnsi="Times New Roman" w:cs="Times New Roman"/>
+          <w:sz w:val="24"/>
+          <w:szCs w:val="24"/>
+        </w:rPr>
+        <w:t>: This function calculates the relative error using the following equation</w:t>
+      </w:r>
+    </w:p>
+    <w:p>
+      <w:pPr>
+        <w:jc w:val="center"/>
+      </w:pPr>
+      <w:r>
+        <w:rPr>
+          <w:position w:val="-32"/>
+        </w:rPr>
+        <w:object w:dxaOrig="1400" w:dyaOrig="740">
+          <v:shapetype id="_x0000_t75" coordsize="21600,21600" o:spt="75" o:preferrelative="t" path="m@4@5l@4@11@9@11@9@5xe" filled="f" stroked="f">
+            <v:stroke joinstyle="miter"/>
+            <v:formulas>
+              <v:f eqn="if lineDrawn pixelLineWidth 0"/>
+              <v:f eqn="sum @0 1 0"/>
+              <v:f eqn="sum 0 0 @1"/>
+              <v:f eqn="prod @2 1 2"/>
+              <v:f eqn="prod @3 21600 pixelWidth"/>
+              <v:f eqn="prod @3 21600 pixelHeight"/>
+              <v:f eqn="sum @0 0 1"/>
+              <v:f eqn="prod @6 1 2"/>
+              <v:f eqn="prod @7 21600 pixelWidth"/>
+              <v:f eqn="sum @8 21600 0"/>
+              <v:f eqn="prod @7 21600 pixelHeight"/>
+              <v:f eqn="sum @10 21600 0"/>
+            </v:formulas>
+            <v:path o:extrusionok="f" gradientshapeok="t" o:connecttype="rect"/>
+            <o:lock v:ext="edit" aspectratio="t"/>
+          </v:shapetype>
+          <v:shape id="_x0000_i1026" type="#_x0000_t75" style="width:69.95pt;height:36.7pt" o:ole="">
+            <v:imagedata r:id="rId8" o:title=""/>
+          </v:shape>
+          <o:OLEObject Type="Embed" ProgID="Equation.3" ShapeID="_x0000_i1026" DrawAspect="Content" ObjectID="_1574338111" r:id="rId9"/>
+        </w:object>
+      </w:r>
+    </w:p>
+    <w:p>
+      <w:pPr>
+        <w:rPr>
+          <w:rFonts w:ascii="Times New Roman" w:eastAsia="Times New Roman" w:hAnsi="Times New Roman" w:cs="Times New Roman"/>
+          <w:sz w:val="24"/>
+          <w:szCs w:val="24"/>
+        </w:rPr>
+      </w:pPr>
+      <w:r>
+        <w:rPr>
+          <w:rFonts w:ascii="Times New Roman" w:eastAsia="Times New Roman" w:hAnsi="Times New Roman" w:cs="Times New Roman"/>
+          <w:sz w:val="24"/>
+          <w:szCs w:val="24"/>
+        </w:rPr>
+        <w:t xml:space="preserve">Where </w:t>
+      </w:r>
+      <w:r>
+        <w:rPr>
+          <w:rFonts w:ascii="Times New Roman" w:eastAsia="Times New Roman" w:hAnsi="Times New Roman" w:cs="Times New Roman"/>
+          <w:sz w:val="24"/>
+          <w:szCs w:val="24"/>
+        </w:rPr>
+        <w:object w:dxaOrig="240" w:dyaOrig="260">
+          <v:shape id="_x0000_i1027" type="#_x0000_t75" style="width:12.25pt;height:13.6pt" o:ole="">
+            <v:imagedata r:id="rId10" o:title=""/>
+          </v:shape>
+          <o:OLEObject Type="Embed" ProgID="Equation.3" ShapeID="_x0000_i1027" DrawAspect="Content" ObjectID="_1574338112" r:id="rId11"/>
+        </w:object>
+      </w:r>
+      <w:r>
+        <w:rPr>
+          <w:rFonts w:ascii="Times New Roman" w:eastAsia="Times New Roman" w:hAnsi="Times New Roman" w:cs="Times New Roman"/>
+          <w:sz w:val="24"/>
+          <w:szCs w:val="24"/>
+        </w:rPr>
+        <w:t xml:space="preserve">is the relative error of each pair of points, </w:t>
+      </w:r>
+      <w:r>
+        <w:rPr>
+          <w:rFonts w:ascii="Times New Roman" w:eastAsia="Times New Roman" w:hAnsi="Times New Roman" w:cs="Times New Roman"/>
+          <w:sz w:val="24"/>
+          <w:szCs w:val="24"/>
+        </w:rPr>
+        <w:object w:dxaOrig="380" w:dyaOrig="279">
+          <v:shape id="_x0000_i1028" type="#_x0000_t75" style="width:19pt;height:13.6pt" o:ole="">
+            <v:imagedata r:id="rId12" o:title=""/>
+          </v:shape>
+          <o:OLEObject Type="Embed" ProgID="Equation.3" ShapeID="_x0000_i1028" DrawAspect="Content" ObjectID="_1574338113" r:id="rId13"/>
+        </w:object>
+      </w:r>
+      <w:r>
+        <w:rPr>
+          <w:rFonts w:ascii="Times New Roman" w:eastAsia="Times New Roman" w:hAnsi="Times New Roman" w:cs="Times New Roman"/>
+          <w:sz w:val="24"/>
+          <w:szCs w:val="24"/>
+        </w:rPr>
+        <w:t xml:space="preserve">is the analytical derived point created by the application, and </w:t>
+      </w:r>
+      <w:r>
+        <w:rPr>
+          <w:rFonts w:ascii="Times New Roman" w:eastAsia="Times New Roman" w:hAnsi="Times New Roman" w:cs="Times New Roman"/>
+          <w:sz w:val="24"/>
+          <w:szCs w:val="24"/>
+        </w:rPr>
+        <w:object w:dxaOrig="360" w:dyaOrig="279">
+          <v:shape id="_x0000_i1029" type="#_x0000_t75" style="width:17.65pt;height:13.6pt" o:ole="">
+            <v:imagedata r:id="rId14" o:title=""/>
+          </v:shape>
+          <o:OLEObject Type="Embed" ProgID="Equation.3" ShapeID="_x0000_i1029" DrawAspect="Content" ObjectID="_1574338114" r:id="rId15"/>
+        </w:object>
+      </w:r>
+      <w:r>
+        <w:rPr>
+          <w:rFonts w:ascii="Times New Roman" w:eastAsia="Times New Roman" w:hAnsi="Times New Roman" w:cs="Times New Roman"/>
+          <w:sz w:val="24"/>
+          <w:szCs w:val="24"/>
+        </w:rPr>
+        <w:t>is the captured experimental data that the application is trying to match.</w:t>
+      </w:r>
+    </w:p>
+    <w:p>
+      <w:pPr>
+        <w:rPr>
+          <w:rFonts w:ascii="Times New Roman" w:hAnsi="Times New Roman" w:cs="Times New Roman"/>
+          <w:sz w:val="24"/>
+          <w:szCs w:val="24"/>
+        </w:rPr>
+      </w:pPr>
+    </w:p>
+    <w:p>
+      <w:pPr>
+        <w:rPr>
+          <w:rFonts w:ascii="Times New Roman" w:hAnsi="Times New Roman" w:cs="Times New Roman"/>
+          <w:sz w:val="24"/>
+          <w:szCs w:val="24"/>
+        </w:rPr>
+      </w:pPr>
+      <w:r>
+        <w:rPr>
+          <w:rFonts w:ascii="Times New Roman" w:hAnsi="Times New Roman" w:cs="Times New Roman"/>
+          <w:sz w:val="24"/>
+          <w:szCs w:val="24"/>
+        </w:rPr>
+        <w:t>chiSquared</w:t>
+      </w:r>
+      <w:r>
+        <w:rPr>
+          <w:rFonts w:ascii="Times New Roman" w:hAnsi="Times New Roman" w:cs="Times New Roman"/>
+          <w:sz w:val="24"/>
+          <w:szCs w:val="24"/>
+        </w:rPr>
+        <w:t xml:space="preserve">: </w:t>
+      </w:r>
+      <w:r>
+        <w:rPr>
+          <w:rFonts w:ascii="Times New Roman" w:hAnsi="Times New Roman" w:cs="Times New Roman"/>
+          <w:sz w:val="24"/>
+          <w:szCs w:val="24"/>
+        </w:rPr>
+        <w:t>This function calculates the relative error using the following equation</w:t>
+      </w:r>
+    </w:p>
+    <w:p>
+      <w:pPr>
+        <w:jc w:val="center"/>
+      </w:pPr>
+      <w:r>
+        <w:rPr>
+          <w:position w:val="-28"/>
+        </w:rPr>
+        <w:object w:dxaOrig="2000" w:dyaOrig="720">
+          <v:shape id="_x0000_i1025" type="#_x0000_t75" style="width:99.85pt;height:36pt" o:ole="">
+            <v:imagedata r:id="rId16" o:title=""/>
+          </v:shape>
+          <o:OLEObject Type="Embed" ProgID="Equation.3" ShapeID="_x0000_i1025" DrawAspect="Content" ObjectID="_1574338115" r:id="rId17"/>
+        </w:object>
+      </w:r>
+    </w:p>
+    <w:p>
+      <w:pPr>
+        <w:pStyle w:val="Text"/>
+        <w:ind w:firstLine="0"/>
+        <w:rPr>
+          <w:sz w:val="24"/>
+          <w:szCs w:val="24"/>
+        </w:rPr>
+      </w:pPr>
+      <w:r>
+        <w:rPr>
+          <w:sz w:val="24"/>
+          <w:szCs w:val="24"/>
+        </w:rPr>
+        <w:t>Where</w:t>
+      </w:r>
+      <w:r>
+        <w:rPr>
+          <w:position w:val="-4"/>
+          <w:sz w:val="24"/>
+          <w:szCs w:val="24"/>
+        </w:rPr>
+        <w:object w:dxaOrig="340" w:dyaOrig="300">
+          <v:shape id="_x0000_i1030" type="#_x0000_t75" style="width:17pt;height:14.95pt" o:ole="">
+            <v:imagedata r:id="rId18" o:title=""/>
+          </v:shape>
+          <o:OLEObject Type="Embed" ProgID="Equation.3" ShapeID="_x0000_i1030" DrawAspect="Content" ObjectID="_1574338116" r:id="rId19"/>
+        </w:object>
+      </w:r>
+      <w:r>
+        <w:rPr>
+          <w:sz w:val="24"/>
+          <w:szCs w:val="24"/>
+        </w:rPr>
+        <w:t xml:space="preserve">,chi squared, is equal to the sum over all the data points of interest, </w:t>
+      </w:r>
+      <w:r>
+        <w:rPr>
+          <w:position w:val="-6"/>
+          <w:sz w:val="24"/>
+          <w:szCs w:val="24"/>
+        </w:rPr>
+        <w:object w:dxaOrig="380" w:dyaOrig="279">
+          <v:shape id="_x0000_i1031" type="#_x0000_t75" style="width:19pt;height:13.6pt" o:ole="">
+            <v:imagedata r:id="rId12" o:title=""/>
+          </v:shape>
+          <o:OLEObject Type="Embed" ProgID="Equation.3" ShapeID="_x0000_i1031" DrawAspect="Content" ObjectID="_1574338117" r:id="rId20"/>
+        </w:object>
+      </w:r>
+      <w:r>
+        <w:rPr>
+          <w:sz w:val="24"/>
+          <w:szCs w:val="24"/>
+        </w:rPr>
+        <w:t xml:space="preserve">is the analytical derived point created by the application, </w:t>
+      </w:r>
+      <w:r>
+        <w:rPr>
+          <w:position w:val="-6"/>
+          <w:sz w:val="24"/>
+          <w:szCs w:val="24"/>
+        </w:rPr>
+        <w:object w:dxaOrig="360" w:dyaOrig="279">
+          <v:shape id="_x0000_i1032" type="#_x0000_t75" style="width:17.65pt;height:13.6pt" o:ole="">
+            <v:imagedata r:id="rId14" o:title=""/>
+          </v:shape>
+          <o:OLEObject Type="Embed" ProgID="Equation.3" ShapeID="_x0000_i1032" DrawAspect="Content" ObjectID="_1574338118" r:id="rId21"/>
+        </w:object>
+      </w:r>
+      <w:r>
+        <w:rPr>
+          <w:sz w:val="24"/>
+          <w:szCs w:val="24"/>
+        </w:rPr>
+        <w:t xml:space="preserve">is the captured experimental data that the application is trying to match, and </w:t>
+      </w:r>
+      <w:r>
+        <w:rPr>
+          <w:position w:val="-6"/>
+          <w:sz w:val="24"/>
+          <w:szCs w:val="24"/>
+        </w:rPr>
+        <w:object w:dxaOrig="240" w:dyaOrig="220">
+          <v:shape id="_x0000_i1033" type="#_x0000_t75" style="width:12.25pt;height:10.85pt" o:ole="">
+            <v:imagedata r:id="rId22" o:title=""/>
+          </v:shape>
+          <o:OLEObject Type="Embed" ProgID="Equation.3" ShapeID="_x0000_i1033" DrawAspect="Content" ObjectID="_1574338119" r:id="rId23"/>
+        </w:object>
+      </w:r>
+      <w:r>
+        <w:rPr>
+          <w:sz w:val="24"/>
+          <w:szCs w:val="24"/>
+        </w:rPr>
+        <w:t xml:space="preserve"> is the uncertainty of that experimental data. The closer chi squared is to one the better fit it is to the experimental data.</w:t>
+      </w:r>
+    </w:p>
+    <w:p>
+      <w:pPr>
+        <w:rPr>
+          <w:rFonts w:ascii="Times New Roman" w:hAnsi="Times New Roman" w:cs="Times New Roman"/>
+          <w:sz w:val="24"/>
+          <w:szCs w:val="24"/>
+        </w:rPr>
+      </w:pPr>
+    </w:p>
+    <w:p>
+      <w:pPr>
+        <w:rPr>
+          <w:rFonts w:ascii="Times New Roman" w:hAnsi="Times New Roman" w:cs="Times New Roman"/>
+          <w:sz w:val="24"/>
+          <w:szCs w:val="24"/>
+        </w:rPr>
+      </w:pPr>
+      <w:r>
+        <w:rPr>
+          <w:rFonts w:ascii="Times New Roman" w:hAnsi="Times New Roman" w:cs="Times New Roman"/>
+          <w:sz w:val="24"/>
+          <w:szCs w:val="24"/>
+        </w:rPr>
+        <w:t>recreateDimFile</w:t>
+      </w:r>
+      <w:r>
+        <w:rPr>
+          <w:rFonts w:ascii="Times New Roman" w:hAnsi="Times New Roman" w:cs="Times New Roman"/>
+          <w:sz w:val="24"/>
+          <w:szCs w:val="24"/>
+        </w:rPr>
+        <w:t xml:space="preserve">: This function is currently not used since the editDictionary is used. It would edit a given variable file with new values for the interested parameter. Thus if the </w:t>
+      </w:r>
+      <w:r>
+        <w:rPr>
+          <w:rFonts w:ascii="Times New Roman" w:hAnsi="Times New Roman" w:cs="Times New Roman"/>
+          <w:sz w:val="24"/>
+          <w:szCs w:val="24"/>
+        </w:rPr>
+        <w:t>user wanted to know the given values used in the input deck this file could save them in human readable format without having to open the MCNP output file.</w:t>
+      </w:r>
+    </w:p>
+    <w:p>
+      <w:pPr>
+        <w:rPr>
+          <w:rFonts w:ascii="Times New Roman" w:hAnsi="Times New Roman" w:cs="Times New Roman"/>
+          <w:sz w:val="24"/>
+          <w:szCs w:val="24"/>
+        </w:rPr>
+      </w:pPr>
+      <w:r>
+        <w:rPr>
+          <w:rFonts w:ascii="Times New Roman" w:hAnsi="Times New Roman" w:cs="Times New Roman"/>
+          <w:sz w:val="24"/>
+          <w:szCs w:val="24"/>
+        </w:rPr>
+        <w:lastRenderedPageBreak/>
+        <w:t>editDictionary</w:t>
+      </w:r>
+      <w:r>
+        <w:rPr>
+          <w:rFonts w:ascii="Times New Roman" w:hAnsi="Times New Roman" w:cs="Times New Roman"/>
+          <w:sz w:val="24"/>
+          <w:szCs w:val="24"/>
+        </w:rPr>
+        <w:t>: This function takes a supplied dictionary and replaces the keyvalue for a given keyword.</w:t>
+      </w:r>
+      <w:bookmarkStart w:id="10" w:name="_GoBack"/>
+      <w:bookmarkEnd w:id="10"/>
+    </w:p>
+    <w:p>
+      <w:pPr>
+        <w:rPr>
+          <w:rFonts w:ascii="Times New Roman" w:hAnsi="Times New Roman" w:cs="Times New Roman"/>
+          <w:sz w:val="24"/>
+          <w:szCs w:val="24"/>
+        </w:rPr>
+      </w:pPr>
+    </w:p>
+    <w:p>
+      <w:pPr>
+        <w:pStyle w:val="Heading1"/>
         <w:rPr>
           <w:rFonts w:ascii="Times New Roman" w:hAnsi="Times New Roman" w:cs="Times New Roman"/>
           <w:b/>
           <w:sz w:val="24"/>
           <w:szCs w:val="24"/>
         </w:rPr>
-        <w:t>Notes</w:t>
-      </w:r>
+      </w:pPr>
+      <w:bookmarkStart w:id="11" w:name="_Toc500594807"/>
+      <w:r>
+        <w:rPr>
+          <w:rFonts w:ascii="Times New Roman" w:hAnsi="Times New Roman" w:cs="Times New Roman"/>
+          <w:b/>
+          <w:sz w:val="24"/>
+          <w:szCs w:val="24"/>
+        </w:rPr>
+        <w:t>Assumptions and Future Work</w:t>
+      </w:r>
+      <w:bookmarkEnd w:id="11"/>
     </w:p>
     <w:p>
       <w:pPr>
@@ -859,7 +3948,15 @@
           <w:sz w:val="24"/>
           <w:szCs w:val="24"/>
         </w:rPr>
-        <w:t>The final run is not necessarily the best run.</w:t>
+        <w:t>The final run is</w:t>
+      </w:r>
+      <w:r>
+        <w:rPr>
+          <w:rFonts w:ascii="Times New Roman" w:hAnsi="Times New Roman" w:cs="Times New Roman"/>
+          <w:sz w:val="24"/>
+          <w:szCs w:val="24"/>
+        </w:rPr>
+        <w:t xml:space="preserve"> not necessarily the best run since parameters could have correlation and the application does not currently take that into account since it relies on the User to determine that when dictating what parameters to change and in what order.</w:t>
       </w:r>
     </w:p>
     <w:p>
@@ -881,7 +3978,7 @@
           <w:sz w:val="24"/>
           <w:szCs w:val="24"/>
         </w:rPr>
-        <w:t xml:space="preserve">This application assumes the User is only asking it to iterate over possible ranges that won’t break the MCNP geometry </w:t>
+        <w:t>This application does not currently employ the use of standard file safety on every single file it reads. Thus if a file does not exist the application will crash. Additionally if the application encounters a file that already exists when attempting to rename an older file it will also crash.</w:t>
       </w:r>
     </w:p>
     <w:p>
@@ -903,7 +4000,29 @@
           <w:sz w:val="24"/>
           <w:szCs w:val="24"/>
         </w:rPr>
-        <w:t xml:space="preserve">This application assumes the </w:t>
+        <w:t xml:space="preserve">This application assumes the User is only asking it to iterate over possible ranges that won’t break the MCNP geometry </w:t>
+      </w:r>
+    </w:p>
+    <w:p>
+      <w:pPr>
+        <w:pStyle w:val="ListParagraph"/>
+        <w:numPr>
+          <w:ilvl w:val="0"/>
+          <w:numId w:val="3"/>
+        </w:numPr>
+        <w:rPr>
+          <w:rFonts w:ascii="Times New Roman" w:hAnsi="Times New Roman" w:cs="Times New Roman"/>
+          <w:sz w:val="24"/>
+          <w:szCs w:val="24"/>
+        </w:rPr>
+      </w:pPr>
+      <w:r>
+        <w:rPr>
+          <w:rFonts w:ascii="Times New Roman" w:hAnsi="Times New Roman" w:cs="Times New Roman"/>
+          <w:sz w:val="24"/>
+          <w:szCs w:val="24"/>
+        </w:rPr>
+        <w:t>This application currently has functions that could be merged to simplify the code and minimize the SLOC</w:t>
       </w:r>
     </w:p>
     <w:sectPr>
@@ -940,7 +4059,7 @@
         <w:ind w:left="1080" w:hanging="360"/>
       </w:pPr>
     </w:lvl>
-    <w:lvl w:ilvl="2" w:tplc="0409001B" w:tentative="1">
+    <w:lvl w:ilvl="2" w:tplc="0409001B">
       <w:start w:val="1"/>
       <w:numFmt w:val="lowerRoman"/>
       <w:lvlText w:val="%3."/>
@@ -1005,6 +4124,178 @@
     </w:lvl>
   </w:abstractNum>
   <w:abstractNum w:abstractNumId="1" w15:restartNumberingAfterBreak="0">
+    <w:nsid w:val="04060096"/>
+    <w:multiLevelType w:val="hybridMultilevel"/>
+    <w:tmpl w:val="50F409F6"/>
+    <w:lvl w:ilvl="0" w:tplc="0409000F">
+      <w:start w:val="1"/>
+      <w:numFmt w:val="decimal"/>
+      <w:lvlText w:val="%1."/>
+      <w:lvlJc w:val="left"/>
+      <w:pPr>
+        <w:ind w:left="360" w:hanging="360"/>
+      </w:pPr>
+    </w:lvl>
+    <w:lvl w:ilvl="1" w:tplc="04090019" w:tentative="1">
+      <w:start w:val="1"/>
+      <w:numFmt w:val="lowerLetter"/>
+      <w:lvlText w:val="%2."/>
+      <w:lvlJc w:val="left"/>
+      <w:pPr>
+        <w:ind w:left="1080" w:hanging="360"/>
+      </w:pPr>
+    </w:lvl>
+    <w:lvl w:ilvl="2" w:tplc="0409001B" w:tentative="1">
+      <w:start w:val="1"/>
+      <w:numFmt w:val="lowerRoman"/>
+      <w:lvlText w:val="%3."/>
+      <w:lvlJc w:val="right"/>
+      <w:pPr>
+        <w:ind w:left="1800" w:hanging="180"/>
+      </w:pPr>
+    </w:lvl>
+    <w:lvl w:ilvl="3" w:tplc="0409000F" w:tentative="1">
+      <w:start w:val="1"/>
+      <w:numFmt w:val="decimal"/>
+      <w:lvlText w:val="%4."/>
+      <w:lvlJc w:val="left"/>
+      <w:pPr>
+        <w:ind w:left="2520" w:hanging="360"/>
+      </w:pPr>
+    </w:lvl>
+    <w:lvl w:ilvl="4" w:tplc="04090019" w:tentative="1">
+      <w:start w:val="1"/>
+      <w:numFmt w:val="lowerLetter"/>
+      <w:lvlText w:val="%5."/>
+      <w:lvlJc w:val="left"/>
+      <w:pPr>
+        <w:ind w:left="3240" w:hanging="360"/>
+      </w:pPr>
+    </w:lvl>
+    <w:lvl w:ilvl="5" w:tplc="0409001B" w:tentative="1">
+      <w:start w:val="1"/>
+      <w:numFmt w:val="lowerRoman"/>
+      <w:lvlText w:val="%6."/>
+      <w:lvlJc w:val="right"/>
+      <w:pPr>
+        <w:ind w:left="3960" w:hanging="180"/>
+      </w:pPr>
+    </w:lvl>
+    <w:lvl w:ilvl="6" w:tplc="0409000F" w:tentative="1">
+      <w:start w:val="1"/>
+      <w:numFmt w:val="decimal"/>
+      <w:lvlText w:val="%7."/>
+      <w:lvlJc w:val="left"/>
+      <w:pPr>
+        <w:ind w:left="4680" w:hanging="360"/>
+      </w:pPr>
+    </w:lvl>
+    <w:lvl w:ilvl="7" w:tplc="04090019" w:tentative="1">
+      <w:start w:val="1"/>
+      <w:numFmt w:val="lowerLetter"/>
+      <w:lvlText w:val="%8."/>
+      <w:lvlJc w:val="left"/>
+      <w:pPr>
+        <w:ind w:left="5400" w:hanging="360"/>
+      </w:pPr>
+    </w:lvl>
+    <w:lvl w:ilvl="8" w:tplc="0409001B" w:tentative="1">
+      <w:start w:val="1"/>
+      <w:numFmt w:val="lowerRoman"/>
+      <w:lvlText w:val="%9."/>
+      <w:lvlJc w:val="right"/>
+      <w:pPr>
+        <w:ind w:left="6120" w:hanging="180"/>
+      </w:pPr>
+    </w:lvl>
+  </w:abstractNum>
+  <w:abstractNum w:abstractNumId="2" w15:restartNumberingAfterBreak="0">
+    <w:nsid w:val="25962574"/>
+    <w:multiLevelType w:val="hybridMultilevel"/>
+    <w:tmpl w:val="384C2138"/>
+    <w:lvl w:ilvl="0" w:tplc="0409000F">
+      <w:start w:val="1"/>
+      <w:numFmt w:val="decimal"/>
+      <w:lvlText w:val="%1."/>
+      <w:lvlJc w:val="left"/>
+      <w:pPr>
+        <w:ind w:left="360" w:hanging="360"/>
+      </w:pPr>
+    </w:lvl>
+    <w:lvl w:ilvl="1" w:tplc="04090019">
+      <w:start w:val="1"/>
+      <w:numFmt w:val="lowerLetter"/>
+      <w:lvlText w:val="%2."/>
+      <w:lvlJc w:val="left"/>
+      <w:pPr>
+        <w:ind w:left="1080" w:hanging="360"/>
+      </w:pPr>
+    </w:lvl>
+    <w:lvl w:ilvl="2" w:tplc="0409001B" w:tentative="1">
+      <w:start w:val="1"/>
+      <w:numFmt w:val="lowerRoman"/>
+      <w:lvlText w:val="%3."/>
+      <w:lvlJc w:val="right"/>
+      <w:pPr>
+        <w:ind w:left="1800" w:hanging="180"/>
+      </w:pPr>
+    </w:lvl>
+    <w:lvl w:ilvl="3" w:tplc="0409000F" w:tentative="1">
+      <w:start w:val="1"/>
+      <w:numFmt w:val="decimal"/>
+      <w:lvlText w:val="%4."/>
+      <w:lvlJc w:val="left"/>
+      <w:pPr>
+        <w:ind w:left="2520" w:hanging="360"/>
+      </w:pPr>
+    </w:lvl>
+    <w:lvl w:ilvl="4" w:tplc="04090019" w:tentative="1">
+      <w:start w:val="1"/>
+      <w:numFmt w:val="lowerLetter"/>
+      <w:lvlText w:val="%5."/>
+      <w:lvlJc w:val="left"/>
+      <w:pPr>
+        <w:ind w:left="3240" w:hanging="360"/>
+      </w:pPr>
+    </w:lvl>
+    <w:lvl w:ilvl="5" w:tplc="0409001B" w:tentative="1">
+      <w:start w:val="1"/>
+      <w:numFmt w:val="lowerRoman"/>
+      <w:lvlText w:val="%6."/>
+      <w:lvlJc w:val="right"/>
+      <w:pPr>
+        <w:ind w:left="3960" w:hanging="180"/>
+      </w:pPr>
+    </w:lvl>
+    <w:lvl w:ilvl="6" w:tplc="0409000F" w:tentative="1">
+      <w:start w:val="1"/>
+      <w:numFmt w:val="decimal"/>
+      <w:lvlText w:val="%7."/>
+      <w:lvlJc w:val="left"/>
+      <w:pPr>
+        <w:ind w:left="4680" w:hanging="360"/>
+      </w:pPr>
+    </w:lvl>
+    <w:lvl w:ilvl="7" w:tplc="04090019" w:tentative="1">
+      <w:start w:val="1"/>
+      <w:numFmt w:val="lowerLetter"/>
+      <w:lvlText w:val="%8."/>
+      <w:lvlJc w:val="left"/>
+      <w:pPr>
+        <w:ind w:left="5400" w:hanging="360"/>
+      </w:pPr>
+    </w:lvl>
+    <w:lvl w:ilvl="8" w:tplc="0409001B" w:tentative="1">
+      <w:start w:val="1"/>
+      <w:numFmt w:val="lowerRoman"/>
+      <w:lvlText w:val="%9."/>
+      <w:lvlJc w:val="right"/>
+      <w:pPr>
+        <w:ind w:left="6120" w:hanging="180"/>
+      </w:pPr>
+    </w:lvl>
+  </w:abstractNum>
+  <w:abstractNum w:abstractNumId="3" w15:restartNumberingAfterBreak="0">
     <w:nsid w:val="2C503A3C"/>
     <w:multiLevelType w:val="hybridMultilevel"/>
     <w:tmpl w:val="C52E228E"/>
@@ -1090,7 +4381,7 @@
       </w:pPr>
     </w:lvl>
   </w:abstractNum>
-  <w:abstractNum w:abstractNumId="2" w15:restartNumberingAfterBreak="0">
+  <w:abstractNum w:abstractNumId="4" w15:restartNumberingAfterBreak="0">
     <w:nsid w:val="5E9304DE"/>
     <w:multiLevelType w:val="hybridMultilevel"/>
     <w:tmpl w:val="C54C7356"/>
@@ -1103,7 +4394,7 @@
         <w:ind w:left="360" w:hanging="360"/>
       </w:pPr>
     </w:lvl>
-    <w:lvl w:ilvl="1" w:tplc="04090019" w:tentative="1">
+    <w:lvl w:ilvl="1" w:tplc="04090019">
       <w:start w:val="1"/>
       <w:numFmt w:val="lowerLetter"/>
       <w:lvlText w:val="%2."/>
@@ -1176,7 +4467,7 @@
       </w:pPr>
     </w:lvl>
   </w:abstractNum>
-  <w:abstractNum w:abstractNumId="3" w15:restartNumberingAfterBreak="0">
+  <w:abstractNum w:abstractNumId="5" w15:restartNumberingAfterBreak="0">
     <w:nsid w:val="6D5B12EF"/>
     <w:multiLevelType w:val="hybridMultilevel"/>
     <w:tmpl w:val="29BC7576"/>
@@ -1266,13 +4557,19 @@
     <w:abstractNumId w:val="0"/>
   </w:num>
   <w:num w:numId="2">
-    <w:abstractNumId w:val="1"/>
+    <w:abstractNumId w:val="3"/>
   </w:num>
   <w:num w:numId="3">
-    <w:abstractNumId w:val="3"/>
+    <w:abstractNumId w:val="5"/>
   </w:num>
   <w:num w:numId="4">
+    <w:abstractNumId w:val="4"/>
+  </w:num>
+  <w:num w:numId="5">
     <w:abstractNumId w:val="2"/>
+  </w:num>
+  <w:num w:numId="6">
+    <w:abstractNumId w:val="1"/>
   </w:num>
 </w:numbering>
 </file>
@@ -1671,10 +4968,76 @@
     <w:name w:val="Normal"/>
     <w:qFormat/>
   </w:style>
+  <w:style w:type="paragraph" w:styleId="Heading1">
+    <w:name w:val="heading 1"/>
+    <w:basedOn w:val="Normal"/>
+    <w:next w:val="Normal"/>
+    <w:link w:val="Heading1Char"/>
+    <w:uiPriority w:val="9"/>
+    <w:qFormat/>
+    <w:rsid w:val="00F2722A"/>
+    <w:pPr>
+      <w:keepNext/>
+      <w:keepLines/>
+      <w:spacing w:before="240" w:after="0"/>
+      <w:outlineLvl w:val="0"/>
+    </w:pPr>
+    <w:rPr>
+      <w:rFonts w:asciiTheme="majorHAnsi" w:eastAsiaTheme="majorEastAsia" w:hAnsiTheme="majorHAnsi" w:cstheme="majorBidi"/>
+      <w:color w:val="2E74B5" w:themeColor="accent1" w:themeShade="BF"/>
+      <w:sz w:val="32"/>
+      <w:szCs w:val="32"/>
+    </w:rPr>
+  </w:style>
+  <w:style w:type="paragraph" w:styleId="Heading2">
+    <w:name w:val="heading 2"/>
+    <w:basedOn w:val="Normal"/>
+    <w:next w:val="Normal"/>
+    <w:link w:val="Heading2Char"/>
+    <w:uiPriority w:val="9"/>
+    <w:semiHidden/>
+    <w:unhideWhenUsed/>
+    <w:qFormat/>
+    <w:rsid w:val="001F5574"/>
+    <w:pPr>
+      <w:keepNext/>
+      <w:keepLines/>
+      <w:spacing w:before="40" w:after="0"/>
+      <w:outlineLvl w:val="1"/>
+    </w:pPr>
+    <w:rPr>
+      <w:rFonts w:asciiTheme="majorHAnsi" w:eastAsiaTheme="majorEastAsia" w:hAnsiTheme="majorHAnsi" w:cstheme="majorBidi"/>
+      <w:color w:val="2E74B5" w:themeColor="accent1" w:themeShade="BF"/>
+      <w:sz w:val="26"/>
+      <w:szCs w:val="26"/>
+    </w:rPr>
+  </w:style>
+  <w:style w:type="paragraph" w:styleId="Heading3">
+    <w:name w:val="heading 3"/>
+    <w:basedOn w:val="Normal"/>
+    <w:next w:val="Normal"/>
+    <w:link w:val="Heading3Char"/>
+    <w:uiPriority w:val="9"/>
+    <w:semiHidden/>
+    <w:unhideWhenUsed/>
+    <w:qFormat/>
+    <w:rsid w:val="008D2975"/>
+    <w:pPr>
+      <w:keepNext/>
+      <w:keepLines/>
+      <w:spacing w:before="40" w:after="0"/>
+      <w:outlineLvl w:val="2"/>
+    </w:pPr>
+    <w:rPr>
+      <w:rFonts w:asciiTheme="majorHAnsi" w:eastAsiaTheme="majorEastAsia" w:hAnsiTheme="majorHAnsi" w:cstheme="majorBidi"/>
+      <w:color w:val="1F4D78" w:themeColor="accent1" w:themeShade="7F"/>
+      <w:sz w:val="24"/>
+      <w:szCs w:val="24"/>
+    </w:rPr>
+  </w:style>
   <w:style w:type="character" w:default="1" w:styleId="DefaultParagraphFont">
     <w:name w:val="Default Paragraph Font"/>
     <w:uiPriority w:val="1"/>
-    <w:semiHidden/>
     <w:unhideWhenUsed/>
   </w:style>
   <w:style w:type="table" w:default="1" w:styleId="TableNormal">
@@ -1727,6 +5090,124 @@
       <w:ind w:left="720"/>
       <w:contextualSpacing/>
     </w:pPr>
+  </w:style>
+  <w:style w:type="character" w:customStyle="1" w:styleId="Heading1Char">
+    <w:name w:val="Heading 1 Char"/>
+    <w:basedOn w:val="DefaultParagraphFont"/>
+    <w:link w:val="Heading1"/>
+    <w:uiPriority w:val="9"/>
+    <w:rsid w:val="00F2722A"/>
+    <w:rPr>
+      <w:rFonts w:asciiTheme="majorHAnsi" w:eastAsiaTheme="majorEastAsia" w:hAnsiTheme="majorHAnsi" w:cstheme="majorBidi"/>
+      <w:color w:val="2E74B5" w:themeColor="accent1" w:themeShade="BF"/>
+      <w:sz w:val="32"/>
+      <w:szCs w:val="32"/>
+    </w:rPr>
+  </w:style>
+  <w:style w:type="paragraph" w:styleId="TOCHeading">
+    <w:name w:val="TOC Heading"/>
+    <w:basedOn w:val="Heading1"/>
+    <w:next w:val="Normal"/>
+    <w:uiPriority w:val="39"/>
+    <w:unhideWhenUsed/>
+    <w:qFormat/>
+    <w:rsid w:val="00F2722A"/>
+    <w:pPr>
+      <w:outlineLvl w:val="9"/>
+    </w:pPr>
+  </w:style>
+  <w:style w:type="paragraph" w:styleId="TOC1">
+    <w:name w:val="toc 1"/>
+    <w:basedOn w:val="Normal"/>
+    <w:next w:val="Normal"/>
+    <w:autoRedefine/>
+    <w:uiPriority w:val="39"/>
+    <w:unhideWhenUsed/>
+    <w:rsid w:val="00713770"/>
+    <w:pPr>
+      <w:spacing w:after="100"/>
+    </w:pPr>
+  </w:style>
+  <w:style w:type="character" w:styleId="Hyperlink">
+    <w:name w:val="Hyperlink"/>
+    <w:basedOn w:val="DefaultParagraphFont"/>
+    <w:uiPriority w:val="99"/>
+    <w:unhideWhenUsed/>
+    <w:rsid w:val="00713770"/>
+    <w:rPr>
+      <w:color w:val="0563C1" w:themeColor="hyperlink"/>
+      <w:u w:val="single"/>
+    </w:rPr>
+  </w:style>
+  <w:style w:type="character" w:customStyle="1" w:styleId="Heading2Char">
+    <w:name w:val="Heading 2 Char"/>
+    <w:basedOn w:val="DefaultParagraphFont"/>
+    <w:link w:val="Heading2"/>
+    <w:uiPriority w:val="9"/>
+    <w:semiHidden/>
+    <w:rsid w:val="001F5574"/>
+    <w:rPr>
+      <w:rFonts w:asciiTheme="majorHAnsi" w:eastAsiaTheme="majorEastAsia" w:hAnsiTheme="majorHAnsi" w:cstheme="majorBidi"/>
+      <w:color w:val="2E74B5" w:themeColor="accent1" w:themeShade="BF"/>
+      <w:sz w:val="26"/>
+      <w:szCs w:val="26"/>
+    </w:rPr>
+  </w:style>
+  <w:style w:type="paragraph" w:styleId="TOC2">
+    <w:name w:val="toc 2"/>
+    <w:basedOn w:val="Normal"/>
+    <w:next w:val="Normal"/>
+    <w:autoRedefine/>
+    <w:uiPriority w:val="39"/>
+    <w:unhideWhenUsed/>
+    <w:rsid w:val="00B3283E"/>
+    <w:pPr>
+      <w:spacing w:after="100"/>
+      <w:ind w:left="220"/>
+    </w:pPr>
+  </w:style>
+  <w:style w:type="character" w:customStyle="1" w:styleId="Heading3Char">
+    <w:name w:val="Heading 3 Char"/>
+    <w:basedOn w:val="DefaultParagraphFont"/>
+    <w:link w:val="Heading3"/>
+    <w:uiPriority w:val="9"/>
+    <w:semiHidden/>
+    <w:rsid w:val="008D2975"/>
+    <w:rPr>
+      <w:rFonts w:asciiTheme="majorHAnsi" w:eastAsiaTheme="majorEastAsia" w:hAnsiTheme="majorHAnsi" w:cstheme="majorBidi"/>
+      <w:color w:val="1F4D78" w:themeColor="accent1" w:themeShade="7F"/>
+      <w:sz w:val="24"/>
+      <w:szCs w:val="24"/>
+    </w:rPr>
+  </w:style>
+  <w:style w:type="paragraph" w:styleId="TOC3">
+    <w:name w:val="toc 3"/>
+    <w:basedOn w:val="Normal"/>
+    <w:next w:val="Normal"/>
+    <w:autoRedefine/>
+    <w:uiPriority w:val="39"/>
+    <w:unhideWhenUsed/>
+    <w:rsid w:val="00124454"/>
+    <w:pPr>
+      <w:spacing w:after="100"/>
+      <w:ind w:left="440"/>
+    </w:pPr>
+  </w:style>
+  <w:style w:type="paragraph" w:customStyle="1" w:styleId="Text">
+    <w:name w:val="Text"/>
+    <w:basedOn w:val="Normal"/>
+    <w:rsid w:val="007823CE"/>
+    <w:pPr>
+      <w:widowControl w:val="0"/>
+      <w:spacing w:after="0" w:line="252" w:lineRule="auto"/>
+      <w:ind w:firstLine="202"/>
+      <w:jc w:val="both"/>
+    </w:pPr>
+    <w:rPr>
+      <w:rFonts w:ascii="Times New Roman" w:eastAsia="Times New Roman" w:hAnsi="Times New Roman" w:cs="Times New Roman"/>
+      <w:sz w:val="20"/>
+      <w:szCs w:val="20"/>
+    </w:rPr>
   </w:style>
 </w:styles>
 </file>
@@ -1990,4 +5471,16 @@
     </a:ext>
   </a:extLst>
 </a:theme>
+</file>
+
+<file path=customXml/item1.xml><?xml version="1.0" encoding="utf-8"?>
+<b:Sources xmlns:b="http://schemas.openxmlformats.org/officeDocument/2006/bibliography" xmlns="http://schemas.openxmlformats.org/officeDocument/2006/bibliography" SelectedStyle="\APASixthEditionOfficeOnline.xsl" StyleName="APA" Version="6"/>
+</file>
+
+<file path=customXml/itemProps1.xml><?xml version="1.0" encoding="utf-8"?>
+<ds:datastoreItem xmlns:ds="http://schemas.openxmlformats.org/officeDocument/2006/customXml" ds:itemID="{3D6F9342-0B47-47DE-902A-F6EC7867E111}">
+  <ds:schemaRefs>
+    <ds:schemaRef ds:uri="http://schemas.openxmlformats.org/officeDocument/2006/bibliography"/>
+  </ds:schemaRefs>
+</ds:datastoreItem>
 </file>
</xml_diff>

<commit_message>
finalized user manual, puncatuation added in
</commit_message>
<xml_diff>
--- a/Report/User Manual for the Automated Optimizer for MCNP Input.docx
+++ b/Report/User Manual for the Automated Optimizer for MCNP Input.docx
@@ -961,8 +961,6 @@
             <w:r>
               <w:t>14</w:t>
             </w:r>
-            <w:bookmarkStart w:id="1" w:name="_GoBack"/>
-            <w:bookmarkEnd w:id="1"/>
             <w:r>
               <w:t xml:space="preserve"> Dec 2017</w:t>
             </w:r>
@@ -997,7 +995,7 @@
           <w:szCs w:val="24"/>
         </w:rPr>
       </w:pPr>
-      <w:bookmarkStart w:id="2" w:name="_Toc500594798"/>
+      <w:bookmarkStart w:id="1" w:name="_Toc500594798"/>
       <w:r>
         <w:rPr>
           <w:rFonts w:ascii="Times New Roman" w:hAnsi="Times New Roman" w:cs="Times New Roman"/>
@@ -1007,161 +1005,161 @@
         </w:rPr>
         <w:t>Overview</w:t>
       </w:r>
+      <w:bookmarkEnd w:id="1"/>
+    </w:p>
+    <w:p>
+      <w:pPr>
+        <w:ind w:firstLine="720"/>
+        <w:rPr>
+          <w:rFonts w:ascii="Times New Roman" w:hAnsi="Times New Roman" w:cs="Times New Roman"/>
+          <w:sz w:val="24"/>
+          <w:szCs w:val="24"/>
+        </w:rPr>
+      </w:pPr>
+      <w:r>
+        <w:rPr>
+          <w:rFonts w:ascii="Times New Roman" w:hAnsi="Times New Roman" w:cs="Times New Roman"/>
+          <w:sz w:val="24"/>
+          <w:szCs w:val="24"/>
+        </w:rPr>
+        <w:t>The Automated Optimizer for MCNP Input Decks, hence forth referred to as the application, optimizes the</w:t>
+      </w:r>
+      <w:r>
+        <w:rPr>
+          <w:rFonts w:ascii="Times New Roman" w:hAnsi="Times New Roman" w:cs="Times New Roman"/>
+          <w:sz w:val="24"/>
+          <w:szCs w:val="24"/>
+        </w:rPr>
+        <w:t xml:space="preserve"> specified parameters inside an MCNP input deck</w:t>
+      </w:r>
+      <w:r>
+        <w:rPr>
+          <w:rFonts w:ascii="Times New Roman" w:hAnsi="Times New Roman" w:cs="Times New Roman"/>
+          <w:sz w:val="24"/>
+          <w:szCs w:val="24"/>
+        </w:rPr>
+        <w:t xml:space="preserve"> in an attempt to match experimental data where the main variable is the radioactive source’s position</w:t>
+      </w:r>
+      <w:r>
+        <w:rPr>
+          <w:rFonts w:ascii="Times New Roman" w:hAnsi="Times New Roman" w:cs="Times New Roman"/>
+          <w:sz w:val="24"/>
+          <w:szCs w:val="24"/>
+        </w:rPr>
+        <w:t xml:space="preserve">. This is accomplished by prioritizing the </w:t>
+      </w:r>
+      <w:r>
+        <w:rPr>
+          <w:rFonts w:ascii="Times New Roman" w:hAnsi="Times New Roman" w:cs="Times New Roman"/>
+          <w:sz w:val="24"/>
+          <w:szCs w:val="24"/>
+        </w:rPr>
+        <w:t xml:space="preserve">parameters </w:t>
+      </w:r>
+      <w:r>
+        <w:rPr>
+          <w:rFonts w:ascii="Times New Roman" w:hAnsi="Times New Roman" w:cs="Times New Roman"/>
+          <w:sz w:val="24"/>
+          <w:szCs w:val="24"/>
+        </w:rPr>
+        <w:t>indicated by the user.</w:t>
+      </w:r>
+      <w:r>
+        <w:rPr>
+          <w:rFonts w:ascii="Times New Roman" w:hAnsi="Times New Roman" w:cs="Times New Roman"/>
+          <w:sz w:val="24"/>
+          <w:szCs w:val="24"/>
+        </w:rPr>
+        <w:t xml:space="preserve"> Additionally </w:t>
+      </w:r>
+      <w:r>
+        <w:rPr>
+          <w:rFonts w:ascii="Times New Roman" w:hAnsi="Times New Roman" w:cs="Times New Roman"/>
+          <w:sz w:val="24"/>
+          <w:szCs w:val="24"/>
+        </w:rPr>
+        <w:t>once</w:t>
+      </w:r>
+      <w:r>
+        <w:rPr>
+          <w:rFonts w:ascii="Times New Roman" w:hAnsi="Times New Roman" w:cs="Times New Roman"/>
+          <w:sz w:val="24"/>
+          <w:szCs w:val="24"/>
+        </w:rPr>
+        <w:t xml:space="preserve"> the application has determined what the best result is</w:t>
+      </w:r>
+      <w:r>
+        <w:rPr>
+          <w:rFonts w:ascii="Times New Roman" w:hAnsi="Times New Roman" w:cs="Times New Roman"/>
+          <w:sz w:val="24"/>
+          <w:szCs w:val="24"/>
+        </w:rPr>
+        <w:t>,</w:t>
+      </w:r>
+      <w:r>
+        <w:rPr>
+          <w:rFonts w:ascii="Times New Roman" w:hAnsi="Times New Roman" w:cs="Times New Roman"/>
+          <w:sz w:val="24"/>
+          <w:szCs w:val="24"/>
+        </w:rPr>
+        <w:t xml:space="preserve"> it outputs a MCNP Input deck for the user to use as needed.</w:t>
+      </w:r>
+      <w:r>
+        <w:rPr>
+          <w:rFonts w:ascii="Times New Roman" w:hAnsi="Times New Roman" w:cs="Times New Roman"/>
+          <w:sz w:val="24"/>
+          <w:szCs w:val="24"/>
+        </w:rPr>
+        <w:t xml:space="preserve"> </w:t>
+      </w:r>
+    </w:p>
+    <w:p>
+      <w:pPr>
+        <w:ind w:firstLine="720"/>
+        <w:rPr>
+          <w:rFonts w:ascii="Times New Roman" w:hAnsi="Times New Roman" w:cs="Times New Roman"/>
+          <w:sz w:val="24"/>
+          <w:szCs w:val="24"/>
+        </w:rPr>
+      </w:pPr>
+      <w:r>
+        <w:rPr>
+          <w:rFonts w:ascii="Times New Roman" w:hAnsi="Times New Roman" w:cs="Times New Roman"/>
+          <w:sz w:val="24"/>
+          <w:szCs w:val="24"/>
+        </w:rPr>
+        <w:t xml:space="preserve">The application is a local program that is hands free during its execution allowing the User to accomplish other tasks as memory permits. </w:t>
+      </w:r>
+      <w:r>
+        <w:rPr>
+          <w:rFonts w:ascii="Times New Roman" w:hAnsi="Times New Roman" w:cs="Times New Roman"/>
+          <w:sz w:val="24"/>
+          <w:szCs w:val="24"/>
+        </w:rPr>
+        <w:t>Since its main function is to optimize MCNP decks this application is filed as a stand-alone utility. Additionally it is currently operational for demonstration purposes.</w:t>
+      </w:r>
+    </w:p>
+    <w:p>
+      <w:pPr>
+        <w:pStyle w:val="Heading2"/>
+        <w:rPr>
+          <w:rFonts w:ascii="Times New Roman" w:hAnsi="Times New Roman" w:cs="Times New Roman"/>
+          <w:b/>
+          <w:sz w:val="24"/>
+          <w:szCs w:val="24"/>
+        </w:rPr>
+      </w:pPr>
+      <w:bookmarkStart w:id="2" w:name="_Toc500594799"/>
+      <w:r>
+        <w:rPr>
+          <w:rFonts w:ascii="Times New Roman" w:hAnsi="Times New Roman" w:cs="Times New Roman"/>
+          <w:b/>
+          <w:sz w:val="24"/>
+          <w:szCs w:val="24"/>
+        </w:rPr>
+        <w:t>Points of Contact</w:t>
+      </w:r>
       <w:bookmarkEnd w:id="2"/>
-    </w:p>
-    <w:p>
-      <w:pPr>
-        <w:ind w:firstLine="720"/>
-        <w:rPr>
-          <w:rFonts w:ascii="Times New Roman" w:hAnsi="Times New Roman" w:cs="Times New Roman"/>
-          <w:sz w:val="24"/>
-          <w:szCs w:val="24"/>
-        </w:rPr>
-      </w:pPr>
-      <w:r>
-        <w:rPr>
-          <w:rFonts w:ascii="Times New Roman" w:hAnsi="Times New Roman" w:cs="Times New Roman"/>
-          <w:sz w:val="24"/>
-          <w:szCs w:val="24"/>
-        </w:rPr>
-        <w:t>The Automated Optimizer for MCNP Input Decks, hence forth referred to as the application, optimizes the</w:t>
-      </w:r>
-      <w:r>
-        <w:rPr>
-          <w:rFonts w:ascii="Times New Roman" w:hAnsi="Times New Roman" w:cs="Times New Roman"/>
-          <w:sz w:val="24"/>
-          <w:szCs w:val="24"/>
-        </w:rPr>
-        <w:t xml:space="preserve"> specified parameters inside an MCNP input deck</w:t>
-      </w:r>
-      <w:r>
-        <w:rPr>
-          <w:rFonts w:ascii="Times New Roman" w:hAnsi="Times New Roman" w:cs="Times New Roman"/>
-          <w:sz w:val="24"/>
-          <w:szCs w:val="24"/>
-        </w:rPr>
-        <w:t xml:space="preserve"> in an attempt to match experimental data where the main variable is the radioactive source’s position</w:t>
-      </w:r>
-      <w:r>
-        <w:rPr>
-          <w:rFonts w:ascii="Times New Roman" w:hAnsi="Times New Roman" w:cs="Times New Roman"/>
-          <w:sz w:val="24"/>
-          <w:szCs w:val="24"/>
-        </w:rPr>
-        <w:t xml:space="preserve">. This is accomplished by prioritizing the </w:t>
-      </w:r>
-      <w:r>
-        <w:rPr>
-          <w:rFonts w:ascii="Times New Roman" w:hAnsi="Times New Roman" w:cs="Times New Roman"/>
-          <w:sz w:val="24"/>
-          <w:szCs w:val="24"/>
-        </w:rPr>
-        <w:t xml:space="preserve">parameters </w:t>
-      </w:r>
-      <w:r>
-        <w:rPr>
-          <w:rFonts w:ascii="Times New Roman" w:hAnsi="Times New Roman" w:cs="Times New Roman"/>
-          <w:sz w:val="24"/>
-          <w:szCs w:val="24"/>
-        </w:rPr>
-        <w:t>indicated by the user.</w:t>
-      </w:r>
-      <w:r>
-        <w:rPr>
-          <w:rFonts w:ascii="Times New Roman" w:hAnsi="Times New Roman" w:cs="Times New Roman"/>
-          <w:sz w:val="24"/>
-          <w:szCs w:val="24"/>
-        </w:rPr>
-        <w:t xml:space="preserve"> Additionally </w:t>
-      </w:r>
-      <w:r>
-        <w:rPr>
-          <w:rFonts w:ascii="Times New Roman" w:hAnsi="Times New Roman" w:cs="Times New Roman"/>
-          <w:sz w:val="24"/>
-          <w:szCs w:val="24"/>
-        </w:rPr>
-        <w:t>once</w:t>
-      </w:r>
-      <w:r>
-        <w:rPr>
-          <w:rFonts w:ascii="Times New Roman" w:hAnsi="Times New Roman" w:cs="Times New Roman"/>
-          <w:sz w:val="24"/>
-          <w:szCs w:val="24"/>
-        </w:rPr>
-        <w:t xml:space="preserve"> the application has determined what the best result is</w:t>
-      </w:r>
-      <w:r>
-        <w:rPr>
-          <w:rFonts w:ascii="Times New Roman" w:hAnsi="Times New Roman" w:cs="Times New Roman"/>
-          <w:sz w:val="24"/>
-          <w:szCs w:val="24"/>
-        </w:rPr>
-        <w:t>,</w:t>
-      </w:r>
-      <w:r>
-        <w:rPr>
-          <w:rFonts w:ascii="Times New Roman" w:hAnsi="Times New Roman" w:cs="Times New Roman"/>
-          <w:sz w:val="24"/>
-          <w:szCs w:val="24"/>
-        </w:rPr>
-        <w:t xml:space="preserve"> it outputs a MCNP Input deck for the user to use as needed.</w:t>
-      </w:r>
-      <w:r>
-        <w:rPr>
-          <w:rFonts w:ascii="Times New Roman" w:hAnsi="Times New Roman" w:cs="Times New Roman"/>
-          <w:sz w:val="24"/>
-          <w:szCs w:val="24"/>
-        </w:rPr>
-        <w:t xml:space="preserve"> </w:t>
-      </w:r>
-    </w:p>
-    <w:p>
-      <w:pPr>
-        <w:ind w:firstLine="720"/>
-        <w:rPr>
-          <w:rFonts w:ascii="Times New Roman" w:hAnsi="Times New Roman" w:cs="Times New Roman"/>
-          <w:sz w:val="24"/>
-          <w:szCs w:val="24"/>
-        </w:rPr>
-      </w:pPr>
-      <w:r>
-        <w:rPr>
-          <w:rFonts w:ascii="Times New Roman" w:hAnsi="Times New Roman" w:cs="Times New Roman"/>
-          <w:sz w:val="24"/>
-          <w:szCs w:val="24"/>
-        </w:rPr>
-        <w:t xml:space="preserve">The application is a local program that is hands free during its execution allowing the User to accomplish other tasks as memory permits. </w:t>
-      </w:r>
-      <w:r>
-        <w:rPr>
-          <w:rFonts w:ascii="Times New Roman" w:hAnsi="Times New Roman" w:cs="Times New Roman"/>
-          <w:sz w:val="24"/>
-          <w:szCs w:val="24"/>
-        </w:rPr>
-        <w:t>Since its main function is to optimize MCNP decks this application is filed as a stand-alone utility. Additionally it is currently operational for demonstration purposes.</w:t>
-      </w:r>
-    </w:p>
-    <w:p>
-      <w:pPr>
-        <w:pStyle w:val="Heading2"/>
-        <w:rPr>
-          <w:rFonts w:ascii="Times New Roman" w:hAnsi="Times New Roman" w:cs="Times New Roman"/>
-          <w:b/>
-          <w:sz w:val="24"/>
-          <w:szCs w:val="24"/>
-        </w:rPr>
-      </w:pPr>
-      <w:bookmarkStart w:id="3" w:name="_Toc500594799"/>
-      <w:r>
-        <w:rPr>
-          <w:rFonts w:ascii="Times New Roman" w:hAnsi="Times New Roman" w:cs="Times New Roman"/>
-          <w:b/>
-          <w:sz w:val="24"/>
-          <w:szCs w:val="24"/>
-        </w:rPr>
-        <w:t>Points of Contact</w:t>
-      </w:r>
-      <w:bookmarkEnd w:id="3"/>
     </w:p>
     <w:p>
       <w:pPr>
@@ -1317,7 +1315,7 @@
           <w:szCs w:val="24"/>
         </w:rPr>
       </w:pPr>
-      <w:bookmarkStart w:id="4" w:name="_Toc500594800"/>
+      <w:bookmarkStart w:id="3" w:name="_Toc500594800"/>
       <w:r>
         <w:rPr>
           <w:rFonts w:ascii="Times New Roman" w:hAnsi="Times New Roman" w:cs="Times New Roman"/>
@@ -1327,7 +1325,7 @@
         </w:rPr>
         <w:t>System Environment</w:t>
       </w:r>
-      <w:bookmarkEnd w:id="4"/>
+      <w:bookmarkEnd w:id="3"/>
     </w:p>
     <w:tbl>
       <w:tblPr>
@@ -1563,7 +1561,7 @@
           <w:szCs w:val="24"/>
         </w:rPr>
       </w:pPr>
-      <w:bookmarkStart w:id="5" w:name="_Toc500594801"/>
+      <w:bookmarkStart w:id="4" w:name="_Toc500594801"/>
       <w:r>
         <w:rPr>
           <w:rFonts w:ascii="Times New Roman" w:hAnsi="Times New Roman" w:cs="Times New Roman"/>
@@ -1573,81 +1571,81 @@
         </w:rPr>
         <w:t>Application Overview</w:t>
       </w:r>
+      <w:bookmarkEnd w:id="4"/>
+    </w:p>
+    <w:p>
+      <w:pPr>
+        <w:rPr>
+          <w:rFonts w:ascii="Times New Roman" w:hAnsi="Times New Roman" w:cs="Times New Roman"/>
+          <w:sz w:val="24"/>
+          <w:szCs w:val="24"/>
+        </w:rPr>
+      </w:pPr>
+      <w:r>
+        <w:rPr>
+          <w:rFonts w:ascii="Times New Roman" w:hAnsi="Times New Roman" w:cs="Times New Roman"/>
+          <w:sz w:val="24"/>
+          <w:szCs w:val="24"/>
+        </w:rPr>
+        <w:t xml:space="preserve">This application takes a variety of provided input files from the user from predefined locations and performs a brute force method of optimizing the primary file of interest, the MCNP Input Deck. Once it has optimized the deck it saves it with actual values in a predefined location. While performing this optimization the application saves models and data summaries as a visual aid for the User to use to determine if the application is performing as expected. </w:t>
+      </w:r>
+    </w:p>
+    <w:p>
+      <w:pPr>
+        <w:rPr>
+          <w:rFonts w:ascii="Times New Roman" w:hAnsi="Times New Roman" w:cs="Times New Roman"/>
+          <w:sz w:val="24"/>
+          <w:szCs w:val="24"/>
+        </w:rPr>
+      </w:pPr>
+      <w:r>
+        <w:rPr>
+          <w:rFonts w:ascii="Times New Roman" w:hAnsi="Times New Roman" w:cs="Times New Roman"/>
+          <w:sz w:val="24"/>
+          <w:szCs w:val="24"/>
+        </w:rPr>
+        <w:t xml:space="preserve">These locations are outlined below in </w:t>
+      </w:r>
+      <w:r>
+        <w:rPr>
+          <w:rFonts w:ascii="Times New Roman" w:hAnsi="Times New Roman" w:cs="Times New Roman"/>
+          <w:b/>
+          <w:sz w:val="24"/>
+          <w:szCs w:val="24"/>
+        </w:rPr>
+        <w:t>User Required Code Alterations</w:t>
+      </w:r>
+      <w:r>
+        <w:rPr>
+          <w:rFonts w:ascii="Times New Roman" w:hAnsi="Times New Roman" w:cs="Times New Roman"/>
+          <w:b/>
+          <w:sz w:val="24"/>
+          <w:szCs w:val="24"/>
+        </w:rPr>
+        <w:t>.</w:t>
+      </w:r>
+    </w:p>
+    <w:p>
+      <w:pPr>
+        <w:pStyle w:val="Heading2"/>
+        <w:rPr>
+          <w:rFonts w:ascii="Times New Roman" w:hAnsi="Times New Roman" w:cs="Times New Roman"/>
+          <w:b/>
+          <w:sz w:val="24"/>
+          <w:szCs w:val="24"/>
+        </w:rPr>
+      </w:pPr>
+      <w:bookmarkStart w:id="5" w:name="_Toc500594802"/>
+      <w:r>
+        <w:rPr>
+          <w:rFonts w:ascii="Times New Roman" w:hAnsi="Times New Roman" w:cs="Times New Roman"/>
+          <w:b/>
+          <w:sz w:val="24"/>
+          <w:szCs w:val="24"/>
+        </w:rPr>
+        <w:t>Data Input</w:t>
+      </w:r>
       <w:bookmarkEnd w:id="5"/>
-    </w:p>
-    <w:p>
-      <w:pPr>
-        <w:rPr>
-          <w:rFonts w:ascii="Times New Roman" w:hAnsi="Times New Roman" w:cs="Times New Roman"/>
-          <w:sz w:val="24"/>
-          <w:szCs w:val="24"/>
-        </w:rPr>
-      </w:pPr>
-      <w:r>
-        <w:rPr>
-          <w:rFonts w:ascii="Times New Roman" w:hAnsi="Times New Roman" w:cs="Times New Roman"/>
-          <w:sz w:val="24"/>
-          <w:szCs w:val="24"/>
-        </w:rPr>
-        <w:t xml:space="preserve">This application takes a variety of provided input files from the user from predefined locations and performs a brute force method of optimizing the primary file of interest, the MCNP Input Deck. Once it has optimized the deck it saves it with actual values in a predefined location. While performing this optimization the application saves models and data summaries as a visual aid for the User to use to determine if the application is performing as expected. </w:t>
-      </w:r>
-    </w:p>
-    <w:p>
-      <w:pPr>
-        <w:rPr>
-          <w:rFonts w:ascii="Times New Roman" w:hAnsi="Times New Roman" w:cs="Times New Roman"/>
-          <w:sz w:val="24"/>
-          <w:szCs w:val="24"/>
-        </w:rPr>
-      </w:pPr>
-      <w:r>
-        <w:rPr>
-          <w:rFonts w:ascii="Times New Roman" w:hAnsi="Times New Roman" w:cs="Times New Roman"/>
-          <w:sz w:val="24"/>
-          <w:szCs w:val="24"/>
-        </w:rPr>
-        <w:t xml:space="preserve">These locations are outlined below in </w:t>
-      </w:r>
-      <w:r>
-        <w:rPr>
-          <w:rFonts w:ascii="Times New Roman" w:hAnsi="Times New Roman" w:cs="Times New Roman"/>
-          <w:b/>
-          <w:sz w:val="24"/>
-          <w:szCs w:val="24"/>
-        </w:rPr>
-        <w:t>User Required Code Alterations</w:t>
-      </w:r>
-      <w:r>
-        <w:rPr>
-          <w:rFonts w:ascii="Times New Roman" w:hAnsi="Times New Roman" w:cs="Times New Roman"/>
-          <w:b/>
-          <w:sz w:val="24"/>
-          <w:szCs w:val="24"/>
-        </w:rPr>
-        <w:t>.</w:t>
-      </w:r>
-    </w:p>
-    <w:p>
-      <w:pPr>
-        <w:pStyle w:val="Heading2"/>
-        <w:rPr>
-          <w:rFonts w:ascii="Times New Roman" w:hAnsi="Times New Roman" w:cs="Times New Roman"/>
-          <w:b/>
-          <w:sz w:val="24"/>
-          <w:szCs w:val="24"/>
-        </w:rPr>
-      </w:pPr>
-      <w:bookmarkStart w:id="6" w:name="_Toc500594802"/>
-      <w:r>
-        <w:rPr>
-          <w:rFonts w:ascii="Times New Roman" w:hAnsi="Times New Roman" w:cs="Times New Roman"/>
-          <w:b/>
-          <w:sz w:val="24"/>
-          <w:szCs w:val="24"/>
-        </w:rPr>
-        <w:t>Data Input</w:t>
-      </w:r>
-      <w:bookmarkEnd w:id="6"/>
     </w:p>
     <w:p>
       <w:pPr>
@@ -1719,6 +1717,14 @@
         <w:t>geDensity</w:t>
       </w:r>
       <w:proofErr w:type="spellEnd"/>
+      <w:r>
+        <w:rPr>
+          <w:rFonts w:ascii="Times New Roman" w:hAnsi="Times New Roman" w:cs="Times New Roman"/>
+          <w:sz w:val="24"/>
+          <w:szCs w:val="24"/>
+        </w:rPr>
+        <w:t>.</w:t>
+      </w:r>
     </w:p>
     <w:p>
       <w:pPr>
@@ -1779,6 +1785,14 @@
         </w:rPr>
         <w:t>First column needs to be interested energy bins</w:t>
       </w:r>
+      <w:r>
+        <w:rPr>
+          <w:rFonts w:ascii="Times New Roman" w:hAnsi="Times New Roman" w:cs="Times New Roman"/>
+          <w:sz w:val="24"/>
+          <w:szCs w:val="24"/>
+        </w:rPr>
+        <w:t>.</w:t>
+      </w:r>
     </w:p>
     <w:p>
       <w:pPr>
@@ -1799,7 +1813,23 @@
           <w:sz w:val="24"/>
           <w:szCs w:val="24"/>
         </w:rPr>
-        <w:t xml:space="preserve">Second column needs to be efficiencies </w:t>
+        <w:t>Second column needs to be efficiencies</w:t>
+      </w:r>
+      <w:r>
+        <w:rPr>
+          <w:rFonts w:ascii="Times New Roman" w:hAnsi="Times New Roman" w:cs="Times New Roman"/>
+          <w:sz w:val="24"/>
+          <w:szCs w:val="24"/>
+        </w:rPr>
+        <w:t>.</w:t>
+      </w:r>
+      <w:r>
+        <w:rPr>
+          <w:rFonts w:ascii="Times New Roman" w:hAnsi="Times New Roman" w:cs="Times New Roman"/>
+          <w:sz w:val="24"/>
+          <w:szCs w:val="24"/>
+        </w:rPr>
+        <w:t xml:space="preserve"> </w:t>
       </w:r>
     </w:p>
     <w:p>
@@ -1831,6 +1861,14 @@
         </w:rPr>
         <w:t>uncertainty</w:t>
       </w:r>
+      <w:r>
+        <w:rPr>
+          <w:rFonts w:ascii="Times New Roman" w:hAnsi="Times New Roman" w:cs="Times New Roman"/>
+          <w:sz w:val="24"/>
+          <w:szCs w:val="24"/>
+        </w:rPr>
+        <w:t>.</w:t>
+      </w:r>
     </w:p>
     <w:p>
       <w:pPr>
@@ -1851,7 +1889,15 @@
           <w:sz w:val="24"/>
           <w:szCs w:val="24"/>
         </w:rPr>
-        <w:t xml:space="preserve">A Variable Input text file with the </w:t>
+        <w:t xml:space="preserve">A </w:t>
+      </w:r>
+      <w:r>
+        <w:rPr>
+          <w:rFonts w:ascii="Times New Roman" w:hAnsi="Times New Roman" w:cs="Times New Roman"/>
+          <w:sz w:val="24"/>
+          <w:szCs w:val="24"/>
+        </w:rPr>
+        <w:t xml:space="preserve">Variable Input text file with the </w:t>
       </w:r>
       <w:r>
         <w:rPr>
@@ -1860,6 +1906,14 @@
           <w:szCs w:val="24"/>
         </w:rPr>
         <w:t>following three columns in order</w:t>
+      </w:r>
+      <w:r>
+        <w:rPr>
+          <w:rFonts w:ascii="Times New Roman" w:hAnsi="Times New Roman" w:cs="Times New Roman"/>
+          <w:sz w:val="24"/>
+          <w:szCs w:val="24"/>
+        </w:rPr>
+        <w:t>.</w:t>
       </w:r>
     </w:p>
     <w:p>
@@ -1889,7 +1943,15 @@
           <w:sz w:val="24"/>
           <w:szCs w:val="24"/>
         </w:rPr>
-        <w:t>nterested parameters</w:t>
+        <w:t xml:space="preserve">nterested </w:t>
+      </w:r>
+      <w:r>
+        <w:rPr>
+          <w:rFonts w:ascii="Times New Roman" w:hAnsi="Times New Roman" w:cs="Times New Roman"/>
+          <w:sz w:val="24"/>
+          <w:szCs w:val="24"/>
+        </w:rPr>
+        <w:t>parameters</w:t>
       </w:r>
       <w:r>
         <w:rPr>
@@ -1898,6 +1960,14 @@
           <w:szCs w:val="24"/>
         </w:rPr>
         <w:t>, matching the unique variable names from 1</w:t>
+      </w:r>
+      <w:r>
+        <w:rPr>
+          <w:rFonts w:ascii="Times New Roman" w:hAnsi="Times New Roman" w:cs="Times New Roman"/>
+          <w:sz w:val="24"/>
+          <w:szCs w:val="24"/>
+        </w:rPr>
+        <w:t>.</w:t>
       </w:r>
     </w:p>
     <w:p>
@@ -1929,6 +1999,14 @@
         </w:rPr>
         <w:t>efault values</w:t>
       </w:r>
+      <w:r>
+        <w:rPr>
+          <w:rFonts w:ascii="Times New Roman" w:hAnsi="Times New Roman" w:cs="Times New Roman"/>
+          <w:sz w:val="24"/>
+          <w:szCs w:val="24"/>
+        </w:rPr>
+        <w:t>.</w:t>
+      </w:r>
     </w:p>
     <w:p>
       <w:pPr>
@@ -1985,6 +2063,14 @@
         </w:rPr>
         <w:t xml:space="preserve"> step</w:t>
       </w:r>
+      <w:r>
+        <w:rPr>
+          <w:rFonts w:ascii="Times New Roman" w:hAnsi="Times New Roman" w:cs="Times New Roman"/>
+          <w:sz w:val="24"/>
+          <w:szCs w:val="24"/>
+        </w:rPr>
+        <w:t>.</w:t>
+      </w:r>
     </w:p>
     <w:p>
       <w:pPr>
@@ -2015,6 +2101,14 @@
         </w:rPr>
         <w:t>following two columns in order</w:t>
       </w:r>
+      <w:r>
+        <w:rPr>
+          <w:rFonts w:ascii="Times New Roman" w:hAnsi="Times New Roman" w:cs="Times New Roman"/>
+          <w:sz w:val="24"/>
+          <w:szCs w:val="24"/>
+        </w:rPr>
+        <w:t>.</w:t>
+      </w:r>
     </w:p>
     <w:p>
       <w:pPr>
@@ -2045,6 +2139,14 @@
         </w:rPr>
         <w:t xml:space="preserve"> followed by Min and Max</w:t>
       </w:r>
+      <w:r>
+        <w:rPr>
+          <w:rFonts w:ascii="Times New Roman" w:hAnsi="Times New Roman" w:cs="Times New Roman"/>
+          <w:sz w:val="24"/>
+          <w:szCs w:val="24"/>
+        </w:rPr>
+        <w:t>.</w:t>
+      </w:r>
     </w:p>
     <w:p>
       <w:pPr>
@@ -2093,6 +2195,14 @@
         <w:t>geDensityMin</w:t>
       </w:r>
       <w:proofErr w:type="spellEnd"/>
+      <w:r>
+        <w:rPr>
+          <w:rFonts w:ascii="Times New Roman" w:hAnsi="Times New Roman" w:cs="Times New Roman"/>
+          <w:sz w:val="24"/>
+          <w:szCs w:val="24"/>
+        </w:rPr>
+        <w:t>.</w:t>
+      </w:r>
     </w:p>
     <w:p>
       <w:pPr>
@@ -2115,6 +2225,14 @@
         </w:rPr>
         <w:t>Value for the parameter</w:t>
       </w:r>
+      <w:r>
+        <w:rPr>
+          <w:rFonts w:ascii="Times New Roman" w:hAnsi="Times New Roman" w:cs="Times New Roman"/>
+          <w:sz w:val="24"/>
+          <w:szCs w:val="24"/>
+        </w:rPr>
+        <w:t>.</w:t>
+      </w:r>
     </w:p>
     <w:p>
       <w:pPr>
@@ -2131,6 +2249,14 @@
           <w:szCs w:val="24"/>
         </w:rPr>
         <w:t>If wanting to run multiple sources or positions the following must be done</w:t>
+      </w:r>
+      <w:r>
+        <w:rPr>
+          <w:rFonts w:ascii="Times New Roman" w:hAnsi="Times New Roman" w:cs="Times New Roman"/>
+          <w:sz w:val="24"/>
+          <w:szCs w:val="24"/>
+        </w:rPr>
+        <w:t>.</w:t>
       </w:r>
     </w:p>
     <w:p>
@@ -2176,6 +2302,14 @@
         </w:rPr>
         <w:t>The name of this Input deck is what will be used in the Code Alterations described below</w:t>
       </w:r>
+      <w:r>
+        <w:rPr>
+          <w:rFonts w:ascii="Times New Roman" w:hAnsi="Times New Roman" w:cs="Times New Roman"/>
+          <w:sz w:val="24"/>
+          <w:szCs w:val="24"/>
+        </w:rPr>
+        <w:t>.</w:t>
+      </w:r>
     </w:p>
     <w:p>
       <w:pPr>
@@ -2198,6 +2332,14 @@
         </w:rPr>
         <w:t>The non-symmetrical data of the positions each with a different file name</w:t>
       </w:r>
+      <w:r>
+        <w:rPr>
+          <w:rFonts w:ascii="Times New Roman" w:hAnsi="Times New Roman" w:cs="Times New Roman"/>
+          <w:sz w:val="24"/>
+          <w:szCs w:val="24"/>
+        </w:rPr>
+        <w:t>.</w:t>
+      </w:r>
     </w:p>
     <w:p>
       <w:pPr>
@@ -2232,7 +2374,7 @@
           <w:szCs w:val="24"/>
         </w:rPr>
       </w:pPr>
-      <w:bookmarkStart w:id="7" w:name="_Toc500594803"/>
+      <w:bookmarkStart w:id="6" w:name="_Toc500594803"/>
       <w:r>
         <w:rPr>
           <w:rFonts w:ascii="Times New Roman" w:hAnsi="Times New Roman" w:cs="Times New Roman"/>
@@ -2242,7 +2384,7 @@
         </w:rPr>
         <w:t>Data Output</w:t>
       </w:r>
-      <w:bookmarkEnd w:id="7"/>
+      <w:bookmarkEnd w:id="6"/>
     </w:p>
     <w:p>
       <w:pPr>
@@ -2354,6 +2496,14 @@
         </w:rPr>
         <w:t>These files are text files and thus can be opened normally</w:t>
       </w:r>
+      <w:r>
+        <w:rPr>
+          <w:rFonts w:ascii="Times New Roman" w:hAnsi="Times New Roman" w:cs="Times New Roman"/>
+          <w:sz w:val="24"/>
+          <w:szCs w:val="24"/>
+        </w:rPr>
+        <w:t>.</w:t>
+      </w:r>
     </w:p>
     <w:p>
       <w:pPr>
@@ -2523,7 +2673,7 @@
           <w:szCs w:val="24"/>
         </w:rPr>
       </w:pPr>
-      <w:bookmarkStart w:id="8" w:name="_Toc500594804"/>
+      <w:bookmarkStart w:id="7" w:name="_Toc500594804"/>
       <w:r>
         <w:rPr>
           <w:rFonts w:ascii="Times New Roman" w:hAnsi="Times New Roman" w:cs="Times New Roman"/>
@@ -2533,7 +2683,7 @@
         </w:rPr>
         <w:t>Run Operation</w:t>
       </w:r>
-      <w:bookmarkEnd w:id="8"/>
+      <w:bookmarkEnd w:id="7"/>
     </w:p>
     <w:p>
       <w:pPr>
@@ -2667,6 +2817,14 @@
         </w:rPr>
         <w:t>Create the Input Values</w:t>
       </w:r>
+      <w:r>
+        <w:rPr>
+          <w:rFonts w:ascii="Times New Roman" w:hAnsi="Times New Roman" w:cs="Times New Roman"/>
+          <w:sz w:val="24"/>
+          <w:szCs w:val="24"/>
+        </w:rPr>
+        <w:t>.</w:t>
+      </w:r>
     </w:p>
     <w:p>
       <w:pPr>
@@ -2725,6 +2883,14 @@
         </w:rPr>
         <w:t>Alter the Model</w:t>
       </w:r>
+      <w:r>
+        <w:rPr>
+          <w:rFonts w:ascii="Times New Roman" w:hAnsi="Times New Roman" w:cs="Times New Roman"/>
+          <w:sz w:val="24"/>
+          <w:szCs w:val="24"/>
+        </w:rPr>
+        <w:t>.</w:t>
+      </w:r>
     </w:p>
     <w:p>
       <w:pPr>
@@ -2783,6 +2949,14 @@
         </w:rPr>
         <w:t>Run MCNP</w:t>
       </w:r>
+      <w:r>
+        <w:rPr>
+          <w:rFonts w:ascii="Times New Roman" w:hAnsi="Times New Roman" w:cs="Times New Roman"/>
+          <w:sz w:val="24"/>
+          <w:szCs w:val="24"/>
+        </w:rPr>
+        <w:t>.</w:t>
+      </w:r>
     </w:p>
     <w:p>
       <w:pPr>
@@ -2824,6 +2998,14 @@
         </w:rPr>
         <w:t>Compare Values</w:t>
       </w:r>
+      <w:r>
+        <w:rPr>
+          <w:rFonts w:ascii="Times New Roman" w:hAnsi="Times New Roman" w:cs="Times New Roman"/>
+          <w:sz w:val="24"/>
+          <w:szCs w:val="24"/>
+        </w:rPr>
+        <w:t>.</w:t>
+      </w:r>
     </w:p>
     <w:p>
       <w:pPr>
@@ -2872,6 +3054,14 @@
         </w:rPr>
         <w:t>Record, Clean, and Reset</w:t>
       </w:r>
+      <w:r>
+        <w:rPr>
+          <w:rFonts w:ascii="Times New Roman" w:hAnsi="Times New Roman" w:cs="Times New Roman"/>
+          <w:sz w:val="24"/>
+          <w:szCs w:val="24"/>
+        </w:rPr>
+        <w:t>.</w:t>
+      </w:r>
     </w:p>
     <w:p>
       <w:pPr>
@@ -2910,7 +3100,7 @@
           <w:szCs w:val="24"/>
         </w:rPr>
       </w:pPr>
-      <w:bookmarkStart w:id="9" w:name="_Toc500594805"/>
+      <w:bookmarkStart w:id="8" w:name="_Toc500594805"/>
       <w:r>
         <w:rPr>
           <w:rFonts w:ascii="Times New Roman" w:hAnsi="Times New Roman" w:cs="Times New Roman"/>
@@ -2938,7 +3128,7 @@
         </w:rPr>
         <w:t>Code Alterations</w:t>
       </w:r>
-      <w:bookmarkEnd w:id="9"/>
+      <w:bookmarkEnd w:id="8"/>
       <w:r>
         <w:rPr>
           <w:rFonts w:ascii="Times New Roman" w:hAnsi="Times New Roman" w:cs="Times New Roman"/>
@@ -3558,7 +3748,7 @@
           <w:b/>
         </w:rPr>
       </w:pPr>
-      <w:bookmarkStart w:id="10" w:name="_Toc500594806"/>
+      <w:bookmarkStart w:id="9" w:name="_Toc500594806"/>
       <w:r>
         <w:rPr>
           <w:rFonts w:ascii="Times New Roman" w:hAnsi="Times New Roman" w:cs="Times New Roman"/>
@@ -3566,7 +3756,7 @@
         </w:rPr>
         <w:t>Functions</w:t>
       </w:r>
-      <w:bookmarkEnd w:id="10"/>
+      <w:bookmarkEnd w:id="9"/>
     </w:p>
     <w:p>
       <w:pPr>
@@ -3877,6 +4067,14 @@
           <w:szCs w:val="24"/>
         </w:rPr>
         <w:t>: This function calculates the relative error using the following equation</w:t>
+      </w:r>
+      <w:r>
+        <w:rPr>
+          <w:rFonts w:ascii="Times New Roman" w:hAnsi="Times New Roman" w:cs="Times New Roman"/>
+          <w:sz w:val="24"/>
+          <w:szCs w:val="24"/>
+        </w:rPr>
+        <w:t>:</w:t>
       </w:r>
     </w:p>
     <w:p>
@@ -3907,10 +4105,10 @@
             <v:path o:extrusionok="f" gradientshapeok="t" o:connecttype="rect"/>
             <o:lock v:ext="edit" aspectratio="t"/>
           </v:shapetype>
-          <v:shape id="_x0000_i1025" type="#_x0000_t75" style="width:70pt;height:36.75pt" o:ole="">
+          <v:shape id="_x0000_i1025" type="#_x0000_t75" style="width:70.25pt;height:36.85pt" o:ole="">
             <v:imagedata r:id="rId8" o:title=""/>
           </v:shape>
-          <o:OLEObject Type="Embed" ProgID="Equation.3" ShapeID="_x0000_i1025" DrawAspect="Content" ObjectID="_1574360377" r:id="rId9"/>
+          <o:OLEObject Type="Embed" ProgID="Equation.3" ShapeID="_x0000_i1025" DrawAspect="Content" ObjectID="_1574441678" r:id="rId9"/>
         </w:object>
       </w:r>
     </w:p>
@@ -3922,13 +4120,14 @@
           <w:szCs w:val="24"/>
         </w:rPr>
       </w:pPr>
+      <w:proofErr w:type="gramStart"/>
       <w:r>
         <w:rPr>
           <w:rFonts w:ascii="Times New Roman" w:eastAsia="Times New Roman" w:hAnsi="Times New Roman" w:cs="Times New Roman"/>
           <w:sz w:val="24"/>
           <w:szCs w:val="24"/>
         </w:rPr>
-        <w:t xml:space="preserve">Where </w:t>
+        <w:t>w</w:t>
       </w:r>
       <w:r>
         <w:rPr>
@@ -3936,11 +4135,28 @@
           <w:sz w:val="24"/>
           <w:szCs w:val="24"/>
         </w:rPr>
+        <w:t>here</w:t>
+      </w:r>
+      <w:proofErr w:type="gramEnd"/>
+      <w:r>
+        <w:rPr>
+          <w:rFonts w:ascii="Times New Roman" w:eastAsia="Times New Roman" w:hAnsi="Times New Roman" w:cs="Times New Roman"/>
+          <w:sz w:val="24"/>
+          <w:szCs w:val="24"/>
+        </w:rPr>
+        <w:t xml:space="preserve"> </w:t>
+      </w:r>
+      <w:r>
+        <w:rPr>
+          <w:rFonts w:ascii="Times New Roman" w:eastAsia="Times New Roman" w:hAnsi="Times New Roman" w:cs="Times New Roman"/>
+          <w:sz w:val="24"/>
+          <w:szCs w:val="24"/>
+        </w:rPr>
         <w:object w:dxaOrig="240" w:dyaOrig="260">
-          <v:shape id="_x0000_i1026" type="#_x0000_t75" style="width:12.25pt;height:13.5pt" o:ole="">
+          <v:shape id="_x0000_i1026" type="#_x0000_t75" style="width:12.1pt;height:13.25pt" o:ole="">
             <v:imagedata r:id="rId10" o:title=""/>
           </v:shape>
-          <o:OLEObject Type="Embed" ProgID="Equation.3" ShapeID="_x0000_i1026" DrawAspect="Content" ObjectID="_1574360378" r:id="rId11"/>
+          <o:OLEObject Type="Embed" ProgID="Equation.3" ShapeID="_x0000_i1026" DrawAspect="Content" ObjectID="_1574441679" r:id="rId11"/>
         </w:object>
       </w:r>
       <w:r>
@@ -3958,10 +4174,10 @@
           <w:szCs w:val="24"/>
         </w:rPr>
         <w:object w:dxaOrig="380" w:dyaOrig="279">
-          <v:shape id="_x0000_i1027" type="#_x0000_t75" style="width:19pt;height:13.5pt" o:ole="">
+          <v:shape id="_x0000_i1027" type="#_x0000_t75" style="width:19pt;height:13.25pt" o:ole="">
             <v:imagedata r:id="rId12" o:title=""/>
           </v:shape>
-          <o:OLEObject Type="Embed" ProgID="Equation.3" ShapeID="_x0000_i1027" DrawAspect="Content" ObjectID="_1574360379" r:id="rId13"/>
+          <o:OLEObject Type="Embed" ProgID="Equation.3" ShapeID="_x0000_i1027" DrawAspect="Content" ObjectID="_1574441680" r:id="rId13"/>
         </w:object>
       </w:r>
       <w:r>
@@ -3979,10 +4195,10 @@
           <w:szCs w:val="24"/>
         </w:rPr>
         <w:object w:dxaOrig="360" w:dyaOrig="279">
-          <v:shape id="_x0000_i1028" type="#_x0000_t75" style="width:17.75pt;height:13.5pt" o:ole="">
+          <v:shape id="_x0000_i1028" type="#_x0000_t75" style="width:17.85pt;height:13.25pt" o:ole="">
             <v:imagedata r:id="rId14" o:title=""/>
           </v:shape>
-          <o:OLEObject Type="Embed" ProgID="Equation.3" ShapeID="_x0000_i1028" DrawAspect="Content" ObjectID="_1574360380" r:id="rId15"/>
+          <o:OLEObject Type="Embed" ProgID="Equation.3" ShapeID="_x0000_i1028" DrawAspect="Content" ObjectID="_1574441681" r:id="rId15"/>
         </w:object>
       </w:r>
       <w:r>
@@ -4031,6 +4247,14 @@
         </w:rPr>
         <w:t>: This function calculates the relative error using the following equation</w:t>
       </w:r>
+      <w:r>
+        <w:rPr>
+          <w:rFonts w:ascii="Times New Roman" w:hAnsi="Times New Roman" w:cs="Times New Roman"/>
+          <w:sz w:val="24"/>
+          <w:szCs w:val="24"/>
+        </w:rPr>
+        <w:t>:</w:t>
+      </w:r>
     </w:p>
     <w:p>
       <w:pPr>
@@ -4041,10 +4265,10 @@
           <w:position w:val="-28"/>
         </w:rPr>
         <w:object w:dxaOrig="2000" w:dyaOrig="720">
-          <v:shape id="_x0000_i1029" type="#_x0000_t75" style="width:100pt;height:36pt" o:ole="">
+          <v:shape id="_x0000_i1029" type="#_x0000_t75" style="width:100.2pt;height:36.3pt" o:ole="">
             <v:imagedata r:id="rId16" o:title=""/>
           </v:shape>
-          <o:OLEObject Type="Embed" ProgID="Equation.3" ShapeID="_x0000_i1029" DrawAspect="Content" ObjectID="_1574360381" r:id="rId17"/>
+          <o:OLEObject Type="Embed" ProgID="Equation.3" ShapeID="_x0000_i1029" DrawAspect="Content" ObjectID="_1574441682" r:id="rId17"/>
         </w:object>
       </w:r>
     </w:p>
@@ -4062,7 +4286,14 @@
           <w:sz w:val="24"/>
           <w:szCs w:val="24"/>
         </w:rPr>
-        <w:t>Where</w:t>
+        <w:t>w</w:t>
+      </w:r>
+      <w:r>
+        <w:rPr>
+          <w:sz w:val="24"/>
+          <w:szCs w:val="24"/>
+        </w:rPr>
+        <w:t>here</w:t>
       </w:r>
       <w:r>
         <w:rPr>
@@ -4071,10 +4302,10 @@
           <w:szCs w:val="24"/>
         </w:rPr>
         <w:object w:dxaOrig="340" w:dyaOrig="300">
-          <v:shape id="_x0000_i1030" type="#_x0000_t75" style="width:17pt;height:15pt" o:ole="">
+          <v:shape id="_x0000_i1030" type="#_x0000_t75" style="width:17.3pt;height:15pt" o:ole="">
             <v:imagedata r:id="rId18" o:title=""/>
           </v:shape>
-          <o:OLEObject Type="Embed" ProgID="Equation.3" ShapeID="_x0000_i1030" DrawAspect="Content" ObjectID="_1574360382" r:id="rId19"/>
+          <o:OLEObject Type="Embed" ProgID="Equation.3" ShapeID="_x0000_i1030" DrawAspect="Content" ObjectID="_1574441683" r:id="rId19"/>
         </w:object>
       </w:r>
       <w:r>
@@ -4091,10 +4322,10 @@
           <w:szCs w:val="24"/>
         </w:rPr>
         <w:object w:dxaOrig="380" w:dyaOrig="279">
-          <v:shape id="_x0000_i1031" type="#_x0000_t75" style="width:19pt;height:13.5pt" o:ole="">
+          <v:shape id="_x0000_i1031" type="#_x0000_t75" style="width:19pt;height:13.25pt" o:ole="">
             <v:imagedata r:id="rId12" o:title=""/>
           </v:shape>
-          <o:OLEObject Type="Embed" ProgID="Equation.3" ShapeID="_x0000_i1031" DrawAspect="Content" ObjectID="_1574360383" r:id="rId20"/>
+          <o:OLEObject Type="Embed" ProgID="Equation.3" ShapeID="_x0000_i1031" DrawAspect="Content" ObjectID="_1574441684" r:id="rId20"/>
         </w:object>
       </w:r>
       <w:r>
@@ -4111,10 +4342,10 @@
           <w:szCs w:val="24"/>
         </w:rPr>
         <w:object w:dxaOrig="360" w:dyaOrig="279">
-          <v:shape id="_x0000_i1032" type="#_x0000_t75" style="width:17.75pt;height:13.5pt" o:ole="">
+          <v:shape id="_x0000_i1032" type="#_x0000_t75" style="width:17.85pt;height:13.25pt" o:ole="">
             <v:imagedata r:id="rId14" o:title=""/>
           </v:shape>
-          <o:OLEObject Type="Embed" ProgID="Equation.3" ShapeID="_x0000_i1032" DrawAspect="Content" ObjectID="_1574360384" r:id="rId21"/>
+          <o:OLEObject Type="Embed" ProgID="Equation.3" ShapeID="_x0000_i1032" DrawAspect="Content" ObjectID="_1574441685" r:id="rId21"/>
         </w:object>
       </w:r>
       <w:r>
@@ -4131,10 +4362,10 @@
           <w:szCs w:val="24"/>
         </w:rPr>
         <w:object w:dxaOrig="240" w:dyaOrig="220">
-          <v:shape id="_x0000_i1033" type="#_x0000_t75" style="width:12.25pt;height:10.75pt" o:ole="">
+          <v:shape id="_x0000_i1033" type="#_x0000_t75" style="width:12.1pt;height:10.95pt" o:ole="">
             <v:imagedata r:id="rId22" o:title=""/>
           </v:shape>
-          <o:OLEObject Type="Embed" ProgID="Equation.3" ShapeID="_x0000_i1033" DrawAspect="Content" ObjectID="_1574360385" r:id="rId23"/>
+          <o:OLEObject Type="Embed" ProgID="Equation.3" ShapeID="_x0000_i1033" DrawAspect="Content" ObjectID="_1574441686" r:id="rId23"/>
         </w:object>
       </w:r>
       <w:r>
@@ -4276,7 +4507,7 @@
           <w:szCs w:val="24"/>
         </w:rPr>
       </w:pPr>
-      <w:bookmarkStart w:id="11" w:name="_Toc500594807"/>
+      <w:bookmarkStart w:id="10" w:name="_Toc500594807"/>
       <w:r>
         <w:rPr>
           <w:rFonts w:ascii="Times New Roman" w:hAnsi="Times New Roman" w:cs="Times New Roman"/>
@@ -4286,7 +4517,7 @@
         </w:rPr>
         <w:t>Assumptions and Future Work</w:t>
       </w:r>
-      <w:bookmarkEnd w:id="11"/>
+      <w:bookmarkEnd w:id="10"/>
     </w:p>
     <w:p>
       <w:pPr>
@@ -4359,7 +4590,23 @@
           <w:sz w:val="24"/>
           <w:szCs w:val="24"/>
         </w:rPr>
-        <w:t xml:space="preserve">This application assumes the User is only asking it to iterate over possible ranges that won’t break the MCNP geometry </w:t>
+        <w:t>This application assumes the User is only asking it to iterate over possible ranges that won’t break the MCNP geometry</w:t>
+      </w:r>
+      <w:r>
+        <w:rPr>
+          <w:rFonts w:ascii="Times New Roman" w:hAnsi="Times New Roman" w:cs="Times New Roman"/>
+          <w:sz w:val="24"/>
+          <w:szCs w:val="24"/>
+        </w:rPr>
+        <w:t>.</w:t>
+      </w:r>
+      <w:r>
+        <w:rPr>
+          <w:rFonts w:ascii="Times New Roman" w:hAnsi="Times New Roman" w:cs="Times New Roman"/>
+          <w:sz w:val="24"/>
+          <w:szCs w:val="24"/>
+        </w:rPr>
+        <w:t xml:space="preserve"> </w:t>
       </w:r>
     </w:p>
     <w:p>
@@ -4383,6 +4630,16 @@
         </w:rPr>
         <w:t>This application currently has functions that could be merged to simplify the code and minimize the SLOC</w:t>
       </w:r>
+      <w:r>
+        <w:rPr>
+          <w:rFonts w:ascii="Times New Roman" w:hAnsi="Times New Roman" w:cs="Times New Roman"/>
+          <w:sz w:val="24"/>
+          <w:szCs w:val="24"/>
+        </w:rPr>
+        <w:t>.</w:t>
+      </w:r>
+      <w:bookmarkStart w:id="11" w:name="_GoBack"/>
+      <w:bookmarkEnd w:id="11"/>
     </w:p>
     <w:sectPr>
       <w:pgSz w:w="12240" w:h="15840"/>
@@ -5838,7 +6095,7 @@
 </file>
 
 <file path=customXml/itemProps1.xml><?xml version="1.0" encoding="utf-8"?>
-<ds:datastoreItem xmlns:ds="http://schemas.openxmlformats.org/officeDocument/2006/customXml" ds:itemID="{548B2875-E9A3-4B86-935E-7B89BB505120}">
+<ds:datastoreItem xmlns:ds="http://schemas.openxmlformats.org/officeDocument/2006/customXml" ds:itemID="{4415C126-94B0-4F5B-B5F6-EC83E0A03932}">
   <ds:schemaRefs>
     <ds:schemaRef ds:uri="http://schemas.openxmlformats.org/officeDocument/2006/bibliography"/>
   </ds:schemaRefs>

</xml_diff>